<commit_message>
orientation function didn't check
</commit_message>
<xml_diff>
--- a/HW3- Elad Wasserstein & Chen Naveh.docx
+++ b/HW3- Elad Wasserstein & Chen Naveh.docx
@@ -1,6 +1,6 @@
 
 <file path=word/document.xml><?xml version="1.0" encoding="utf-8"?>
-<w:document xmlns:wpc="http://schemas.microsoft.com/office/word/2010/wordprocessingCanvas" xmlns:cx="http://schemas.microsoft.com/office/drawing/2014/chartex" xmlns:mc="http://schemas.openxmlformats.org/markup-compatibility/2006" xmlns:o="urn:schemas-microsoft-com:office:office" xmlns:r="http://schemas.openxmlformats.org/officeDocument/2006/relationships" xmlns:m="http://schemas.openxmlformats.org/officeDocument/2006/math" xmlns:v="urn:schemas-microsoft-com:vml" xmlns:wp14="http://schemas.microsoft.com/office/word/2010/wordprocessingDrawing" xmlns:wp="http://schemas.openxmlformats.org/drawingml/2006/wordprocessingDrawing" xmlns:w10="urn:schemas-microsoft-com:office:word" xmlns:w="http://schemas.openxmlformats.org/wordprocessingml/2006/main" xmlns:w14="http://schemas.microsoft.com/office/word/2010/wordml" xmlns:w15="http://schemas.microsoft.com/office/word/2012/wordml" xmlns:w16se="http://schemas.microsoft.com/office/word/2015/wordml/symex" xmlns:wpg="http://schemas.microsoft.com/office/word/2010/wordprocessingGroup" xmlns:wpi="http://schemas.microsoft.com/office/word/2010/wordprocessingInk" xmlns:wne="http://schemas.microsoft.com/office/word/2006/wordml" xmlns:wps="http://schemas.microsoft.com/office/word/2010/wordprocessingShape" mc:Ignorable="w14 w15 w16se wp14">
+<w:document xmlns:wpc="http://schemas.microsoft.com/office/word/2010/wordprocessingCanvas" xmlns:cx="http://schemas.microsoft.com/office/drawing/2014/chartex" xmlns:cx1="http://schemas.microsoft.com/office/drawing/2015/9/8/chartex" xmlns:cx2="http://schemas.microsoft.com/office/drawing/2015/10/21/chartex" xmlns:cx3="http://schemas.microsoft.com/office/drawing/2016/5/9/chartex" xmlns:cx4="http://schemas.microsoft.com/office/drawing/2016/5/10/chartex" xmlns:cx5="http://schemas.microsoft.com/office/drawing/2016/5/11/chartex" xmlns:cx6="http://schemas.microsoft.com/office/drawing/2016/5/12/chartex" xmlns:cx7="http://schemas.microsoft.com/office/drawing/2016/5/13/chartex" xmlns:cx8="http://schemas.microsoft.com/office/drawing/2016/5/14/chartex" xmlns:mc="http://schemas.openxmlformats.org/markup-compatibility/2006" xmlns:aink="http://schemas.microsoft.com/office/drawing/2016/ink" xmlns:am3d="http://schemas.microsoft.com/office/drawing/2017/model3d" xmlns:o="urn:schemas-microsoft-com:office:office" xmlns:r="http://schemas.openxmlformats.org/officeDocument/2006/relationships" xmlns:m="http://schemas.openxmlformats.org/officeDocument/2006/math" xmlns:v="urn:schemas-microsoft-com:vml" xmlns:wp14="http://schemas.microsoft.com/office/word/2010/wordprocessingDrawing" xmlns:wp="http://schemas.openxmlformats.org/drawingml/2006/wordprocessingDrawing" xmlns:w10="urn:schemas-microsoft-com:office:word" xmlns:w="http://schemas.openxmlformats.org/wordprocessingml/2006/main" xmlns:w14="http://schemas.microsoft.com/office/word/2010/wordml" xmlns:w15="http://schemas.microsoft.com/office/word/2012/wordml" xmlns:w16cid="http://schemas.microsoft.com/office/word/2016/wordml/cid" xmlns:w16se="http://schemas.microsoft.com/office/word/2015/wordml/symex" xmlns:wpg="http://schemas.microsoft.com/office/word/2010/wordprocessingGroup" xmlns:wpi="http://schemas.microsoft.com/office/word/2010/wordprocessingInk" xmlns:wne="http://schemas.microsoft.com/office/word/2006/wordml" xmlns:wps="http://schemas.microsoft.com/office/word/2010/wordprocessingShape" mc:Ignorable="w14 w15 w16se w16cid wp14">
   <w:body>
     <w:p>
       <w:pPr>
@@ -105,7 +105,27 @@
           <w:sz w:val="36"/>
           <w:szCs w:val="36"/>
         </w:rPr>
-        <w:t>Chen Naveh</w:t>
+        <w:t xml:space="preserve">Chen </w:t>
+      </w:r>
+      <w:proofErr w:type="spellStart"/>
+      <w:r>
+        <w:rPr>
+          <w:b/>
+          <w:bCs/>
+          <w:sz w:val="36"/>
+          <w:szCs w:val="36"/>
+        </w:rPr>
+        <w:t>Naveh</w:t>
+      </w:r>
+      <w:proofErr w:type="spellEnd"/>
+      <w:r>
+        <w:rPr>
+          <w:b/>
+          <w:bCs/>
+          <w:sz w:val="36"/>
+          <w:szCs w:val="36"/>
+        </w:rPr>
+        <w:t xml:space="preserve"> - XXXXX</w:t>
       </w:r>
     </w:p>
     <w:p>
@@ -119,6 +139,7 @@
           <w:rtl/>
         </w:rPr>
       </w:pPr>
+      <w:proofErr w:type="spellStart"/>
       <w:r>
         <w:rPr>
           <w:b/>
@@ -126,7 +147,26 @@
           <w:sz w:val="36"/>
           <w:szCs w:val="36"/>
         </w:rPr>
-        <w:t>Elad Wasserstein</w:t>
+        <w:t>Elad</w:t>
+      </w:r>
+      <w:proofErr w:type="spellEnd"/>
+      <w:r>
+        <w:rPr>
+          <w:b/>
+          <w:bCs/>
+          <w:sz w:val="36"/>
+          <w:szCs w:val="36"/>
+        </w:rPr>
+        <w:t xml:space="preserve"> Wasserstein</w:t>
+      </w:r>
+      <w:r>
+        <w:rPr>
+          <w:b/>
+          <w:bCs/>
+          <w:sz w:val="36"/>
+          <w:szCs w:val="36"/>
+        </w:rPr>
+        <w:t xml:space="preserve"> - 204499149</w:t>
       </w:r>
     </w:p>
     <w:p>
@@ -226,7 +266,33 @@
           <w:szCs w:val="24"/>
           <w:u w:val="single"/>
         </w:rPr>
-        <w:t xml:space="preserve">Part A: Computing OF using Lucas-Kanade </w:t>
+        <w:t>Part A: Computing OF using Lucas-</w:t>
+      </w:r>
+      <w:proofErr w:type="spellStart"/>
+      <w:r>
+        <w:rPr>
+          <w:rFonts w:ascii="Arial" w:hAnsi="Arial" w:cs="Arial"/>
+          <w:b/>
+          <w:bCs/>
+          <w:color w:val="000000"/>
+          <w:sz w:val="24"/>
+          <w:szCs w:val="24"/>
+          <w:u w:val="single"/>
+        </w:rPr>
+        <w:t>Kanade</w:t>
+      </w:r>
+      <w:proofErr w:type="spellEnd"/>
+      <w:r>
+        <w:rPr>
+          <w:rFonts w:ascii="Arial" w:hAnsi="Arial" w:cs="Arial"/>
+          <w:b/>
+          <w:bCs/>
+          <w:color w:val="000000"/>
+          <w:sz w:val="24"/>
+          <w:szCs w:val="24"/>
+          <w:u w:val="single"/>
+        </w:rPr>
+        <w:t xml:space="preserve"> </w:t>
       </w:r>
     </w:p>
     <w:p>
@@ -255,7 +321,7 @@
     </w:p>
     <w:p>
       <w:pPr>
-        <w:pStyle w:val="ListParagraph"/>
+        <w:pStyle w:val="a3"/>
         <w:numPr>
           <w:ilvl w:val="0"/>
           <w:numId w:val="6"/>
@@ -267,7 +333,7 @@
     </w:p>
     <w:p>
       <w:pPr>
-        <w:pStyle w:val="ListParagraph"/>
+        <w:pStyle w:val="a3"/>
         <w:numPr>
           <w:ilvl w:val="0"/>
           <w:numId w:val="6"/>
@@ -279,7 +345,7 @@
     </w:p>
     <w:p>
       <w:pPr>
-        <w:pStyle w:val="ListParagraph"/>
+        <w:pStyle w:val="a3"/>
         <w:numPr>
           <w:ilvl w:val="0"/>
           <w:numId w:val="6"/>
@@ -291,22 +357,46 @@
     </w:p>
     <w:p>
       <w:pPr>
-        <w:pStyle w:val="ListParagraph"/>
+        <w:pStyle w:val="a3"/>
         <w:numPr>
           <w:ilvl w:val="0"/>
           <w:numId w:val="6"/>
         </w:numPr>
       </w:pPr>
       <w:r>
-        <w:t xml:space="preserve">Sigma - ????? </w:t>
-      </w:r>
-    </w:p>
-    <w:p>
-      <w:r>
-        <w:t>When using bigger window size each pixel has more influence on its neighbors, i.e. the algorithm can mark a pixel moving in an opposite direction or has a smaller magnitude because of it neighbors</w:t>
-      </w:r>
-      <w:r>
-        <w:t>, the assumptions when using larger window won't be valid during developing the formulas out of taylor series</w:t>
+        <w:t xml:space="preserve">Sigma </w:t>
+      </w:r>
+      <w:proofErr w:type="gramStart"/>
+      <w:r>
+        <w:t>- ?????</w:t>
+      </w:r>
+      <w:proofErr w:type="gramEnd"/>
+      <w:r>
+        <w:t xml:space="preserve"> </w:t>
+      </w:r>
+    </w:p>
+    <w:p>
+      <w:r>
+        <w:t xml:space="preserve">When using bigger window size each pixel has more influence on its neighbors, i.e. the algorithm can mark a pixel moving in an opposite direction or has a smaller magnitude because of </w:t>
+      </w:r>
+      <w:proofErr w:type="spellStart"/>
+      <w:r>
+        <w:t>it</w:t>
+      </w:r>
+      <w:proofErr w:type="spellEnd"/>
+      <w:r>
+        <w:t xml:space="preserve"> neighbors</w:t>
+      </w:r>
+      <w:r>
+        <w:t xml:space="preserve">, the assumptions when using larger window won't be valid during developing the formulas out of </w:t>
+      </w:r>
+      <w:proofErr w:type="spellStart"/>
+      <w:r>
+        <w:t>taylor</w:t>
+      </w:r>
+      <w:proofErr w:type="spellEnd"/>
+      <w:r>
+        <w:t xml:space="preserve"> series</w:t>
       </w:r>
       <w:r>
         <w:t>. When increasing K (the distance between frames) and there is a fast motion we will miss those motion therefore for scenarios we want to segment background there is a chance we will mark moving objects as background</w:t>
@@ -342,7 +432,7 @@
     </w:p>
     <w:p>
       <w:pPr>
-        <w:pStyle w:val="ListParagraph"/>
+        <w:pStyle w:val="a3"/>
         <w:numPr>
           <w:ilvl w:val="0"/>
           <w:numId w:val="8"/>
@@ -357,7 +447,7 @@
     </w:p>
     <w:p>
       <w:pPr>
-        <w:pStyle w:val="ListParagraph"/>
+        <w:pStyle w:val="a3"/>
         <w:numPr>
           <w:ilvl w:val="1"/>
           <w:numId w:val="8"/>
@@ -385,7 +475,7 @@
     </w:p>
     <w:p>
       <w:pPr>
-        <w:pStyle w:val="ListParagraph"/>
+        <w:pStyle w:val="a3"/>
         <w:numPr>
           <w:ilvl w:val="0"/>
           <w:numId w:val="8"/>
@@ -395,12 +485,20 @@
         </w:rPr>
       </w:pPr>
       <w:r>
-        <w:t>If we use larger scale then we have better accuracy in all pixels and if we use smaller scale then we will receive the optical flow of large motion</w:t>
-      </w:r>
-    </w:p>
-    <w:p>
-      <w:pPr>
-        <w:pStyle w:val="ListParagraph"/>
+        <w:t xml:space="preserve">If we use larger </w:t>
+      </w:r>
+      <w:proofErr w:type="gramStart"/>
+      <w:r>
+        <w:t>scale</w:t>
+      </w:r>
+      <w:proofErr w:type="gramEnd"/>
+      <w:r>
+        <w:t xml:space="preserve"> then we have better accuracy in all pixels and if we use smaller scale then we will receive the optical flow of large motion</w:t>
+      </w:r>
+    </w:p>
+    <w:p>
+      <w:pPr>
+        <w:pStyle w:val="a3"/>
       </w:pPr>
       <w:r>
         <w:t>The right order to compute optical flow is to start from small scales (large optical flow) to large scales (small optical flow)</w:t>
@@ -438,7 +536,7 @@
     </w:p>
     <w:p>
       <w:pPr>
-        <w:pStyle w:val="ListParagraph"/>
+        <w:pStyle w:val="a3"/>
         <w:numPr>
           <w:ilvl w:val="0"/>
           <w:numId w:val="9"/>
@@ -520,7 +618,7 @@
     </w:p>
     <w:p>
       <w:pPr>
-        <w:pStyle w:val="ListParagraph"/>
+        <w:pStyle w:val="a3"/>
         <w:numPr>
           <w:ilvl w:val="0"/>
           <w:numId w:val="10"/>
@@ -532,7 +630,7 @@
     </w:p>
     <w:p>
       <w:pPr>
-        <w:pStyle w:val="ListParagraph"/>
+        <w:pStyle w:val="a3"/>
         <w:numPr>
           <w:ilvl w:val="0"/>
           <w:numId w:val="10"/>
@@ -544,7 +642,7 @@
     </w:p>
     <w:p>
       <w:pPr>
-        <w:pStyle w:val="ListParagraph"/>
+        <w:pStyle w:val="a3"/>
         <w:numPr>
           <w:ilvl w:val="0"/>
           <w:numId w:val="10"/>
@@ -552,12 +650,20 @@
       </w:pPr>
       <w:r>
         <w:lastRenderedPageBreak/>
-        <w:t>A point does not move like its meightbors:</w:t>
-      </w:r>
-    </w:p>
-    <w:p>
-      <w:pPr>
-        <w:pStyle w:val="ListParagraph"/>
+        <w:t xml:space="preserve">A point does not move like its </w:t>
+      </w:r>
+      <w:proofErr w:type="spellStart"/>
+      <w:r>
+        <w:t>meightbors</w:t>
+      </w:r>
+      <w:proofErr w:type="spellEnd"/>
+      <w:r>
+        <w:t>:</w:t>
+      </w:r>
+    </w:p>
+    <w:p>
+      <w:pPr>
+        <w:pStyle w:val="a3"/>
         <w:numPr>
           <w:ilvl w:val="1"/>
           <w:numId w:val="10"/>
@@ -569,7 +675,7 @@
     </w:p>
     <w:p>
       <w:pPr>
-        <w:pStyle w:val="ListParagraph"/>
+        <w:pStyle w:val="a3"/>
         <w:numPr>
           <w:ilvl w:val="1"/>
           <w:numId w:val="10"/>
@@ -613,13 +719,7 @@
         <w:rPr>
           <w:u w:val="single"/>
         </w:rPr>
-        <w:t>Question 18</w:t>
-      </w:r>
-      <w:r>
-        <w:rPr>
-          <w:u w:val="single"/>
-        </w:rPr>
-        <w:t>:</w:t>
+        <w:t>Question 18:</w:t>
       </w:r>
     </w:p>
     <w:p>
@@ -637,13 +737,7 @@
         <w:rPr>
           <w:u w:val="single"/>
         </w:rPr>
-        <w:t>Question 19</w:t>
-      </w:r>
-      <w:r>
-        <w:rPr>
-          <w:u w:val="single"/>
-        </w:rPr>
-        <w:t>:</w:t>
+        <w:t>Question 19:</w:t>
       </w:r>
     </w:p>
     <w:p>
@@ -660,6 +754,8 @@
           <w:lang w:val="en-IN"/>
         </w:rPr>
       </w:pPr>
+      <w:bookmarkStart w:id="0" w:name="_GoBack"/>
+      <w:bookmarkEnd w:id="0"/>
     </w:p>
     <w:p>
       <w:r>
@@ -732,7 +828,7 @@
     </w:p>
     <w:p>
       <w:pPr>
-        <w:pStyle w:val="ListParagraph"/>
+        <w:pStyle w:val="a3"/>
         <w:numPr>
           <w:ilvl w:val="0"/>
           <w:numId w:val="2"/>
@@ -747,7 +843,7 @@
     </w:p>
     <w:p>
       <w:pPr>
-        <w:pStyle w:val="ListParagraph"/>
+        <w:pStyle w:val="a3"/>
         <w:numPr>
           <w:ilvl w:val="1"/>
           <w:numId w:val="2"/>
@@ -759,7 +855,7 @@
     </w:p>
     <w:p>
       <w:pPr>
-        <w:pStyle w:val="ListParagraph"/>
+        <w:pStyle w:val="a3"/>
         <w:autoSpaceDE w:val="0"/>
         <w:autoSpaceDN w:val="0"/>
         <w:adjustRightInd w:val="0"/>
@@ -781,17 +877,9 @@
           <w:sz w:val="18"/>
           <w:szCs w:val="18"/>
         </w:rPr>
-        <w:t xml:space="preserve">[U,V]=OF(F1,F2, </w:t>
-      </w:r>
-      <w:r>
-        <w:rPr>
-          <w:rFonts w:ascii="Arial" w:hAnsi="Arial" w:cs="Arial"/>
-          <w:color w:val="000000"/>
-          <w:sz w:val="18"/>
-          <w:szCs w:val="18"/>
-        </w:rPr>
-        <w:t>Sigma_S</w:t>
-      </w:r>
+        <w:t>[</w:t>
+      </w:r>
+      <w:proofErr w:type="gramStart"/>
       <w:r>
         <w:rPr>
           <w:rFonts w:ascii="Arial" w:hAnsi="Arial" w:cs="Arial"/>
@@ -801,12 +889,46 @@
           <w:sz w:val="18"/>
           <w:szCs w:val="18"/>
         </w:rPr>
+        <w:t>U,V</w:t>
+      </w:r>
+      <w:proofErr w:type="gramEnd"/>
+      <w:r>
+        <w:rPr>
+          <w:rFonts w:ascii="Arial" w:hAnsi="Arial" w:cs="Arial"/>
+          <w:i/>
+          <w:iCs/>
+          <w:color w:val="000000"/>
+          <w:sz w:val="18"/>
+          <w:szCs w:val="18"/>
+        </w:rPr>
+        <w:t xml:space="preserve">]=OF(F1,F2, </w:t>
+      </w:r>
+      <w:proofErr w:type="spellStart"/>
+      <w:r>
+        <w:rPr>
+          <w:rFonts w:ascii="Arial" w:hAnsi="Arial" w:cs="Arial"/>
+          <w:color w:val="000000"/>
+          <w:sz w:val="18"/>
+          <w:szCs w:val="18"/>
+        </w:rPr>
+        <w:t>Sigma_S</w:t>
+      </w:r>
+      <w:proofErr w:type="spellEnd"/>
+      <w:r>
+        <w:rPr>
+          <w:rFonts w:ascii="Arial" w:hAnsi="Arial" w:cs="Arial"/>
+          <w:i/>
+          <w:iCs/>
+          <w:color w:val="000000"/>
+          <w:sz w:val="18"/>
+          <w:szCs w:val="18"/>
+        </w:rPr>
         <w:t xml:space="preserve">, Region) </w:t>
       </w:r>
     </w:p>
     <w:p>
       <w:pPr>
-        <w:pStyle w:val="ListParagraph"/>
+        <w:pStyle w:val="a3"/>
         <w:numPr>
           <w:ilvl w:val="1"/>
           <w:numId w:val="2"/>
@@ -824,7 +946,7 @@
     </w:p>
     <w:p>
       <w:pPr>
-        <w:pStyle w:val="ListParagraph"/>
+        <w:pStyle w:val="a3"/>
         <w:numPr>
           <w:ilvl w:val="2"/>
           <w:numId w:val="2"/>
@@ -849,7 +971,31 @@
           <w:sz w:val="20"/>
           <w:szCs w:val="20"/>
         </w:rPr>
-        <w:t xml:space="preserve">F1,F2: </w:t>
+        <w:t>F</w:t>
+      </w:r>
+      <w:proofErr w:type="gramStart"/>
+      <w:r>
+        <w:rPr>
+          <w:rFonts w:ascii="Arial" w:hAnsi="Arial" w:cs="Arial"/>
+          <w:b/>
+          <w:bCs/>
+          <w:color w:val="000000"/>
+          <w:sz w:val="20"/>
+          <w:szCs w:val="20"/>
+        </w:rPr>
+        <w:t>1,F</w:t>
+      </w:r>
+      <w:proofErr w:type="gramEnd"/>
+      <w:r>
+        <w:rPr>
+          <w:rFonts w:ascii="Arial" w:hAnsi="Arial" w:cs="Arial"/>
+          <w:b/>
+          <w:bCs/>
+          <w:color w:val="000000"/>
+          <w:sz w:val="20"/>
+          <w:szCs w:val="20"/>
+        </w:rPr>
+        <w:t xml:space="preserve">2: </w:t>
       </w:r>
       <w:r>
         <w:rPr>
@@ -863,7 +1009,7 @@
     </w:p>
     <w:p>
       <w:pPr>
-        <w:pStyle w:val="ListParagraph"/>
+        <w:pStyle w:val="a3"/>
         <w:numPr>
           <w:ilvl w:val="2"/>
           <w:numId w:val="2"/>
@@ -924,7 +1070,7 @@
     </w:p>
     <w:p>
       <w:pPr>
-        <w:pStyle w:val="ListParagraph"/>
+        <w:pStyle w:val="a3"/>
         <w:numPr>
           <w:ilvl w:val="2"/>
           <w:numId w:val="2"/>
@@ -938,6 +1084,7 @@
           <w:szCs w:val="16"/>
         </w:rPr>
       </w:pPr>
+      <w:proofErr w:type="spellStart"/>
       <w:r>
         <w:rPr>
           <w:rFonts w:ascii="Arial" w:hAnsi="Arial" w:cs="Arial"/>
@@ -947,7 +1094,19 @@
           <w:sz w:val="20"/>
           <w:szCs w:val="20"/>
         </w:rPr>
-        <w:t xml:space="preserve">Sigma_S </w:t>
+        <w:t>Sigma_S</w:t>
+      </w:r>
+      <w:proofErr w:type="spellEnd"/>
+      <w:r>
+        <w:rPr>
+          <w:rFonts w:ascii="Arial" w:hAnsi="Arial" w:cs="Arial"/>
+          <w:b/>
+          <w:bCs/>
+          <w:color w:val="000000"/>
+          <w:sz w:val="20"/>
+          <w:szCs w:val="20"/>
+        </w:rPr>
+        <w:t xml:space="preserve"> </w:t>
       </w:r>
       <w:r>
         <w:rPr>
@@ -979,7 +1138,7 @@
     </w:p>
     <w:p>
       <w:pPr>
-        <w:pStyle w:val="ListParagraph"/>
+        <w:pStyle w:val="a3"/>
         <w:numPr>
           <w:ilvl w:val="1"/>
           <w:numId w:val="2"/>
@@ -997,36 +1156,54 @@
     </w:p>
     <w:p>
       <w:pPr>
-        <w:pStyle w:val="ListParagraph"/>
+        <w:pStyle w:val="a3"/>
         <w:numPr>
           <w:ilvl w:val="2"/>
           <w:numId w:val="2"/>
         </w:numPr>
       </w:pPr>
       <w:r>
-        <w:t>Matrix U and V the represent the optical flow for each pixel</w:t>
-      </w:r>
-    </w:p>
-    <w:p>
-      <w:pPr>
-        <w:pStyle w:val="ListParagraph"/>
+        <w:t xml:space="preserve">Matrix U and V </w:t>
+      </w:r>
+      <w:proofErr w:type="spellStart"/>
+      <w:r>
+        <w:t>the</w:t>
+      </w:r>
+      <w:proofErr w:type="spellEnd"/>
+      <w:r>
+        <w:t xml:space="preserve"> represent the optical flow for each pixel</w:t>
+      </w:r>
+    </w:p>
+    <w:p>
+      <w:pPr>
+        <w:pStyle w:val="a3"/>
         <w:numPr>
           <w:ilvl w:val="1"/>
           <w:numId w:val="2"/>
         </w:numPr>
       </w:pPr>
       <w:r>
-        <w:t>The function is lo</w:t>
-      </w:r>
-      <w:r>
-        <w:t xml:space="preserve">cated in the file </w:t>
-      </w:r>
+        <w:t xml:space="preserve">The function </w:t>
+      </w:r>
+      <w:proofErr w:type="gramStart"/>
+      <w:r>
+        <w:t>is lo</w:t>
+      </w:r>
+      <w:r>
+        <w:t>cated in</w:t>
+      </w:r>
+      <w:proofErr w:type="gramEnd"/>
+      <w:r>
+        <w:t xml:space="preserve"> the file </w:t>
+      </w:r>
+      <w:proofErr w:type="spellStart"/>
       <w:r>
         <w:t>OF</w:t>
       </w:r>
       <w:r>
         <w:t>.m</w:t>
       </w:r>
+      <w:proofErr w:type="spellEnd"/>
     </w:p>
     <w:p>
       <w:pPr>
@@ -1080,20 +1257,17 @@
     <w:p>
       <w:pPr>
         <w:bidi/>
+        <w:rPr>
+          <w:rtl/>
+        </w:rPr>
+      </w:pPr>
+      <w:r>
         <w:rPr>
           <w:rFonts w:hint="cs"/>
           <w:rtl/>
         </w:rPr>
-      </w:pPr>
-      <w:r>
-        <w:rPr>
-          <w:rFonts w:hint="cs"/>
-          <w:rtl/>
-        </w:rPr>
         <w:t>.......</w:t>
       </w:r>
-      <w:bookmarkStart w:id="0" w:name="_GoBack"/>
-      <w:bookmarkEnd w:id="0"/>
     </w:p>
     <w:sectPr>
       <w:pgSz w:w="12240" w:h="15840"/>
@@ -1106,7 +1280,7 @@
 </file>
 
 <file path=word/numbering.xml><?xml version="1.0" encoding="utf-8"?>
-<w:numbering xmlns:wpc="http://schemas.microsoft.com/office/word/2010/wordprocessingCanvas" xmlns:cx="http://schemas.microsoft.com/office/drawing/2014/chartex" xmlns:mc="http://schemas.openxmlformats.org/markup-compatibility/2006" xmlns:o="urn:schemas-microsoft-com:office:office" xmlns:r="http://schemas.openxmlformats.org/officeDocument/2006/relationships" xmlns:m="http://schemas.openxmlformats.org/officeDocument/2006/math" xmlns:v="urn:schemas-microsoft-com:vml" xmlns:wp14="http://schemas.microsoft.com/office/word/2010/wordprocessingDrawing" xmlns:wp="http://schemas.openxmlformats.org/drawingml/2006/wordprocessingDrawing" xmlns:w10="urn:schemas-microsoft-com:office:word" xmlns:w="http://schemas.openxmlformats.org/wordprocessingml/2006/main" xmlns:w14="http://schemas.microsoft.com/office/word/2010/wordml" xmlns:w15="http://schemas.microsoft.com/office/word/2012/wordml" xmlns:w16se="http://schemas.microsoft.com/office/word/2015/wordml/symex" xmlns:wpg="http://schemas.microsoft.com/office/word/2010/wordprocessingGroup" xmlns:wpi="http://schemas.microsoft.com/office/word/2010/wordprocessingInk" xmlns:wne="http://schemas.microsoft.com/office/word/2006/wordml" xmlns:wps="http://schemas.microsoft.com/office/word/2010/wordprocessingShape" mc:Ignorable="w14 w15 w16se wp14">
+<w:numbering xmlns:wpc="http://schemas.microsoft.com/office/word/2010/wordprocessingCanvas" xmlns:cx="http://schemas.microsoft.com/office/drawing/2014/chartex" xmlns:cx1="http://schemas.microsoft.com/office/drawing/2015/9/8/chartex" xmlns:cx2="http://schemas.microsoft.com/office/drawing/2015/10/21/chartex" xmlns:cx3="http://schemas.microsoft.com/office/drawing/2016/5/9/chartex" xmlns:cx4="http://schemas.microsoft.com/office/drawing/2016/5/10/chartex" xmlns:cx5="http://schemas.microsoft.com/office/drawing/2016/5/11/chartex" xmlns:cx6="http://schemas.microsoft.com/office/drawing/2016/5/12/chartex" xmlns:cx7="http://schemas.microsoft.com/office/drawing/2016/5/13/chartex" xmlns:cx8="http://schemas.microsoft.com/office/drawing/2016/5/14/chartex" xmlns:mc="http://schemas.openxmlformats.org/markup-compatibility/2006" xmlns:aink="http://schemas.microsoft.com/office/drawing/2016/ink" xmlns:am3d="http://schemas.microsoft.com/office/drawing/2017/model3d" xmlns:o="urn:schemas-microsoft-com:office:office" xmlns:r="http://schemas.openxmlformats.org/officeDocument/2006/relationships" xmlns:m="http://schemas.openxmlformats.org/officeDocument/2006/math" xmlns:v="urn:schemas-microsoft-com:vml" xmlns:wp14="http://schemas.microsoft.com/office/word/2010/wordprocessingDrawing" xmlns:wp="http://schemas.openxmlformats.org/drawingml/2006/wordprocessingDrawing" xmlns:w10="urn:schemas-microsoft-com:office:word" xmlns:w="http://schemas.openxmlformats.org/wordprocessingml/2006/main" xmlns:w14="http://schemas.microsoft.com/office/word/2010/wordml" xmlns:w15="http://schemas.microsoft.com/office/word/2012/wordml" xmlns:w16cid="http://schemas.microsoft.com/office/word/2016/wordml/cid" xmlns:w16se="http://schemas.microsoft.com/office/word/2015/wordml/symex" xmlns:wpg="http://schemas.microsoft.com/office/word/2010/wordprocessingGroup" xmlns:wpi="http://schemas.microsoft.com/office/word/2010/wordprocessingInk" xmlns:wne="http://schemas.microsoft.com/office/word/2006/wordml" xmlns:wps="http://schemas.microsoft.com/office/word/2010/wordprocessingShape" mc:Ignorable="w14 w15 w16se w16cid wp14">
   <w:abstractNum w:abstractNumId="0" w15:restartNumberingAfterBreak="0">
     <w:nsid w:val="0B781A6B"/>
     <w:multiLevelType w:val="hybridMultilevel"/>
@@ -2176,7 +2350,7 @@
 </file>
 
 <file path=word/styles.xml><?xml version="1.0" encoding="utf-8"?>
-<w:styles xmlns:mc="http://schemas.openxmlformats.org/markup-compatibility/2006" xmlns:r="http://schemas.openxmlformats.org/officeDocument/2006/relationships" xmlns:w="http://schemas.openxmlformats.org/wordprocessingml/2006/main" xmlns:w14="http://schemas.microsoft.com/office/word/2010/wordml" xmlns:w15="http://schemas.microsoft.com/office/word/2012/wordml" xmlns:w16se="http://schemas.microsoft.com/office/word/2015/wordml/symex" mc:Ignorable="w14 w15 w16se">
+<w:styles xmlns:mc="http://schemas.openxmlformats.org/markup-compatibility/2006" xmlns:r="http://schemas.openxmlformats.org/officeDocument/2006/relationships" xmlns:w="http://schemas.openxmlformats.org/wordprocessingml/2006/main" xmlns:w14="http://schemas.microsoft.com/office/word/2010/wordml" xmlns:w15="http://schemas.microsoft.com/office/word/2012/wordml" xmlns:w16cid="http://schemas.microsoft.com/office/word/2016/wordml/cid" xmlns:w16se="http://schemas.microsoft.com/office/word/2015/wordml/symex" mc:Ignorable="w14 w15 w16se w16cid">
   <w:docDefaults>
     <w:rPrDefault>
       <w:rPr>
@@ -2192,7 +2366,7 @@
       </w:pPr>
     </w:pPrDefault>
   </w:docDefaults>
-  <w:latentStyles w:defLockedState="0" w:defUIPriority="99" w:defSemiHidden="0" w:defUnhideWhenUsed="0" w:defQFormat="0" w:count="371">
+  <w:latentStyles w:defLockedState="0" w:defUIPriority="99" w:defSemiHidden="0" w:defUnhideWhenUsed="0" w:defQFormat="0" w:count="375">
     <w:lsdException w:name="Normal" w:uiPriority="0" w:qFormat="1"/>
     <w:lsdException w:name="heading 1" w:uiPriority="9" w:qFormat="1"/>
     <w:lsdException w:name="heading 2" w:semiHidden="1" w:uiPriority="9" w:unhideWhenUsed="1" w:qFormat="1"/>
@@ -2298,7 +2472,6 @@
     <w:lsdException w:name="HTML Sample" w:semiHidden="1" w:unhideWhenUsed="1"/>
     <w:lsdException w:name="HTML Typewriter" w:semiHidden="1" w:unhideWhenUsed="1"/>
     <w:lsdException w:name="HTML Variable" w:semiHidden="1" w:unhideWhenUsed="1"/>
-    <w:lsdException w:name="Normal Table" w:semiHidden="1" w:unhideWhenUsed="1"/>
     <w:lsdException w:name="annotation subject" w:semiHidden="1" w:unhideWhenUsed="1"/>
     <w:lsdException w:name="No List" w:semiHidden="1" w:unhideWhenUsed="1"/>
     <w:lsdException w:name="Outline List 1" w:semiHidden="1" w:unhideWhenUsed="1"/>
@@ -2342,10 +2515,8 @@
     <w:lsdException w:name="Table Elegant" w:semiHidden="1" w:unhideWhenUsed="1"/>
     <w:lsdException w:name="Table Professional" w:semiHidden="1" w:unhideWhenUsed="1"/>
     <w:lsdException w:name="Table Subtle 1" w:semiHidden="1" w:unhideWhenUsed="1"/>
-    <w:lsdException w:name="Table Subtle 2" w:semiHidden="1" w:unhideWhenUsed="1"/>
     <w:lsdException w:name="Table Web 1" w:semiHidden="1" w:unhideWhenUsed="1"/>
     <w:lsdException w:name="Table Web 2" w:semiHidden="1" w:unhideWhenUsed="1"/>
-    <w:lsdException w:name="Table Web 3" w:semiHidden="1" w:unhideWhenUsed="1"/>
     <w:lsdException w:name="Balloon Text" w:semiHidden="1" w:unhideWhenUsed="1"/>
     <w:lsdException w:name="Table Grid" w:uiPriority="39"/>
     <w:lsdException w:name="Table Theme" w:semiHidden="1" w:unhideWhenUsed="1"/>
@@ -2564,18 +2735,22 @@
     <w:lsdException w:name="List Table 5 Dark Accent 6" w:uiPriority="50"/>
     <w:lsdException w:name="List Table 6 Colorful Accent 6" w:uiPriority="51"/>
     <w:lsdException w:name="List Table 7 Colorful Accent 6" w:uiPriority="52"/>
+    <w:lsdException w:name="Mention" w:semiHidden="1" w:unhideWhenUsed="1"/>
+    <w:lsdException w:name="Smart Hyperlink" w:semiHidden="1" w:unhideWhenUsed="1"/>
+    <w:lsdException w:name="Hashtag" w:semiHidden="1" w:unhideWhenUsed="1"/>
+    <w:lsdException w:name="Unresolved Mention" w:semiHidden="1" w:unhideWhenUsed="1"/>
   </w:latentStyles>
-  <w:style w:type="paragraph" w:default="1" w:styleId="Normal">
+  <w:style w:type="paragraph" w:default="1" w:styleId="a">
     <w:name w:val="Normal"/>
     <w:qFormat/>
   </w:style>
-  <w:style w:type="character" w:default="1" w:styleId="DefaultParagraphFont">
+  <w:style w:type="character" w:default="1" w:styleId="a0">
     <w:name w:val="Default Paragraph Font"/>
     <w:uiPriority w:val="1"/>
     <w:semiHidden/>
     <w:unhideWhenUsed/>
   </w:style>
-  <w:style w:type="table" w:default="1" w:styleId="TableNormal">
+  <w:style w:type="table" w:default="1" w:styleId="a1">
     <w:name w:val="Normal Table"/>
     <w:uiPriority w:val="99"/>
     <w:semiHidden/>
@@ -2590,15 +2765,15 @@
       </w:tblCellMar>
     </w:tblPr>
   </w:style>
-  <w:style w:type="numbering" w:default="1" w:styleId="NoList">
+  <w:style w:type="numbering" w:default="1" w:styleId="a2">
     <w:name w:val="No List"/>
     <w:uiPriority w:val="99"/>
     <w:semiHidden/>
     <w:unhideWhenUsed/>
   </w:style>
-  <w:style w:type="paragraph" w:styleId="ListParagraph">
+  <w:style w:type="paragraph" w:styleId="a3">
     <w:name w:val="List Paragraph"/>
-    <w:basedOn w:val="Normal"/>
+    <w:basedOn w:val="a"/>
     <w:uiPriority w:val="34"/>
     <w:qFormat/>
     <w:rsid w:val="00446F50"/>

</xml_diff>

<commit_message>
done first draft docx
</commit_message>
<xml_diff>
--- a/HW3- Elad Wasserstein & Chen Naveh.docx
+++ b/HW3- Elad Wasserstein & Chen Naveh.docx
@@ -125,7 +125,16 @@
           <w:sz w:val="36"/>
           <w:szCs w:val="36"/>
         </w:rPr>
-        <w:t xml:space="preserve"> - XXXXX</w:t>
+        <w:t xml:space="preserve"> - </w:t>
+      </w:r>
+      <w:r>
+        <w:rPr>
+          <w:b/>
+          <w:bCs/>
+          <w:sz w:val="36"/>
+          <w:szCs w:val="36"/>
+        </w:rPr>
+        <w:t>301841664</w:t>
       </w:r>
     </w:p>
     <w:p>
@@ -366,44 +375,63 @@
       <w:r>
         <w:t xml:space="preserve">Sigma </w:t>
       </w:r>
-      <w:proofErr w:type="gramStart"/>
-      <w:r>
-        <w:t>- ?????</w:t>
-      </w:r>
-      <w:proofErr w:type="gramEnd"/>
+      <w:r>
+        <w:t>– the sigma of the gaussian</w:t>
+      </w:r>
       <w:r>
         <w:t xml:space="preserve"> </w:t>
       </w:r>
     </w:p>
     <w:p>
       <w:r>
-        <w:t xml:space="preserve">When using bigger window size each pixel has more influence on its neighbors, i.e. the algorithm can mark a pixel moving in an opposite direction or has a smaller magnitude because of </w:t>
-      </w:r>
-      <w:proofErr w:type="spellStart"/>
-      <w:r>
-        <w:t>it</w:t>
-      </w:r>
-      <w:proofErr w:type="spellEnd"/>
+        <w:t>When using bigger window size each pixel has more influence on its neighbors, i.e. the algorithm can mark a pixel moving in an opposite direction or has a smaller magnitude because of it</w:t>
+      </w:r>
+      <w:r>
+        <w:t>s</w:t>
+      </w:r>
       <w:r>
         <w:t xml:space="preserve"> neighbors</w:t>
       </w:r>
       <w:r>
-        <w:t xml:space="preserve">, the assumptions when using larger window won't be valid during developing the formulas out of </w:t>
-      </w:r>
-      <w:proofErr w:type="spellStart"/>
-      <w:r>
-        <w:t>taylor</w:t>
-      </w:r>
-      <w:proofErr w:type="spellEnd"/>
-      <w:r>
-        <w:t xml:space="preserve"> series</w:t>
-      </w:r>
-      <w:r>
-        <w:t>. When increasing K (the distance between frames) and there is a fast motion we will miss those motion therefore for scenarios we want to segment background there is a chance we will mark moving objects as background</w:t>
+        <w:t>. Moreover,</w:t>
+      </w:r>
+      <w:r>
+        <w:t xml:space="preserve"> when using larger </w:t>
+      </w:r>
+      <w:r>
+        <w:t>window,</w:t>
+      </w:r>
+      <w:r>
+        <w:t xml:space="preserve"> </w:t>
+      </w:r>
+      <w:r>
+        <w:t xml:space="preserve">the construction of the optical flow formulas </w:t>
+      </w:r>
+      <w:r>
+        <w:t xml:space="preserve">won't be </w:t>
+      </w:r>
+      <w:r>
+        <w:t>correct especially when using T</w:t>
+      </w:r>
+      <w:r>
+        <w:t>aylor series</w:t>
+      </w:r>
+      <w:r>
+        <w:t xml:space="preserve">. </w:t>
+      </w:r>
+    </w:p>
+    <w:p>
+      <w:r>
+        <w:t>When increasing K (the distance between frames) and there is a fast motion we will miss those motion therefore for scenarios we want to segment background there is a chance we will mark moving objects as background</w:t>
       </w:r>
       <w:r>
         <w:t>.</w:t>
       </w:r>
+    </w:p>
+    <w:p>
+      <w:pPr>
+        <w:jc w:val="center"/>
+      </w:pPr>
     </w:p>
     <w:p>
       <w:pPr>
@@ -438,39 +466,217 @@
           <w:numId w:val="8"/>
         </w:numPr>
         <w:rPr>
-          <w:u w:val="single"/>
-        </w:rPr>
-      </w:pPr>
-      <w:r>
-        <w:t>We chose to scale the image from 0.3 to 0.7 and got the following results:</w:t>
+          <w:b/>
+          <w:bCs/>
+          <w:u w:val="single"/>
+        </w:rPr>
+      </w:pPr>
+      <w:r>
+        <w:t>We chose to scale the image from 0.3 to 0.</w:t>
+      </w:r>
+      <w:r>
+        <w:t>8. Here a sample example of 2 scales:</w:t>
       </w:r>
     </w:p>
     <w:p>
       <w:pPr>
         <w:pStyle w:val="a3"/>
-        <w:numPr>
-          <w:ilvl w:val="1"/>
-          <w:numId w:val="8"/>
-        </w:numPr>
-        <w:rPr>
-          <w:b/>
-          <w:bCs/>
-          <w:u w:val="single"/>
-        </w:rPr>
-      </w:pPr>
-      <w:r>
-        <w:rPr>
-          <w:b/>
-          <w:bCs/>
-        </w:rPr>
-        <w:t>……</w:t>
-      </w:r>
-      <w:r>
-        <w:rPr>
-          <w:b/>
-          <w:bCs/>
-        </w:rPr>
-        <w:t>NEED TO RUN THE FUNCTION AND ADD OBSERVATION</w:t>
+        <w:rPr>
+          <w:b/>
+          <w:bCs/>
+          <w:u w:val="single"/>
+        </w:rPr>
+      </w:pPr>
+      <w:r>
+        <w:rPr>
+          <w:b/>
+          <w:bCs/>
+          <w:u w:val="single"/>
+        </w:rPr>
+        <w:t>1</w:t>
+      </w:r>
+      <w:proofErr w:type="gramStart"/>
+      <w:r>
+        <w:rPr>
+          <w:b/>
+          <w:bCs/>
+          <w:u w:val="single"/>
+          <w:vertAlign w:val="superscript"/>
+        </w:rPr>
+        <w:t>st</w:t>
+      </w:r>
+      <w:r>
+        <w:rPr>
+          <w:b/>
+          <w:bCs/>
+          <w:u w:val="single"/>
+        </w:rPr>
+        <w:t xml:space="preserve">  picture</w:t>
+      </w:r>
+      <w:proofErr w:type="gramEnd"/>
+      <w:r>
+        <w:rPr>
+          <w:b/>
+          <w:bCs/>
+          <w:u w:val="single"/>
+        </w:rPr>
+        <w:t xml:space="preserve"> with scale of 0.8:</w:t>
+      </w:r>
+    </w:p>
+    <w:p>
+      <w:pPr>
+        <w:pStyle w:val="a3"/>
+        <w:ind w:left="1440"/>
+        <w:rPr>
+          <w:b/>
+          <w:bCs/>
+          <w:u w:val="single"/>
+        </w:rPr>
+      </w:pPr>
+      <w:r>
+        <w:rPr>
+          <w:noProof/>
+        </w:rPr>
+        <w:drawing>
+          <wp:inline distT="0" distB="0" distL="0" distR="0" wp14:anchorId="4792A550" wp14:editId="5FDCBDA2">
+            <wp:extent cx="3553486" cy="2058061"/>
+            <wp:effectExtent l="0" t="0" r="8890" b="0"/>
+            <wp:docPr id="1" name="תמונה 1"/>
+            <wp:cNvGraphicFramePr>
+              <a:graphicFrameLocks xmlns:a="http://schemas.openxmlformats.org/drawingml/2006/main" noChangeAspect="1"/>
+            </wp:cNvGraphicFramePr>
+            <a:graphic xmlns:a="http://schemas.openxmlformats.org/drawingml/2006/main">
+              <a:graphicData uri="http://schemas.openxmlformats.org/drawingml/2006/picture">
+                <pic:pic xmlns:pic="http://schemas.openxmlformats.org/drawingml/2006/picture">
+                  <pic:nvPicPr>
+                    <pic:cNvPr id="1" name=""/>
+                    <pic:cNvPicPr/>
+                  </pic:nvPicPr>
+                  <pic:blipFill>
+                    <a:blip r:embed="rId5"/>
+                    <a:stretch>
+                      <a:fillRect/>
+                    </a:stretch>
+                  </pic:blipFill>
+                  <pic:spPr>
+                    <a:xfrm>
+                      <a:off x="0" y="0"/>
+                      <a:ext cx="3564461" cy="2064417"/>
+                    </a:xfrm>
+                    <a:prstGeom prst="rect">
+                      <a:avLst/>
+                    </a:prstGeom>
+                  </pic:spPr>
+                </pic:pic>
+              </a:graphicData>
+            </a:graphic>
+          </wp:inline>
+        </w:drawing>
+      </w:r>
+    </w:p>
+    <w:p>
+      <w:pPr>
+        <w:pStyle w:val="a3"/>
+        <w:rPr>
+          <w:b/>
+          <w:bCs/>
+          <w:u w:val="single"/>
+        </w:rPr>
+      </w:pPr>
+      <w:r>
+        <w:rPr>
+          <w:b/>
+          <w:bCs/>
+          <w:u w:val="single"/>
+        </w:rPr>
+        <w:t>2</w:t>
+      </w:r>
+      <w:proofErr w:type="gramStart"/>
+      <w:r>
+        <w:rPr>
+          <w:b/>
+          <w:bCs/>
+          <w:u w:val="single"/>
+          <w:vertAlign w:val="superscript"/>
+        </w:rPr>
+        <w:t>nd</w:t>
+      </w:r>
+      <w:r>
+        <w:rPr>
+          <w:b/>
+          <w:bCs/>
+          <w:u w:val="single"/>
+        </w:rPr>
+        <w:t xml:space="preserve"> </w:t>
+      </w:r>
+      <w:r>
+        <w:rPr>
+          <w:b/>
+          <w:bCs/>
+          <w:u w:val="single"/>
+        </w:rPr>
+        <w:t xml:space="preserve"> picture</w:t>
+      </w:r>
+      <w:proofErr w:type="gramEnd"/>
+      <w:r>
+        <w:rPr>
+          <w:b/>
+          <w:bCs/>
+          <w:u w:val="single"/>
+        </w:rPr>
+        <w:t xml:space="preserve"> with scale of 0.8:</w:t>
+      </w:r>
+    </w:p>
+    <w:p>
+      <w:pPr>
+        <w:pStyle w:val="a3"/>
+        <w:ind w:left="1440"/>
+        <w:rPr>
+          <w:b/>
+          <w:bCs/>
+          <w:u w:val="single"/>
+        </w:rPr>
+      </w:pPr>
+      <w:r>
+        <w:rPr>
+          <w:noProof/>
+        </w:rPr>
+        <w:lastRenderedPageBreak/>
+        <w:drawing>
+          <wp:inline distT="0" distB="0" distL="0" distR="0" wp14:anchorId="1B133947" wp14:editId="1D7D0941">
+            <wp:extent cx="4098704" cy="2462543"/>
+            <wp:effectExtent l="0" t="0" r="0" b="0"/>
+            <wp:docPr id="2" name="תמונה 2"/>
+            <wp:cNvGraphicFramePr>
+              <a:graphicFrameLocks xmlns:a="http://schemas.openxmlformats.org/drawingml/2006/main" noChangeAspect="1"/>
+            </wp:cNvGraphicFramePr>
+            <a:graphic xmlns:a="http://schemas.openxmlformats.org/drawingml/2006/main">
+              <a:graphicData uri="http://schemas.openxmlformats.org/drawingml/2006/picture">
+                <pic:pic xmlns:pic="http://schemas.openxmlformats.org/drawingml/2006/picture">
+                  <pic:nvPicPr>
+                    <pic:cNvPr id="1" name=""/>
+                    <pic:cNvPicPr/>
+                  </pic:nvPicPr>
+                  <pic:blipFill>
+                    <a:blip r:embed="rId6"/>
+                    <a:stretch>
+                      <a:fillRect/>
+                    </a:stretch>
+                  </pic:blipFill>
+                  <pic:spPr>
+                    <a:xfrm>
+                      <a:off x="0" y="0"/>
+                      <a:ext cx="4107154" cy="2467620"/>
+                    </a:xfrm>
+                    <a:prstGeom prst="rect">
+                      <a:avLst/>
+                    </a:prstGeom>
+                  </pic:spPr>
+                </pic:pic>
+              </a:graphicData>
+            </a:graphic>
+          </wp:inline>
+        </w:drawing>
       </w:r>
     </w:p>
     <w:p>
@@ -487,11 +693,9 @@
       <w:r>
         <w:t xml:space="preserve">If we use larger </w:t>
       </w:r>
-      <w:proofErr w:type="gramStart"/>
-      <w:r>
-        <w:t>scale</w:t>
-      </w:r>
-      <w:proofErr w:type="gramEnd"/>
+      <w:r>
+        <w:t>scale,</w:t>
+      </w:r>
       <w:r>
         <w:t xml:space="preserve"> then we have better accuracy in all pixels and if we use smaller scale then we will receive the optical flow of large motion</w:t>
       </w:r>
@@ -502,18 +706,6 @@
       </w:pPr>
       <w:r>
         <w:t>The right order to compute optical flow is to start from small scales (large optical flow) to large scales (small optical flow)</w:t>
-      </w:r>
-    </w:p>
-    <w:p>
-      <w:r>
-        <w:rPr>
-          <w:b/>
-          <w:bCs/>
-        </w:rPr>
-        <w:tab/>
-      </w:r>
-      <w:r>
-        <w:t>Changing scale loose sometimes crucial information and might miss motions.</w:t>
       </w:r>
     </w:p>
     <w:p>
@@ -586,688 +778,426 @@
       </w:r>
     </w:p>
     <w:p>
-      <w:r>
-        <w:t>The change detection algorithm is more sensitive to noise we can see it in SLIDE.AVI at the regions where the shade is located…….????.......</w:t>
-      </w:r>
-    </w:p>
-    <w:p>
-      <w:pPr>
-        <w:rPr>
-          <w:u w:val="single"/>
-        </w:rPr>
-      </w:pPr>
-      <w:r>
-        <w:rPr>
-          <w:u w:val="single"/>
-        </w:rPr>
-        <w:t>Part D:</w:t>
-      </w:r>
-    </w:p>
-    <w:p>
-      <w:pPr>
-        <w:rPr>
-          <w:u w:val="single"/>
-        </w:rPr>
-      </w:pPr>
-      <w:r>
-        <w:rPr>
-          <w:u w:val="single"/>
-        </w:rPr>
-        <w:t>Question 16:</w:t>
-      </w:r>
-    </w:p>
-    <w:p>
       <w:pPr>
         <w:pStyle w:val="a3"/>
         <w:numPr>
           <w:ilvl w:val="0"/>
-          <w:numId w:val="10"/>
-        </w:numPr>
-      </w:pPr>
-      <w:r>
-        <w:t>The motion is not small</w:t>
-      </w:r>
-    </w:p>
-    <w:p>
-      <w:pPr>
-        <w:pStyle w:val="a3"/>
-        <w:numPr>
-          <w:ilvl w:val="0"/>
-          <w:numId w:val="10"/>
-        </w:numPr>
-      </w:pPr>
-      <w:r>
-        <w:t>Brightness constancy is not satisfied</w:t>
-      </w:r>
-    </w:p>
-    <w:p>
-      <w:pPr>
-        <w:pStyle w:val="a3"/>
-        <w:numPr>
-          <w:ilvl w:val="0"/>
-          <w:numId w:val="10"/>
-        </w:numPr>
-      </w:pPr>
-      <w:r>
-        <w:lastRenderedPageBreak/>
-        <w:t xml:space="preserve">A point does not move like its </w:t>
-      </w:r>
-      <w:proofErr w:type="spellStart"/>
-      <w:r>
-        <w:t>meightbors</w:t>
-      </w:r>
-      <w:proofErr w:type="spellEnd"/>
-      <w:r>
-        <w:t>:</w:t>
-      </w:r>
-    </w:p>
-    <w:p>
-      <w:pPr>
-        <w:pStyle w:val="a3"/>
-        <w:numPr>
-          <w:ilvl w:val="1"/>
-          <w:numId w:val="10"/>
-        </w:numPr>
-      </w:pPr>
-      <w:r>
-        <w:t>Window size is too large</w:t>
-      </w:r>
-    </w:p>
-    <w:p>
-      <w:pPr>
-        <w:pStyle w:val="a3"/>
-        <w:numPr>
-          <w:ilvl w:val="1"/>
-          <w:numId w:val="10"/>
-        </w:numPr>
-      </w:pPr>
-      <w:r>
-        <w:t>What is the ideal window size</w:t>
-      </w:r>
-    </w:p>
-    <w:p>
-      <w:pPr>
-        <w:rPr>
-          <w:u w:val="single"/>
-        </w:rPr>
-      </w:pPr>
-      <w:r>
-        <w:rPr>
-          <w:u w:val="single"/>
-        </w:rPr>
-        <w:t>Question 17</w:t>
-      </w:r>
-      <w:r>
-        <w:rPr>
-          <w:u w:val="single"/>
-        </w:rPr>
-        <w:t>:</w:t>
-      </w:r>
-    </w:p>
-    <w:p>
-      <w:r>
-        <w:t>…..</w:t>
-      </w:r>
-    </w:p>
-    <w:p>
-      <w:pPr>
-        <w:rPr>
-          <w:u w:val="single"/>
-        </w:rPr>
-      </w:pPr>
-      <w:r>
-        <w:rPr>
-          <w:u w:val="single"/>
-        </w:rPr>
-        <w:t>Question 18:</w:t>
-      </w:r>
-    </w:p>
-    <w:p>
-      <w:r>
-        <w:t>…..</w:t>
-      </w:r>
-    </w:p>
-    <w:p>
-      <w:pPr>
-        <w:rPr>
-          <w:u w:val="single"/>
-        </w:rPr>
-      </w:pPr>
-      <w:r>
-        <w:rPr>
-          <w:u w:val="single"/>
-        </w:rPr>
-        <w:t>Question 19:</w:t>
-      </w:r>
-    </w:p>
-    <w:p>
-      <w:r>
-        <w:t>…..</w:t>
-      </w:r>
-    </w:p>
-    <w:p>
-      <w:pPr>
-        <w:rPr>
-          <w:b/>
-          <w:bCs/>
-          <w:u w:val="single"/>
-          <w:lang w:val="en-IN"/>
-        </w:rPr>
-      </w:pPr>
-      <w:bookmarkStart w:id="0" w:name="_GoBack"/>
-      <w:bookmarkEnd w:id="0"/>
-    </w:p>
-    <w:p>
-      <w:r>
-        <w:br w:type="page"/>
-      </w:r>
-    </w:p>
-    <w:p>
-      <w:pPr>
-        <w:rPr>
-          <w:b/>
-          <w:bCs/>
-          <w:sz w:val="32"/>
-          <w:szCs w:val="32"/>
-          <w:u w:val="single"/>
-          <w:rtl/>
-        </w:rPr>
-      </w:pPr>
-      <w:r>
-        <w:rPr>
-          <w:b/>
-          <w:bCs/>
-          <w:sz w:val="32"/>
-          <w:szCs w:val="32"/>
-          <w:u w:val="single"/>
-        </w:rPr>
-        <w:lastRenderedPageBreak/>
-        <w:t>Documentation of the function</w:t>
-      </w:r>
-    </w:p>
-    <w:p>
-      <w:pPr>
-        <w:rPr>
-          <w:b/>
-          <w:bCs/>
-          <w:u w:val="single"/>
-        </w:rPr>
-      </w:pPr>
-      <w:r>
-        <w:rPr>
-          <w:b/>
-          <w:bCs/>
-          <w:u w:val="single"/>
-        </w:rPr>
-        <w:t>Part</w:t>
-      </w:r>
-      <w:r>
-        <w:rPr>
-          <w:b/>
-          <w:bCs/>
-          <w:u w:val="single"/>
-        </w:rPr>
-        <w:t xml:space="preserve"> </w:t>
-      </w:r>
-      <w:r>
-        <w:rPr>
-          <w:b/>
-          <w:bCs/>
-          <w:u w:val="single"/>
-        </w:rPr>
-        <w:t>A</w:t>
-      </w:r>
-      <w:r>
-        <w:rPr>
-          <w:b/>
-          <w:bCs/>
-          <w:u w:val="single"/>
-        </w:rPr>
-        <w:t>:</w:t>
-      </w:r>
-    </w:p>
-    <w:p>
-      <w:pPr>
-        <w:pStyle w:val="a3"/>
-        <w:numPr>
-          <w:ilvl w:val="0"/>
-          <w:numId w:val="2"/>
-        </w:numPr>
-      </w:pPr>
-      <w:r>
-        <w:t>Stereo</w:t>
-      </w:r>
-      <w:r>
-        <w:t>:</w:t>
-      </w:r>
-    </w:p>
-    <w:p>
-      <w:pPr>
-        <w:pStyle w:val="a3"/>
-        <w:numPr>
-          <w:ilvl w:val="1"/>
-          <w:numId w:val="2"/>
-        </w:numPr>
-      </w:pPr>
-      <w:r>
-        <w:t>Function sign:</w:t>
-      </w:r>
-    </w:p>
-    <w:p>
-      <w:pPr>
-        <w:pStyle w:val="a3"/>
-        <w:autoSpaceDE w:val="0"/>
-        <w:autoSpaceDN w:val="0"/>
-        <w:adjustRightInd w:val="0"/>
-        <w:spacing w:after="0" w:line="240" w:lineRule="auto"/>
-        <w:ind w:left="1440" w:firstLine="720"/>
-        <w:rPr>
-          <w:rFonts w:ascii="Arial" w:hAnsi="Arial" w:cs="Arial"/>
-          <w:color w:val="000000"/>
-          <w:sz w:val="18"/>
-          <w:szCs w:val="18"/>
-        </w:rPr>
-      </w:pPr>
-      <w:r>
-        <w:rPr>
-          <w:rFonts w:ascii="Arial" w:hAnsi="Arial" w:cs="Arial"/>
-          <w:i/>
-          <w:iCs/>
-          <w:color w:val="000000"/>
-          <w:sz w:val="18"/>
-          <w:szCs w:val="18"/>
-        </w:rPr>
-        <w:t>[</w:t>
-      </w:r>
-      <w:proofErr w:type="gramStart"/>
-      <w:r>
-        <w:rPr>
-          <w:rFonts w:ascii="Arial" w:hAnsi="Arial" w:cs="Arial"/>
-          <w:i/>
-          <w:iCs/>
-          <w:color w:val="000000"/>
-          <w:sz w:val="18"/>
-          <w:szCs w:val="18"/>
-        </w:rPr>
-        <w:t>U,V</w:t>
-      </w:r>
-      <w:proofErr w:type="gramEnd"/>
-      <w:r>
-        <w:rPr>
-          <w:rFonts w:ascii="Arial" w:hAnsi="Arial" w:cs="Arial"/>
-          <w:i/>
-          <w:iCs/>
-          <w:color w:val="000000"/>
-          <w:sz w:val="18"/>
-          <w:szCs w:val="18"/>
-        </w:rPr>
-        <w:t xml:space="preserve">]=OF(F1,F2, </w:t>
-      </w:r>
-      <w:proofErr w:type="spellStart"/>
-      <w:r>
-        <w:rPr>
-          <w:rFonts w:ascii="Arial" w:hAnsi="Arial" w:cs="Arial"/>
-          <w:color w:val="000000"/>
-          <w:sz w:val="18"/>
-          <w:szCs w:val="18"/>
-        </w:rPr>
-        <w:t>Sigma_S</w:t>
-      </w:r>
-      <w:proofErr w:type="spellEnd"/>
-      <w:r>
-        <w:rPr>
-          <w:rFonts w:ascii="Arial" w:hAnsi="Arial" w:cs="Arial"/>
-          <w:i/>
-          <w:iCs/>
-          <w:color w:val="000000"/>
-          <w:sz w:val="18"/>
-          <w:szCs w:val="18"/>
-        </w:rPr>
-        <w:t xml:space="preserve">, Region) </w:t>
-      </w:r>
-    </w:p>
-    <w:p>
-      <w:pPr>
-        <w:pStyle w:val="a3"/>
-        <w:numPr>
-          <w:ilvl w:val="1"/>
-          <w:numId w:val="2"/>
-        </w:numPr>
-      </w:pPr>
-      <w:r>
-        <w:t xml:space="preserve">Input </w:t>
-      </w:r>
-      <w:r>
-        <w:t>parameters</w:t>
-      </w:r>
-      <w:r>
-        <w:t xml:space="preserve">: </w:t>
-      </w:r>
-    </w:p>
-    <w:p>
-      <w:pPr>
-        <w:pStyle w:val="a3"/>
-        <w:numPr>
-          <w:ilvl w:val="2"/>
-          <w:numId w:val="2"/>
+          <w:numId w:val="11"/>
         </w:numPr>
         <w:autoSpaceDE w:val="0"/>
         <w:autoSpaceDN w:val="0"/>
         <w:adjustRightInd w:val="0"/>
         <w:spacing w:after="0" w:line="240" w:lineRule="auto"/>
-        <w:rPr>
-          <w:rFonts w:ascii="Arial" w:hAnsi="Arial" w:cs="Arial"/>
-          <w:color w:val="000000"/>
-          <w:sz w:val="20"/>
-          <w:szCs w:val="20"/>
-        </w:rPr>
-      </w:pPr>
-      <w:r>
-        <w:rPr>
-          <w:rFonts w:ascii="Arial" w:hAnsi="Arial" w:cs="Arial"/>
-          <w:b/>
-          <w:bCs/>
-          <w:color w:val="000000"/>
-          <w:sz w:val="20"/>
-          <w:szCs w:val="20"/>
-        </w:rPr>
-        <w:t>F</w:t>
-      </w:r>
-      <w:proofErr w:type="gramStart"/>
-      <w:r>
-        <w:rPr>
-          <w:rFonts w:ascii="Arial" w:hAnsi="Arial" w:cs="Arial"/>
-          <w:b/>
-          <w:bCs/>
-          <w:color w:val="000000"/>
-          <w:sz w:val="20"/>
-          <w:szCs w:val="20"/>
-        </w:rPr>
-        <w:t>1,F</w:t>
-      </w:r>
-      <w:proofErr w:type="gramEnd"/>
-      <w:r>
-        <w:rPr>
-          <w:rFonts w:ascii="Arial" w:hAnsi="Arial" w:cs="Arial"/>
-          <w:b/>
-          <w:bCs/>
-          <w:color w:val="000000"/>
-          <w:sz w:val="20"/>
-          <w:szCs w:val="20"/>
-        </w:rPr>
-        <w:t xml:space="preserve">2: </w:t>
-      </w:r>
-      <w:r>
-        <w:rPr>
-          <w:rFonts w:ascii="Arial" w:hAnsi="Arial" w:cs="Arial"/>
-          <w:color w:val="000000"/>
-          <w:sz w:val="20"/>
-          <w:szCs w:val="20"/>
-        </w:rPr>
-        <w:t xml:space="preserve">two frames from a sequence. </w:t>
+      </w:pPr>
+      <w:r>
+        <w:t>The OF has an advantage to recognize</w:t>
+      </w:r>
+      <w:r>
+        <w:t xml:space="preserve"> better edges</w:t>
+      </w:r>
+      <w:r>
+        <w:t xml:space="preserve"> in contrast to the </w:t>
+      </w:r>
+      <w:r>
+        <w:t xml:space="preserve">median change detector where it has better performance on the objects itself. </w:t>
       </w:r>
     </w:p>
     <w:p>
       <w:pPr>
         <w:pStyle w:val="a3"/>
         <w:numPr>
-          <w:ilvl w:val="2"/>
-          <w:numId w:val="2"/>
+          <w:ilvl w:val="0"/>
+          <w:numId w:val="11"/>
         </w:numPr>
         <w:autoSpaceDE w:val="0"/>
         <w:autoSpaceDN w:val="0"/>
         <w:adjustRightInd w:val="0"/>
         <w:spacing w:after="0" w:line="240" w:lineRule="auto"/>
-        <w:rPr>
-          <w:rFonts w:ascii="Arial" w:hAnsi="Arial" w:cs="Arial"/>
-          <w:color w:val="000000"/>
-          <w:sz w:val="20"/>
-          <w:szCs w:val="20"/>
-        </w:rPr>
-      </w:pPr>
-      <w:r>
-        <w:rPr>
-          <w:rFonts w:ascii="Arial" w:hAnsi="Arial" w:cs="Arial"/>
-          <w:b/>
-          <w:bCs/>
-          <w:i/>
-          <w:iCs/>
-          <w:color w:val="000000"/>
-          <w:sz w:val="20"/>
-          <w:szCs w:val="20"/>
-        </w:rPr>
-        <w:t xml:space="preserve">Region </w:t>
-      </w:r>
-      <w:r>
-        <w:rPr>
-          <w:rFonts w:ascii="Arial" w:hAnsi="Arial" w:cs="Arial"/>
-          <w:color w:val="000000"/>
-          <w:sz w:val="20"/>
-          <w:szCs w:val="20"/>
-        </w:rPr>
-        <w:t xml:space="preserve">is the local neighborhood window for computing the matrix </w:t>
-      </w:r>
-      <w:r>
-        <w:rPr>
-          <w:rFonts w:ascii="Arial" w:hAnsi="Arial" w:cs="Arial"/>
-          <w:i/>
-          <w:iCs/>
-          <w:color w:val="000000"/>
-          <w:sz w:val="20"/>
-          <w:szCs w:val="20"/>
-        </w:rPr>
-        <w:t>A</w:t>
-      </w:r>
-      <w:r>
-        <w:rPr>
-          <w:rFonts w:ascii="Arial" w:hAnsi="Arial" w:cs="Arial"/>
-          <w:color w:val="000000"/>
-          <w:sz w:val="20"/>
-          <w:szCs w:val="20"/>
-        </w:rPr>
-        <w:t xml:space="preserve">. </w:t>
+      </w:pPr>
+      <w:r>
+        <w:t xml:space="preserve">The median has better results </w:t>
+      </w:r>
+      <w:r>
+        <w:t xml:space="preserve">to detect </w:t>
+      </w:r>
+      <w:r>
+        <w:t xml:space="preserve">when there </w:t>
+      </w:r>
+      <w:r>
+        <w:t>are</w:t>
+      </w:r>
+      <w:r>
+        <w:t xml:space="preserve"> fast changes because the median filter looks for the majority intense </w:t>
+      </w:r>
+      <w:r>
+        <w:t>of</w:t>
+      </w:r>
+      <w:r>
+        <w:t xml:space="preserve"> each pixel</w:t>
+      </w:r>
+      <w:r>
+        <w:t xml:space="preserve">. For </w:t>
+      </w:r>
+      <w:r>
+        <w:t>instance,</w:t>
+      </w:r>
+      <w:r>
+        <w:t xml:space="preserve"> the median detector recognized great the </w:t>
+      </w:r>
+      <w:r>
+        <w:t>fast-moving</w:t>
+      </w:r>
+      <w:r>
+        <w:t xml:space="preserve"> dog in the movie.</w:t>
       </w:r>
     </w:p>
     <w:p>
       <w:pPr>
         <w:pStyle w:val="a3"/>
         <w:numPr>
-          <w:ilvl w:val="2"/>
-          <w:numId w:val="2"/>
+          <w:ilvl w:val="0"/>
+          <w:numId w:val="11"/>
         </w:numPr>
         <w:autoSpaceDE w:val="0"/>
         <w:autoSpaceDN w:val="0"/>
         <w:adjustRightInd w:val="0"/>
         <w:spacing w:after="0" w:line="240" w:lineRule="auto"/>
-        <w:rPr>
-          <w:sz w:val="16"/>
-          <w:szCs w:val="16"/>
-        </w:rPr>
-      </w:pPr>
-      <w:proofErr w:type="spellStart"/>
-      <w:r>
-        <w:rPr>
-          <w:rFonts w:ascii="Arial" w:hAnsi="Arial" w:cs="Arial"/>
-          <w:b/>
-          <w:bCs/>
-          <w:color w:val="000000"/>
-          <w:sz w:val="20"/>
-          <w:szCs w:val="20"/>
-        </w:rPr>
-        <w:t>Sigma_S</w:t>
-      </w:r>
-      <w:proofErr w:type="spellEnd"/>
-      <w:r>
-        <w:rPr>
-          <w:rFonts w:ascii="Arial" w:hAnsi="Arial" w:cs="Arial"/>
-          <w:b/>
-          <w:bCs/>
-          <w:color w:val="000000"/>
-          <w:sz w:val="20"/>
-          <w:szCs w:val="20"/>
-        </w:rPr>
+      </w:pPr>
+      <w:r>
+        <w:t>A region OF works better is at the top of the slide region. M</w:t>
+      </w:r>
+      <w:r>
+        <w:t xml:space="preserve">ost of the video </w:t>
+      </w:r>
+      <w:r>
+        <w:t>children</w:t>
+      </w:r>
+      <w:r>
+        <w:t xml:space="preserve"> are sitting on top</w:t>
+      </w:r>
+      <w:r>
+        <w:t xml:space="preserve"> of the slide</w:t>
+      </w:r>
+      <w:r>
+        <w:t xml:space="preserve"> and when they move the algorithm recognize the slide behind them we obviously</w:t>
+      </w:r>
+      <w:r>
+        <w:t xml:space="preserve"> the slide show be marked as background and not foreground. The reason it is like that in the median detector is because most of the video the pixels didn’t change and then when the top slide was revealed the detector thought it is a foreground</w:t>
+      </w:r>
+    </w:p>
+    <w:p>
+      <w:pPr>
+        <w:rPr>
+          <w:u w:val="single"/>
+        </w:rPr>
+      </w:pPr>
+      <w:r>
+        <w:rPr>
+          <w:u w:val="single"/>
+        </w:rPr>
+        <w:br w:type="page"/>
+      </w:r>
+    </w:p>
+    <w:p>
+      <w:pPr>
+        <w:rPr>
+          <w:b/>
+          <w:bCs/>
+          <w:u w:val="single"/>
+        </w:rPr>
+      </w:pPr>
+      <w:r>
+        <w:rPr>
+          <w:b/>
+          <w:bCs/>
+          <w:u w:val="single"/>
+        </w:rPr>
+        <w:lastRenderedPageBreak/>
+        <w:t>Part D:</w:t>
+      </w:r>
+    </w:p>
+    <w:p>
+      <w:pPr>
+        <w:rPr>
+          <w:u w:val="single"/>
+        </w:rPr>
+      </w:pPr>
+      <w:r>
+        <w:rPr>
+          <w:u w:val="single"/>
+        </w:rPr>
+        <w:t>Question 16:</w:t>
+      </w:r>
+    </w:p>
+    <w:p>
+      <w:r>
+        <w:t>The assumption we take into consideration when using optica</w:t>
+      </w:r>
+      <w:r>
+        <w:t xml:space="preserve">l flow are that the motion in the scene should be small and the intensity of the pixels should be consistency. </w:t>
+      </w:r>
+      <w:r>
+        <w:t>Moreover,</w:t>
+      </w:r>
+      <w:r>
         <w:t xml:space="preserve"> </w:t>
       </w:r>
       <w:r>
-        <w:rPr>
-          <w:rFonts w:ascii="Arial" w:hAnsi="Arial" w:cs="Arial"/>
-          <w:color w:val="000000"/>
-          <w:sz w:val="20"/>
-          <w:szCs w:val="20"/>
-        </w:rPr>
-        <w:t xml:space="preserve">= spatial Gaussian </w:t>
-      </w:r>
-      <w:r>
-        <w:rPr>
-          <w:rFonts w:ascii="Courier New" w:hAnsi="Courier New" w:cs="Courier New"/>
-          <w:color w:val="000000"/>
-          <w:sz w:val="20"/>
-          <w:szCs w:val="20"/>
-        </w:rPr>
-        <w:t xml:space="preserve">smoothing </w:t>
-      </w:r>
-      <w:r>
-        <w:rPr>
-          <w:rFonts w:ascii="Arial" w:hAnsi="Arial" w:cs="Arial"/>
-          <w:color w:val="000000"/>
-          <w:sz w:val="20"/>
-          <w:szCs w:val="20"/>
-        </w:rPr>
-        <w:t>parameter</w:t>
+        <w:t>we will receive better results when each pixel is moving in the same directions as its neighbors</w:t>
+      </w:r>
+    </w:p>
+    <w:p>
+      <w:pPr>
+        <w:rPr>
+          <w:u w:val="single"/>
+        </w:rPr>
+      </w:pPr>
+      <w:r>
+        <w:rPr>
+          <w:u w:val="single"/>
+        </w:rPr>
+        <w:t>Question 17</w:t>
+      </w:r>
+      <w:r>
+        <w:rPr>
+          <w:u w:val="single"/>
+        </w:rPr>
+        <w:t>:</w:t>
+      </w:r>
+    </w:p>
+    <w:p>
+      <w:pPr>
+        <w:pStyle w:val="Default"/>
+        <w:rPr>
+          <w:rFonts w:asciiTheme="minorHAnsi" w:hAnsiTheme="minorHAnsi" w:cstheme="minorBidi"/>
+          <w:color w:val="auto"/>
+          <w:sz w:val="22"/>
+          <w:szCs w:val="22"/>
+        </w:rPr>
+      </w:pPr>
+      <w:r>
+        <w:rPr>
+          <w:rFonts w:asciiTheme="minorHAnsi" w:hAnsiTheme="minorHAnsi" w:cstheme="minorBidi"/>
+          <w:color w:val="auto"/>
+          <w:sz w:val="22"/>
+          <w:szCs w:val="22"/>
+        </w:rPr>
+        <w:t xml:space="preserve">No, it does not </w:t>
+      </w:r>
+      <w:r>
+        <w:rPr>
+          <w:rFonts w:asciiTheme="minorHAnsi" w:hAnsiTheme="minorHAnsi" w:cstheme="minorBidi"/>
+          <w:color w:val="auto"/>
+          <w:sz w:val="22"/>
+          <w:szCs w:val="22"/>
+        </w:rPr>
+        <w:t xml:space="preserve">necessarily </w:t>
+      </w:r>
+      <w:r>
+        <w:rPr>
+          <w:rFonts w:asciiTheme="minorHAnsi" w:hAnsiTheme="minorHAnsi" w:cstheme="minorBidi"/>
+          <w:color w:val="auto"/>
+          <w:sz w:val="22"/>
+          <w:szCs w:val="22"/>
+        </w:rPr>
+        <w:t>imply</w:t>
+      </w:r>
+      <w:r>
+        <w:rPr>
+          <w:rFonts w:asciiTheme="minorHAnsi" w:hAnsiTheme="minorHAnsi" w:cstheme="minorBidi"/>
+          <w:color w:val="auto"/>
+          <w:sz w:val="22"/>
+          <w:szCs w:val="22"/>
+        </w:rPr>
+        <w:t xml:space="preserve"> </w:t>
+      </w:r>
+      <w:r>
+        <w:rPr>
+          <w:rFonts w:asciiTheme="minorHAnsi" w:hAnsiTheme="minorHAnsi" w:cstheme="minorBidi"/>
+          <w:color w:val="auto"/>
+          <w:sz w:val="22"/>
+          <w:szCs w:val="22"/>
+        </w:rPr>
+        <w:t>that they are projections of two 3D points that m</w:t>
+      </w:r>
+      <w:r>
+        <w:rPr>
+          <w:rFonts w:asciiTheme="minorHAnsi" w:hAnsiTheme="minorHAnsi" w:cstheme="minorBidi"/>
+          <w:color w:val="auto"/>
+          <w:sz w:val="22"/>
+          <w:szCs w:val="22"/>
+        </w:rPr>
+        <w:t>ove at the same speed and direction</w:t>
+      </w:r>
+      <w:r>
+        <w:rPr>
+          <w:rFonts w:asciiTheme="minorHAnsi" w:hAnsiTheme="minorHAnsi" w:cstheme="minorBidi"/>
+          <w:color w:val="auto"/>
+          <w:sz w:val="22"/>
+          <w:szCs w:val="22"/>
+        </w:rPr>
+        <w:t>.</w:t>
+      </w:r>
+    </w:p>
+    <w:p>
+      <w:pPr>
+        <w:pStyle w:val="Default"/>
+        <w:rPr>
+          <w:rFonts w:asciiTheme="minorHAnsi" w:hAnsiTheme="minorHAnsi" w:cstheme="minorBidi"/>
+          <w:color w:val="auto"/>
+          <w:sz w:val="22"/>
+          <w:szCs w:val="22"/>
+        </w:rPr>
+      </w:pPr>
+      <w:r>
+        <w:rPr>
+          <w:rFonts w:asciiTheme="minorHAnsi" w:hAnsiTheme="minorHAnsi" w:cstheme="minorBidi"/>
+          <w:color w:val="auto"/>
+          <w:sz w:val="22"/>
+          <w:szCs w:val="22"/>
+        </w:rPr>
+        <w:t xml:space="preserve">For </w:t>
+      </w:r>
+      <w:proofErr w:type="gramStart"/>
+      <w:r>
+        <w:rPr>
+          <w:rFonts w:asciiTheme="minorHAnsi" w:hAnsiTheme="minorHAnsi" w:cstheme="minorBidi"/>
+          <w:color w:val="auto"/>
+          <w:sz w:val="22"/>
+          <w:szCs w:val="22"/>
+        </w:rPr>
+        <w:t>instance</w:t>
+      </w:r>
+      <w:proofErr w:type="gramEnd"/>
+      <w:r>
+        <w:rPr>
+          <w:rFonts w:asciiTheme="minorHAnsi" w:hAnsiTheme="minorHAnsi" w:cstheme="minorBidi"/>
+          <w:color w:val="auto"/>
+          <w:sz w:val="22"/>
+          <w:szCs w:val="22"/>
+        </w:rPr>
+        <w:t xml:space="preserve"> </w:t>
+      </w:r>
+      <w:r>
+        <w:rPr>
+          <w:rFonts w:asciiTheme="minorHAnsi" w:hAnsiTheme="minorHAnsi" w:cstheme="minorBidi"/>
+          <w:color w:val="auto"/>
+          <w:sz w:val="22"/>
+          <w:szCs w:val="22"/>
+        </w:rPr>
+        <w:t>assume two objects in the 3D world, one which is further away from the camera and move fast and the other which is closer and moves slower. both can be detected with the same optica</w:t>
+      </w:r>
+      <w:bookmarkStart w:id="0" w:name="_GoBack"/>
+      <w:bookmarkEnd w:id="0"/>
+      <w:r>
+        <w:rPr>
+          <w:rFonts w:asciiTheme="minorHAnsi" w:hAnsiTheme="minorHAnsi" w:cstheme="minorBidi"/>
+          <w:color w:val="auto"/>
+          <w:sz w:val="22"/>
+          <w:szCs w:val="22"/>
+        </w:rPr>
+        <w:t>l flow.</w:t>
+      </w:r>
+    </w:p>
+    <w:p>
+      <w:r>
+        <w:t xml:space="preserve">assume two objects one which has vector component away from the camera (away from center of projection) and the other which doesn't. both can be </w:t>
+      </w:r>
+      <w:r>
+        <w:t>detected</w:t>
+      </w:r>
+      <w:r>
+        <w:t xml:space="preserve"> with the same optical flow even though they move directionally different in the 3D wor</w:t>
+      </w:r>
+      <w:r>
+        <w:t>ld</w:t>
+      </w:r>
+    </w:p>
+    <w:p>
+      <w:pPr>
+        <w:rPr>
+          <w:u w:val="single"/>
+        </w:rPr>
+      </w:pPr>
+      <w:r>
+        <w:rPr>
+          <w:u w:val="single"/>
+        </w:rPr>
+        <w:t>Question 18:</w:t>
+      </w:r>
+    </w:p>
+    <w:p>
+      <w:proofErr w:type="gramStart"/>
+      <w:r>
+        <w:t>In order to</w:t>
+      </w:r>
+      <w:proofErr w:type="gramEnd"/>
+      <w:r>
+        <w:t xml:space="preserve"> recognize if a scene is planar we can film the scene by moving slowly the camera and calculating the optical flow the video. If orientation of the optical flow is equal for most of the scene then we can assume the scene is planar </w:t>
+      </w:r>
+    </w:p>
+    <w:p>
+      <w:pPr>
+        <w:rPr>
+          <w:u w:val="single"/>
+        </w:rPr>
+      </w:pPr>
+      <w:r>
+        <w:rPr>
+          <w:u w:val="single"/>
+        </w:rPr>
+        <w:t>Question 19:</w:t>
       </w:r>
     </w:p>
     <w:p>
       <w:pPr>
         <w:pStyle w:val="a3"/>
         <w:numPr>
-          <w:ilvl w:val="1"/>
-          <w:numId w:val="2"/>
+          <w:ilvl w:val="0"/>
+          <w:numId w:val="12"/>
         </w:numPr>
       </w:pPr>
       <w:r>
-        <w:t>Output param</w:t>
-      </w:r>
-      <w:r>
-        <w:t>eter</w:t>
-      </w:r>
-      <w:r>
-        <w:t>s:</w:t>
-      </w:r>
+        <w:t>The expected orientation of the optical flow will be similar</w:t>
+      </w:r>
+      <w:r>
+        <w:t xml:space="preserve"> in all pixels and</w:t>
+      </w:r>
+      <w:r>
+        <w:t xml:space="preserve"> in the X </w:t>
+      </w:r>
+      <w:proofErr w:type="spellStart"/>
+      <w:r>
+        <w:t>axsis</w:t>
+      </w:r>
+      <w:proofErr w:type="spellEnd"/>
     </w:p>
     <w:p>
       <w:pPr>
         <w:pStyle w:val="a3"/>
         <w:numPr>
-          <w:ilvl w:val="2"/>
-          <w:numId w:val="2"/>
+          <w:ilvl w:val="0"/>
+          <w:numId w:val="12"/>
         </w:numPr>
       </w:pPr>
-      <w:r>
-        <w:t xml:space="preserve">Matrix U and V </w:t>
-      </w:r>
-      <w:proofErr w:type="spellStart"/>
-      <w:r>
-        <w:t>the</w:t>
-      </w:r>
-      <w:proofErr w:type="spellEnd"/>
-      <w:r>
-        <w:t xml:space="preserve"> represent the optical flow for each pixel</w:t>
-      </w:r>
-    </w:p>
-    <w:p>
-      <w:pPr>
-        <w:pStyle w:val="a3"/>
-        <w:numPr>
-          <w:ilvl w:val="1"/>
-          <w:numId w:val="2"/>
-        </w:numPr>
-      </w:pPr>
-      <w:r>
-        <w:t xml:space="preserve">The function </w:t>
-      </w:r>
       <w:proofErr w:type="gramStart"/>
       <w:r>
-        <w:t>is lo</w:t>
-      </w:r>
-      <w:r>
-        <w:t>cated in</w:t>
+        <w:t>In order to</w:t>
       </w:r>
       <w:proofErr w:type="gramEnd"/>
       <w:r>
-        <w:t xml:space="preserve"> the file </w:t>
-      </w:r>
-      <w:proofErr w:type="spellStart"/>
-      <w:r>
-        <w:t>OF</w:t>
-      </w:r>
-      <w:r>
-        <w:t>.m</w:t>
-      </w:r>
-      <w:proofErr w:type="spellEnd"/>
-    </w:p>
-    <w:p>
-      <w:pPr>
-        <w:bidi/>
+        <w:t xml:space="preserve"> recognize if the object is far </w:t>
+      </w:r>
+      <w:r>
+        <w:t>or close we can use the magnitude of the optical flow. While the large magnitude indicate that the object is close and small magnitude indicate the object is far from the camera.</w:t>
+      </w:r>
+    </w:p>
+    <w:p>
+      <w:pPr>
         <w:rPr>
           <w:rtl/>
         </w:rPr>
       </w:pPr>
-    </w:p>
-    <w:p>
-      <w:pPr>
-        <w:rPr>
-          <w:b/>
-          <w:bCs/>
-          <w:u w:val="single"/>
-        </w:rPr>
-      </w:pPr>
-      <w:r>
-        <w:rPr>
-          <w:b/>
-          <w:bCs/>
-          <w:u w:val="single"/>
-        </w:rPr>
-        <w:t>Part</w:t>
-      </w:r>
-      <w:r>
-        <w:rPr>
-          <w:b/>
-          <w:bCs/>
-          <w:u w:val="single"/>
-        </w:rPr>
-        <w:t xml:space="preserve"> </w:t>
-      </w:r>
-      <w:r>
-        <w:rPr>
-          <w:b/>
-          <w:bCs/>
-          <w:u w:val="single"/>
-        </w:rPr>
-        <w:t>B</w:t>
-      </w:r>
-      <w:r>
-        <w:rPr>
-          <w:b/>
-          <w:bCs/>
-          <w:u w:val="single"/>
-        </w:rPr>
-        <w:t>:</w:t>
-      </w:r>
-    </w:p>
-    <w:p>
-      <w:pPr>
-        <w:bidi/>
-        <w:rPr>
-          <w:rtl/>
-        </w:rPr>
-      </w:pPr>
-      <w:r>
-        <w:rPr>
-          <w:rFonts w:hint="cs"/>
-          <w:rtl/>
-        </w:rPr>
-        <w:t>.......</w:t>
-      </w:r>
     </w:p>
     <w:sectPr>
       <w:pgSz w:w="12240" w:h="15840"/>
@@ -1848,6 +1778,119 @@
     </w:lvl>
   </w:abstractNum>
   <w:abstractNum w:abstractNumId="5" w15:restartNumberingAfterBreak="0">
+    <w:nsid w:val="385022FC"/>
+    <w:multiLevelType w:val="hybridMultilevel"/>
+    <w:tmpl w:val="C4E4F25E"/>
+    <w:lvl w:ilvl="0" w:tplc="04090001">
+      <w:start w:val="1"/>
+      <w:numFmt w:val="bullet"/>
+      <w:lvlText w:val=""/>
+      <w:lvlJc w:val="left"/>
+      <w:pPr>
+        <w:ind w:left="720" w:hanging="360"/>
+      </w:pPr>
+      <w:rPr>
+        <w:rFonts w:ascii="Symbol" w:hAnsi="Symbol" w:hint="default"/>
+      </w:rPr>
+    </w:lvl>
+    <w:lvl w:ilvl="1" w:tplc="04090003" w:tentative="1">
+      <w:start w:val="1"/>
+      <w:numFmt w:val="bullet"/>
+      <w:lvlText w:val="o"/>
+      <w:lvlJc w:val="left"/>
+      <w:pPr>
+        <w:ind w:left="1440" w:hanging="360"/>
+      </w:pPr>
+      <w:rPr>
+        <w:rFonts w:ascii="Courier New" w:hAnsi="Courier New" w:cs="Courier New" w:hint="default"/>
+      </w:rPr>
+    </w:lvl>
+    <w:lvl w:ilvl="2" w:tplc="04090005" w:tentative="1">
+      <w:start w:val="1"/>
+      <w:numFmt w:val="bullet"/>
+      <w:lvlText w:val=""/>
+      <w:lvlJc w:val="left"/>
+      <w:pPr>
+        <w:ind w:left="2160" w:hanging="360"/>
+      </w:pPr>
+      <w:rPr>
+        <w:rFonts w:ascii="Wingdings" w:hAnsi="Wingdings" w:hint="default"/>
+      </w:rPr>
+    </w:lvl>
+    <w:lvl w:ilvl="3" w:tplc="04090001" w:tentative="1">
+      <w:start w:val="1"/>
+      <w:numFmt w:val="bullet"/>
+      <w:lvlText w:val=""/>
+      <w:lvlJc w:val="left"/>
+      <w:pPr>
+        <w:ind w:left="2880" w:hanging="360"/>
+      </w:pPr>
+      <w:rPr>
+        <w:rFonts w:ascii="Symbol" w:hAnsi="Symbol" w:hint="default"/>
+      </w:rPr>
+    </w:lvl>
+    <w:lvl w:ilvl="4" w:tplc="04090003" w:tentative="1">
+      <w:start w:val="1"/>
+      <w:numFmt w:val="bullet"/>
+      <w:lvlText w:val="o"/>
+      <w:lvlJc w:val="left"/>
+      <w:pPr>
+        <w:ind w:left="3600" w:hanging="360"/>
+      </w:pPr>
+      <w:rPr>
+        <w:rFonts w:ascii="Courier New" w:hAnsi="Courier New" w:cs="Courier New" w:hint="default"/>
+      </w:rPr>
+    </w:lvl>
+    <w:lvl w:ilvl="5" w:tplc="04090005" w:tentative="1">
+      <w:start w:val="1"/>
+      <w:numFmt w:val="bullet"/>
+      <w:lvlText w:val=""/>
+      <w:lvlJc w:val="left"/>
+      <w:pPr>
+        <w:ind w:left="4320" w:hanging="360"/>
+      </w:pPr>
+      <w:rPr>
+        <w:rFonts w:ascii="Wingdings" w:hAnsi="Wingdings" w:hint="default"/>
+      </w:rPr>
+    </w:lvl>
+    <w:lvl w:ilvl="6" w:tplc="04090001" w:tentative="1">
+      <w:start w:val="1"/>
+      <w:numFmt w:val="bullet"/>
+      <w:lvlText w:val=""/>
+      <w:lvlJc w:val="left"/>
+      <w:pPr>
+        <w:ind w:left="5040" w:hanging="360"/>
+      </w:pPr>
+      <w:rPr>
+        <w:rFonts w:ascii="Symbol" w:hAnsi="Symbol" w:hint="default"/>
+      </w:rPr>
+    </w:lvl>
+    <w:lvl w:ilvl="7" w:tplc="04090003" w:tentative="1">
+      <w:start w:val="1"/>
+      <w:numFmt w:val="bullet"/>
+      <w:lvlText w:val="o"/>
+      <w:lvlJc w:val="left"/>
+      <w:pPr>
+        <w:ind w:left="5760" w:hanging="360"/>
+      </w:pPr>
+      <w:rPr>
+        <w:rFonts w:ascii="Courier New" w:hAnsi="Courier New" w:cs="Courier New" w:hint="default"/>
+      </w:rPr>
+    </w:lvl>
+    <w:lvl w:ilvl="8" w:tplc="04090005" w:tentative="1">
+      <w:start w:val="1"/>
+      <w:numFmt w:val="bullet"/>
+      <w:lvlText w:val=""/>
+      <w:lvlJc w:val="left"/>
+      <w:pPr>
+        <w:ind w:left="6480" w:hanging="360"/>
+      </w:pPr>
+      <w:rPr>
+        <w:rFonts w:ascii="Wingdings" w:hAnsi="Wingdings" w:hint="default"/>
+      </w:rPr>
+    </w:lvl>
+  </w:abstractNum>
+  <w:abstractNum w:abstractNumId="6" w15:restartNumberingAfterBreak="0">
     <w:nsid w:val="45116B55"/>
     <w:multiLevelType w:val="hybridMultilevel"/>
     <w:tmpl w:val="E5A46B92"/>
@@ -1960,7 +2003,7 @@
       </w:rPr>
     </w:lvl>
   </w:abstractNum>
-  <w:abstractNum w:abstractNumId="6" w15:restartNumberingAfterBreak="0">
+  <w:abstractNum w:abstractNumId="7" w15:restartNumberingAfterBreak="0">
     <w:nsid w:val="4AA02070"/>
     <w:multiLevelType w:val="hybridMultilevel"/>
     <w:tmpl w:val="DD8E380A"/>
@@ -2049,7 +2092,96 @@
       </w:pPr>
     </w:lvl>
   </w:abstractNum>
-  <w:abstractNum w:abstractNumId="7" w15:restartNumberingAfterBreak="0">
+  <w:abstractNum w:abstractNumId="8" w15:restartNumberingAfterBreak="0">
+    <w:nsid w:val="59E744CD"/>
+    <w:multiLevelType w:val="hybridMultilevel"/>
+    <w:tmpl w:val="2ABCCE1C"/>
+    <w:lvl w:ilvl="0" w:tplc="04090019">
+      <w:start w:val="1"/>
+      <w:numFmt w:val="lowerLetter"/>
+      <w:lvlText w:val="%1."/>
+      <w:lvlJc w:val="left"/>
+      <w:pPr>
+        <w:ind w:left="720" w:hanging="360"/>
+      </w:pPr>
+      <w:rPr>
+        <w:rFonts w:hint="default"/>
+      </w:rPr>
+    </w:lvl>
+    <w:lvl w:ilvl="1" w:tplc="04090019" w:tentative="1">
+      <w:start w:val="1"/>
+      <w:numFmt w:val="lowerLetter"/>
+      <w:lvlText w:val="%2."/>
+      <w:lvlJc w:val="left"/>
+      <w:pPr>
+        <w:ind w:left="1440" w:hanging="360"/>
+      </w:pPr>
+    </w:lvl>
+    <w:lvl w:ilvl="2" w:tplc="0409001B" w:tentative="1">
+      <w:start w:val="1"/>
+      <w:numFmt w:val="lowerRoman"/>
+      <w:lvlText w:val="%3."/>
+      <w:lvlJc w:val="right"/>
+      <w:pPr>
+        <w:ind w:left="2160" w:hanging="180"/>
+      </w:pPr>
+    </w:lvl>
+    <w:lvl w:ilvl="3" w:tplc="0409000F" w:tentative="1">
+      <w:start w:val="1"/>
+      <w:numFmt w:val="decimal"/>
+      <w:lvlText w:val="%4."/>
+      <w:lvlJc w:val="left"/>
+      <w:pPr>
+        <w:ind w:left="2880" w:hanging="360"/>
+      </w:pPr>
+    </w:lvl>
+    <w:lvl w:ilvl="4" w:tplc="04090019" w:tentative="1">
+      <w:start w:val="1"/>
+      <w:numFmt w:val="lowerLetter"/>
+      <w:lvlText w:val="%5."/>
+      <w:lvlJc w:val="left"/>
+      <w:pPr>
+        <w:ind w:left="3600" w:hanging="360"/>
+      </w:pPr>
+    </w:lvl>
+    <w:lvl w:ilvl="5" w:tplc="0409001B" w:tentative="1">
+      <w:start w:val="1"/>
+      <w:numFmt w:val="lowerRoman"/>
+      <w:lvlText w:val="%6."/>
+      <w:lvlJc w:val="right"/>
+      <w:pPr>
+        <w:ind w:left="4320" w:hanging="180"/>
+      </w:pPr>
+    </w:lvl>
+    <w:lvl w:ilvl="6" w:tplc="0409000F" w:tentative="1">
+      <w:start w:val="1"/>
+      <w:numFmt w:val="decimal"/>
+      <w:lvlText w:val="%7."/>
+      <w:lvlJc w:val="left"/>
+      <w:pPr>
+        <w:ind w:left="5040" w:hanging="360"/>
+      </w:pPr>
+    </w:lvl>
+    <w:lvl w:ilvl="7" w:tplc="04090019" w:tentative="1">
+      <w:start w:val="1"/>
+      <w:numFmt w:val="lowerLetter"/>
+      <w:lvlText w:val="%8."/>
+      <w:lvlJc w:val="left"/>
+      <w:pPr>
+        <w:ind w:left="5760" w:hanging="360"/>
+      </w:pPr>
+    </w:lvl>
+    <w:lvl w:ilvl="8" w:tplc="0409001B" w:tentative="1">
+      <w:start w:val="1"/>
+      <w:numFmt w:val="lowerRoman"/>
+      <w:lvlText w:val="%9."/>
+      <w:lvlJc w:val="right"/>
+      <w:pPr>
+        <w:ind w:left="6480" w:hanging="180"/>
+      </w:pPr>
+    </w:lvl>
+  </w:abstractNum>
+  <w:abstractNum w:abstractNumId="9" w15:restartNumberingAfterBreak="0">
     <w:nsid w:val="6A493D71"/>
     <w:multiLevelType w:val="hybridMultilevel"/>
     <w:tmpl w:val="8586080C"/>
@@ -2138,7 +2270,7 @@
       </w:pPr>
     </w:lvl>
   </w:abstractNum>
-  <w:abstractNum w:abstractNumId="8" w15:restartNumberingAfterBreak="0">
+  <w:abstractNum w:abstractNumId="10" w15:restartNumberingAfterBreak="0">
     <w:nsid w:val="6DDA23BD"/>
     <w:multiLevelType w:val="hybridMultilevel"/>
     <w:tmpl w:val="7A4ACAEA"/>
@@ -2227,7 +2359,7 @@
       </w:pPr>
     </w:lvl>
   </w:abstractNum>
-  <w:abstractNum w:abstractNumId="9" w15:restartNumberingAfterBreak="0">
+  <w:abstractNum w:abstractNumId="11" w15:restartNumberingAfterBreak="0">
     <w:nsid w:val="796025E9"/>
     <w:multiLevelType w:val="hybridMultilevel"/>
     <w:tmpl w:val="2B48F190"/>
@@ -2317,10 +2449,10 @@
     </w:lvl>
   </w:abstractNum>
   <w:num w:numId="1">
-    <w:abstractNumId w:val="8"/>
+    <w:abstractNumId w:val="10"/>
   </w:num>
   <w:num w:numId="2">
-    <w:abstractNumId w:val="5"/>
+    <w:abstractNumId w:val="6"/>
   </w:num>
   <w:num w:numId="3">
     <w:abstractNumId w:val="1"/>
@@ -2332,19 +2464,25 @@
     <w:abstractNumId w:val="2"/>
   </w:num>
   <w:num w:numId="6">
-    <w:abstractNumId w:val="6"/>
+    <w:abstractNumId w:val="7"/>
   </w:num>
   <w:num w:numId="7">
     <w:abstractNumId w:val="4"/>
   </w:num>
   <w:num w:numId="8">
-    <w:abstractNumId w:val="9"/>
+    <w:abstractNumId w:val="11"/>
   </w:num>
   <w:num w:numId="9">
     <w:abstractNumId w:val="3"/>
   </w:num>
   <w:num w:numId="10">
-    <w:abstractNumId w:val="7"/>
+    <w:abstractNumId w:val="9"/>
+  </w:num>
+  <w:num w:numId="11">
+    <w:abstractNumId w:val="5"/>
+  </w:num>
+  <w:num w:numId="12">
+    <w:abstractNumId w:val="8"/>
   </w:num>
 </w:numbering>
 </file>
@@ -2472,6 +2610,7 @@
     <w:lsdException w:name="HTML Sample" w:semiHidden="1" w:unhideWhenUsed="1"/>
     <w:lsdException w:name="HTML Typewriter" w:semiHidden="1" w:unhideWhenUsed="1"/>
     <w:lsdException w:name="HTML Variable" w:semiHidden="1" w:unhideWhenUsed="1"/>
+    <w:lsdException w:name="Normal Table" w:semiHidden="1" w:unhideWhenUsed="1"/>
     <w:lsdException w:name="annotation subject" w:semiHidden="1" w:unhideWhenUsed="1"/>
     <w:lsdException w:name="No List" w:semiHidden="1" w:unhideWhenUsed="1"/>
     <w:lsdException w:name="Outline List 1" w:semiHidden="1" w:unhideWhenUsed="1"/>
@@ -2515,8 +2654,10 @@
     <w:lsdException w:name="Table Elegant" w:semiHidden="1" w:unhideWhenUsed="1"/>
     <w:lsdException w:name="Table Professional" w:semiHidden="1" w:unhideWhenUsed="1"/>
     <w:lsdException w:name="Table Subtle 1" w:semiHidden="1" w:unhideWhenUsed="1"/>
+    <w:lsdException w:name="Table Subtle 2" w:semiHidden="1" w:unhideWhenUsed="1"/>
     <w:lsdException w:name="Table Web 1" w:semiHidden="1" w:unhideWhenUsed="1"/>
     <w:lsdException w:name="Table Web 2" w:semiHidden="1" w:unhideWhenUsed="1"/>
+    <w:lsdException w:name="Table Web 3" w:semiHidden="1" w:unhideWhenUsed="1"/>
     <w:lsdException w:name="Balloon Text" w:semiHidden="1" w:unhideWhenUsed="1"/>
     <w:lsdException w:name="Table Grid" w:uiPriority="39"/>
     <w:lsdException w:name="Table Theme" w:semiHidden="1" w:unhideWhenUsed="1"/>

</xml_diff>

<commit_message>
Further explanation in the doc file
</commit_message>
<xml_diff>
--- a/HW3- Elad Wasserstein & Chen Naveh.docx
+++ b/HW3- Elad Wasserstein & Chen Naveh.docx
@@ -1,6 +1,6 @@
 
 <file path=word/document.xml><?xml version="1.0" encoding="utf-8"?>
-<w:document xmlns:wpc="http://schemas.microsoft.com/office/word/2010/wordprocessingCanvas" xmlns:cx="http://schemas.microsoft.com/office/drawing/2014/chartex" xmlns:cx1="http://schemas.microsoft.com/office/drawing/2015/9/8/chartex" xmlns:cx2="http://schemas.microsoft.com/office/drawing/2015/10/21/chartex" xmlns:cx3="http://schemas.microsoft.com/office/drawing/2016/5/9/chartex" xmlns:cx4="http://schemas.microsoft.com/office/drawing/2016/5/10/chartex" xmlns:cx5="http://schemas.microsoft.com/office/drawing/2016/5/11/chartex" xmlns:cx6="http://schemas.microsoft.com/office/drawing/2016/5/12/chartex" xmlns:cx7="http://schemas.microsoft.com/office/drawing/2016/5/13/chartex" xmlns:cx8="http://schemas.microsoft.com/office/drawing/2016/5/14/chartex" xmlns:mc="http://schemas.openxmlformats.org/markup-compatibility/2006" xmlns:aink="http://schemas.microsoft.com/office/drawing/2016/ink" xmlns:am3d="http://schemas.microsoft.com/office/drawing/2017/model3d" xmlns:o="urn:schemas-microsoft-com:office:office" xmlns:r="http://schemas.openxmlformats.org/officeDocument/2006/relationships" xmlns:m="http://schemas.openxmlformats.org/officeDocument/2006/math" xmlns:v="urn:schemas-microsoft-com:vml" xmlns:wp14="http://schemas.microsoft.com/office/word/2010/wordprocessingDrawing" xmlns:wp="http://schemas.openxmlformats.org/drawingml/2006/wordprocessingDrawing" xmlns:w10="urn:schemas-microsoft-com:office:word" xmlns:w="http://schemas.openxmlformats.org/wordprocessingml/2006/main" xmlns:w14="http://schemas.microsoft.com/office/word/2010/wordml" xmlns:w15="http://schemas.microsoft.com/office/word/2012/wordml" xmlns:w16cid="http://schemas.microsoft.com/office/word/2016/wordml/cid" xmlns:w16se="http://schemas.microsoft.com/office/word/2015/wordml/symex" xmlns:wpg="http://schemas.microsoft.com/office/word/2010/wordprocessingGroup" xmlns:wpi="http://schemas.microsoft.com/office/word/2010/wordprocessingInk" xmlns:wne="http://schemas.microsoft.com/office/word/2006/wordml" xmlns:wps="http://schemas.microsoft.com/office/word/2010/wordprocessingShape" mc:Ignorable="w14 w15 w16se w16cid wp14">
+<w:document xmlns:wpc="http://schemas.microsoft.com/office/word/2010/wordprocessingCanvas" xmlns:mc="http://schemas.openxmlformats.org/markup-compatibility/2006" xmlns:o="urn:schemas-microsoft-com:office:office" xmlns:r="http://schemas.openxmlformats.org/officeDocument/2006/relationships" xmlns:m="http://schemas.openxmlformats.org/officeDocument/2006/math" xmlns:v="urn:schemas-microsoft-com:vml" xmlns:wp14="http://schemas.microsoft.com/office/word/2010/wordprocessingDrawing" xmlns:wp="http://schemas.openxmlformats.org/drawingml/2006/wordprocessingDrawing" xmlns:w10="urn:schemas-microsoft-com:office:word" xmlns:w="http://schemas.openxmlformats.org/wordprocessingml/2006/main" xmlns:w14="http://schemas.microsoft.com/office/word/2010/wordml" xmlns:w15="http://schemas.microsoft.com/office/word/2012/wordml" xmlns:wpg="http://schemas.microsoft.com/office/word/2010/wordprocessingGroup" xmlns:wpi="http://schemas.microsoft.com/office/word/2010/wordprocessingInk" xmlns:wne="http://schemas.microsoft.com/office/word/2006/wordml" xmlns:wps="http://schemas.microsoft.com/office/word/2010/wordprocessingShape" mc:Ignorable="w14 w15 wp14">
   <w:body>
     <w:p>
       <w:pPr>
@@ -105,19 +105,8 @@
           <w:sz w:val="36"/>
           <w:szCs w:val="36"/>
         </w:rPr>
-        <w:t xml:space="preserve">Chen </w:t>
-      </w:r>
-      <w:proofErr w:type="spellStart"/>
-      <w:r>
-        <w:rPr>
-          <w:b/>
-          <w:bCs/>
-          <w:sz w:val="36"/>
-          <w:szCs w:val="36"/>
-        </w:rPr>
-        <w:t>Naveh</w:t>
-      </w:r>
-      <w:proofErr w:type="spellEnd"/>
+        <w:t>Chen Naveh</w:t>
+      </w:r>
       <w:r>
         <w:rPr>
           <w:b/>
@@ -330,7 +319,7 @@
     </w:p>
     <w:p>
       <w:pPr>
-        <w:pStyle w:val="a3"/>
+        <w:pStyle w:val="ListParagraph"/>
         <w:numPr>
           <w:ilvl w:val="0"/>
           <w:numId w:val="6"/>
@@ -342,7 +331,7 @@
     </w:p>
     <w:p>
       <w:pPr>
-        <w:pStyle w:val="a3"/>
+        <w:pStyle w:val="ListParagraph"/>
         <w:numPr>
           <w:ilvl w:val="0"/>
           <w:numId w:val="6"/>
@@ -354,7 +343,7 @@
     </w:p>
     <w:p>
       <w:pPr>
-        <w:pStyle w:val="a3"/>
+        <w:pStyle w:val="ListParagraph"/>
         <w:numPr>
           <w:ilvl w:val="0"/>
           <w:numId w:val="6"/>
@@ -366,7 +355,7 @@
     </w:p>
     <w:p>
       <w:pPr>
-        <w:pStyle w:val="a3"/>
+        <w:pStyle w:val="ListParagraph"/>
         <w:numPr>
           <w:ilvl w:val="0"/>
           <w:numId w:val="6"/>
@@ -405,16 +394,13 @@
         <w:t xml:space="preserve"> </w:t>
       </w:r>
       <w:r>
-        <w:t xml:space="preserve">the construction of the optical flow formulas </w:t>
-      </w:r>
-      <w:r>
-        <w:t xml:space="preserve">won't be </w:t>
-      </w:r>
-      <w:r>
-        <w:t>correct especially when using T</w:t>
-      </w:r>
-      <w:r>
-        <w:t>aylor series</w:t>
+        <w:t xml:space="preserve">the Taylor series used in the </w:t>
+      </w:r>
+      <w:r>
+        <w:t xml:space="preserve">construction of the optical flow formulas </w:t>
+      </w:r>
+      <w:r>
+        <w:t>will be less accurate and therefore the approximation will be damaged</w:t>
       </w:r>
       <w:r>
         <w:t xml:space="preserve">. </w:t>
@@ -422,10 +408,13 @@
     </w:p>
     <w:p>
       <w:r>
-        <w:t>When increasing K (the distance between frames) and there is a fast motion we will miss those motion therefore for scenarios we want to segment background there is a chance we will mark moving objects as background</w:t>
-      </w:r>
-      <w:r>
-        <w:t>.</w:t>
+        <w:t xml:space="preserve">When increasing K (the distance between frames) </w:t>
+      </w:r>
+      <w:r>
+        <w:t>we sample the video in a lower frequency which can lead to loosing fast motions. When using all frames we get better accuracy but also more noise as we detect minor changes in the background.</w:t>
+      </w:r>
+      <w:r>
+        <w:t xml:space="preserve"> Also using all frames will have effect on the performance of the algorithm.</w:t>
       </w:r>
     </w:p>
     <w:p>
@@ -460,7 +449,7 @@
     </w:p>
     <w:p>
       <w:pPr>
-        <w:pStyle w:val="a3"/>
+        <w:pStyle w:val="ListParagraph"/>
         <w:numPr>
           <w:ilvl w:val="0"/>
           <w:numId w:val="8"/>
@@ -480,13 +469,14 @@
     </w:p>
     <w:p>
       <w:pPr>
-        <w:pStyle w:val="a3"/>
-        <w:rPr>
-          <w:b/>
-          <w:bCs/>
-          <w:u w:val="single"/>
-        </w:rPr>
-      </w:pPr>
+        <w:pStyle w:val="ListParagraph"/>
+        <w:rPr>
+          <w:b/>
+          <w:bCs/>
+          <w:u w:val="single"/>
+        </w:rPr>
+      </w:pPr>
+      <w:proofErr w:type="gramStart"/>
       <w:r>
         <w:rPr>
           <w:b/>
@@ -495,7 +485,6 @@
         </w:rPr>
         <w:t>1</w:t>
       </w:r>
-      <w:proofErr w:type="gramStart"/>
       <w:r>
         <w:rPr>
           <w:b/>
@@ -525,7 +514,7 @@
     </w:p>
     <w:p>
       <w:pPr>
-        <w:pStyle w:val="a3"/>
+        <w:pStyle w:val="ListParagraph"/>
         <w:ind w:left="1440"/>
         <w:rPr>
           <w:b/>
@@ -576,13 +565,14 @@
     </w:p>
     <w:p>
       <w:pPr>
-        <w:pStyle w:val="a3"/>
-        <w:rPr>
-          <w:b/>
-          <w:bCs/>
-          <w:u w:val="single"/>
-        </w:rPr>
-      </w:pPr>
+        <w:pStyle w:val="ListParagraph"/>
+        <w:rPr>
+          <w:b/>
+          <w:bCs/>
+          <w:u w:val="single"/>
+        </w:rPr>
+      </w:pPr>
+      <w:proofErr w:type="gramStart"/>
       <w:r>
         <w:rPr>
           <w:b/>
@@ -591,7 +581,6 @@
         </w:rPr>
         <w:t>2</w:t>
       </w:r>
-      <w:proofErr w:type="gramStart"/>
       <w:r>
         <w:rPr>
           <w:b/>
@@ -607,15 +596,7 @@
           <w:bCs/>
           <w:u w:val="single"/>
         </w:rPr>
-        <w:t xml:space="preserve"> </w:t>
-      </w:r>
-      <w:r>
-        <w:rPr>
-          <w:b/>
-          <w:bCs/>
-          <w:u w:val="single"/>
-        </w:rPr>
-        <w:t xml:space="preserve"> picture</w:t>
+        <w:t xml:space="preserve">  picture</w:t>
       </w:r>
       <w:proofErr w:type="gramEnd"/>
       <w:r>
@@ -629,7 +610,7 @@
     </w:p>
     <w:p>
       <w:pPr>
-        <w:pStyle w:val="a3"/>
+        <w:pStyle w:val="ListParagraph"/>
         <w:ind w:left="1440"/>
         <w:rPr>
           <w:b/>
@@ -681,31 +662,19 @@
     </w:p>
     <w:p>
       <w:pPr>
-        <w:pStyle w:val="a3"/>
+        <w:pStyle w:val="ListParagraph"/>
         <w:numPr>
           <w:ilvl w:val="0"/>
           <w:numId w:val="8"/>
         </w:numPr>
         <w:rPr>
-          <w:u w:val="single"/>
-        </w:rPr>
-      </w:pPr>
-      <w:r>
-        <w:t xml:space="preserve">If we use larger </w:t>
-      </w:r>
-      <w:r>
-        <w:t>scale,</w:t>
-      </w:r>
-      <w:r>
-        <w:t xml:space="preserve"> then we have better accuracy in all pixels and if we use smaller scale then we will receive the optical flow of large motion</w:t>
-      </w:r>
-    </w:p>
-    <w:p>
-      <w:pPr>
-        <w:pStyle w:val="a3"/>
-      </w:pPr>
-      <w:r>
-        <w:t>The right order to compute optical flow is to start from small scales (large optical flow) to large scales (small optical flow)</w:t>
+          <w:b/>
+          <w:bCs/>
+          <w:u w:val="single"/>
+        </w:rPr>
+      </w:pPr>
+      <w:r>
+        <w:t>The scale parameter affects the pixel resolution of the image. In small scales the image pixels appear bigger and the image is more blurred, this allow us to detect changes in large items in the image. As the scale get closer to 1 we get the original image which contain more pixels and more fine details. This allow us to detect minor changes and is more susceptible to noise. The right order to use will be small scale first and large scale at the end. This allows us to get major movements first and then to refine the changes be using higher resolution.</w:t>
       </w:r>
     </w:p>
     <w:p>
@@ -728,7 +697,7 @@
     </w:p>
     <w:p>
       <w:pPr>
-        <w:pStyle w:val="a3"/>
+        <w:pStyle w:val="ListParagraph"/>
         <w:numPr>
           <w:ilvl w:val="0"/>
           <w:numId w:val="9"/>
@@ -779,7 +748,7 @@
     </w:p>
     <w:p>
       <w:pPr>
-        <w:pStyle w:val="a3"/>
+        <w:pStyle w:val="ListParagraph"/>
         <w:numPr>
           <w:ilvl w:val="0"/>
           <w:numId w:val="11"/>
@@ -804,7 +773,7 @@
     </w:p>
     <w:p>
       <w:pPr>
-        <w:pStyle w:val="a3"/>
+        <w:pStyle w:val="ListParagraph"/>
         <w:numPr>
           <w:ilvl w:val="0"/>
           <w:numId w:val="11"/>
@@ -853,7 +822,7 @@
     </w:p>
     <w:p>
       <w:pPr>
-        <w:pStyle w:val="a3"/>
+        <w:pStyle w:val="ListParagraph"/>
         <w:numPr>
           <w:ilvl w:val="0"/>
           <w:numId w:val="11"/>
@@ -864,25 +833,46 @@
         <w:spacing w:after="0" w:line="240" w:lineRule="auto"/>
       </w:pPr>
       <w:r>
-        <w:t>A region OF works better is at the top of the slide region. M</w:t>
-      </w:r>
-      <w:r>
-        <w:t xml:space="preserve">ost of the video </w:t>
-      </w:r>
-      <w:r>
-        <w:t>children</w:t>
-      </w:r>
-      <w:r>
-        <w:t xml:space="preserve"> are sitting on top</w:t>
-      </w:r>
-      <w:r>
-        <w:t xml:space="preserve"> of the slide</w:t>
-      </w:r>
-      <w:r>
-        <w:t xml:space="preserve"> and when they move the algorithm recognize the slide behind them we obviously</w:t>
-      </w:r>
-      <w:r>
-        <w:t xml:space="preserve"> the slide show be marked as background and not foreground. The reason it is like that in the median detector is because most of the video the pixels didn’t change and then when the top slide was revealed the detector thought it is a foreground</w:t>
+        <w:t xml:space="preserve">A region OF works better is at the top of the slide region. Most of the video </w:t>
+      </w:r>
+      <w:r>
+        <w:t xml:space="preserve">the </w:t>
+      </w:r>
+      <w:r>
+        <w:t>children are sitting on top of the slide</w:t>
+      </w:r>
+      <w:r>
+        <w:t xml:space="preserve">, </w:t>
+      </w:r>
+      <w:r>
+        <w:t>when they move the algorithm recognize the slide behind them</w:t>
+      </w:r>
+      <w:r>
+        <w:t>. W</w:t>
+      </w:r>
+      <w:r>
+        <w:t xml:space="preserve">e obviously </w:t>
+      </w:r>
+      <w:r>
+        <w:t xml:space="preserve">would think of the </w:t>
+      </w:r>
+      <w:r>
+        <w:t xml:space="preserve">slide </w:t>
+      </w:r>
+      <w:r>
+        <w:t>as the background and the children as foreground</w:t>
+      </w:r>
+      <w:r>
+        <w:t xml:space="preserve">. </w:t>
+      </w:r>
+      <w:r>
+        <w:t xml:space="preserve">This is an example for </w:t>
+      </w:r>
+      <w:r>
+        <w:t xml:space="preserve">the median detector </w:t>
+      </w:r>
+      <w:r>
+        <w:t>disadvantage as it estimates the background as the pixels median values (in our case the children) and the foreground as changes which appear for a short part of the video (the slide).</w:t>
       </w:r>
     </w:p>
     <w:p>
@@ -931,19 +921,37 @@
     </w:p>
     <w:p>
       <w:r>
-        <w:t>The assumption we take into consideration when using optica</w:t>
-      </w:r>
-      <w:r>
-        <w:t xml:space="preserve">l flow are that the motion in the scene should be small and the intensity of the pixels should be consistency. </w:t>
-      </w:r>
-      <w:r>
-        <w:t>Moreover,</w:t>
+        <w:t xml:space="preserve">The assumption we </w:t>
+      </w:r>
+      <w:r>
+        <w:t xml:space="preserve">make </w:t>
+      </w:r>
+      <w:r>
+        <w:t xml:space="preserve">when using </w:t>
+      </w:r>
+      <w:r>
+        <w:t>magnitude thresholding</w:t>
       </w:r>
       <w:r>
         <w:t xml:space="preserve"> </w:t>
       </w:r>
       <w:r>
-        <w:t>we will receive better results when each pixel is moving in the same directions as its neighbors</w:t>
+        <w:t>is</w:t>
+      </w:r>
+      <w:r>
+        <w:t xml:space="preserve"> that the moti</w:t>
+      </w:r>
+      <w:r>
+        <w:t>on around each pixel is in the same direction (for the Taylor series) and</w:t>
+      </w:r>
+      <w:r>
+        <w:t xml:space="preserve"> intensity of the pixels should be consist</w:t>
+      </w:r>
+      <w:r>
+        <w:t>ent (we assume the objects/pixels do not change this also true for the illumination in the image)</w:t>
+      </w:r>
+      <w:r>
+        <w:t xml:space="preserve">. </w:t>
       </w:r>
     </w:p>
     <w:p>
@@ -1056,9 +1064,8 @@
           <w:sz w:val="22"/>
           <w:szCs w:val="22"/>
         </w:rPr>
-        <w:t xml:space="preserve">For </w:t>
-      </w:r>
-      <w:proofErr w:type="gramStart"/>
+        <w:t xml:space="preserve">For instance </w:t>
+      </w:r>
       <w:r>
         <w:rPr>
           <w:rFonts w:asciiTheme="minorHAnsi" w:hAnsiTheme="minorHAnsi" w:cstheme="minorBidi"/>
@@ -1066,9 +1073,8 @@
           <w:sz w:val="22"/>
           <w:szCs w:val="22"/>
         </w:rPr>
-        <w:t>instance</w:t>
-      </w:r>
-      <w:proofErr w:type="gramEnd"/>
+        <w:t>assume two objects in the 3D world, one which is further away from the camera and move</w:t>
+      </w:r>
       <w:r>
         <w:rPr>
           <w:rFonts w:asciiTheme="minorHAnsi" w:hAnsiTheme="minorHAnsi" w:cstheme="minorBidi"/>
@@ -1076,7 +1082,7 @@
           <w:sz w:val="22"/>
           <w:szCs w:val="22"/>
         </w:rPr>
-        <w:t xml:space="preserve"> </w:t>
+        <w:t>s</w:t>
       </w:r>
       <w:r>
         <w:rPr>
@@ -1085,33 +1091,37 @@
           <w:sz w:val="22"/>
           <w:szCs w:val="22"/>
         </w:rPr>
-        <w:t>assume two objects in the 3D world, one which is further away from the camera and move fast and the other which is closer and moves slower. both can be detected with the same optica</w:t>
-      </w:r>
-      <w:bookmarkStart w:id="0" w:name="_GoBack"/>
-      <w:bookmarkEnd w:id="0"/>
-      <w:r>
-        <w:rPr>
-          <w:rFonts w:asciiTheme="minorHAnsi" w:hAnsiTheme="minorHAnsi" w:cstheme="minorBidi"/>
-          <w:color w:val="auto"/>
-          <w:sz w:val="22"/>
-          <w:szCs w:val="22"/>
-        </w:rPr>
-        <w:t>l flow.</w:t>
-      </w:r>
-    </w:p>
-    <w:p>
-      <w:r>
-        <w:t xml:space="preserve">assume two objects one which has vector component away from the camera (away from center of projection) and the other which doesn't. both can be </w:t>
+        <w:t xml:space="preserve"> fast and the other which is closer and moves slower. both can be detected with the same optical flow.</w:t>
+      </w:r>
+    </w:p>
+    <w:p>
+      <w:r>
+        <w:t xml:space="preserve">assume two objects one which has vector component away from the camera (away from center of projection) and the other which doesn't. </w:t>
+      </w:r>
+      <w:r>
+        <w:t>Both</w:t>
+      </w:r>
+      <w:r>
+        <w:t xml:space="preserve"> can be </w:t>
       </w:r>
       <w:r>
         <w:t>detected</w:t>
       </w:r>
       <w:r>
-        <w:t xml:space="preserve"> with the same optical flow even though they move directionally different in the 3D wor</w:t>
+        <w:t xml:space="preserve"> with the same optical flow</w:t>
+      </w:r>
+      <w:r>
+        <w:t xml:space="preserve"> (same vector direction in this case)</w:t>
+      </w:r>
+      <w:r>
+        <w:t xml:space="preserve"> even though they move directionally different in the 3D wor</w:t>
       </w:r>
       <w:r>
         <w:t>ld</w:t>
       </w:r>
+      <w:r>
+        <w:t>.</w:t>
+      </w:r>
     </w:p>
     <w:p>
       <w:pPr>
@@ -1127,13 +1137,23 @@
       </w:r>
     </w:p>
     <w:p>
-      <w:proofErr w:type="gramStart"/>
-      <w:r>
-        <w:t>In order to</w:t>
-      </w:r>
-      <w:proofErr w:type="gramEnd"/>
-      <w:r>
-        <w:t xml:space="preserve"> recognize if a scene is planar we can film the scene by moving slowly the camera and calculating the optical flow the video. If orientation of the optical flow is equal for most of the scene then we can assume the scene is planar </w:t>
+      <w:r>
+        <w:t xml:space="preserve">In order to </w:t>
+      </w:r>
+      <w:r>
+        <w:t>determine</w:t>
+      </w:r>
+      <w:r>
+        <w:t xml:space="preserve"> if a scene is planar we can</w:t>
+      </w:r>
+      <w:r>
+        <w:t xml:space="preserve"> apply the OF algorithm to the video</w:t>
+      </w:r>
+      <w:r>
+        <w:t>. If orientation of the optical flow is equal for most of the scene then we</w:t>
+      </w:r>
+      <w:r>
+        <w:t xml:space="preserve"> can assume the scene is planar. The intuition is that in a video of a planar surface while the camera is moving, we expect most of the image to move in the opposite direction of the camera. So if the camera is moving to the left, we expect to see the patterns in the video moving to the right.</w:t>
       </w:r>
     </w:p>
     <w:p>
@@ -1151,7 +1171,7 @@
     </w:p>
     <w:p>
       <w:pPr>
-        <w:pStyle w:val="a3"/>
+        <w:pStyle w:val="ListParagraph"/>
         <w:numPr>
           <w:ilvl w:val="0"/>
           <w:numId w:val="12"/>
@@ -1164,29 +1184,27 @@
         <w:t xml:space="preserve"> in all pixels and</w:t>
       </w:r>
       <w:r>
-        <w:t xml:space="preserve"> in the X </w:t>
-      </w:r>
-      <w:proofErr w:type="spellStart"/>
-      <w:r>
-        <w:t>axsis</w:t>
-      </w:r>
-      <w:proofErr w:type="spellEnd"/>
-    </w:p>
-    <w:p>
-      <w:pPr>
-        <w:pStyle w:val="a3"/>
+        <w:t xml:space="preserve"> in the X axis</w:t>
+      </w:r>
+      <w:r>
+        <w:t>. This is due to the fact that the scene is static, therefore all movements are the consequences of the moving camera. In this case the camera moves in the X axis and so all the scene should be moving in the X direction. No movement in the Y direction is expected.</w:t>
+      </w:r>
+    </w:p>
+    <w:p>
+      <w:pPr>
+        <w:pStyle w:val="ListParagraph"/>
         <w:numPr>
           <w:ilvl w:val="0"/>
           <w:numId w:val="12"/>
         </w:numPr>
       </w:pPr>
-      <w:proofErr w:type="gramStart"/>
-      <w:r>
-        <w:t>In order to</w:t>
-      </w:r>
-      <w:proofErr w:type="gramEnd"/>
-      <w:r>
-        <w:t xml:space="preserve"> recognize if the object is far </w:t>
+      <w:r>
+        <w:t xml:space="preserve">In order to recognize if </w:t>
+      </w:r>
+      <w:bookmarkStart w:id="0" w:name="_GoBack"/>
+      <w:bookmarkEnd w:id="0"/>
+      <w:r>
+        <w:t xml:space="preserve">the object is far </w:t>
       </w:r>
       <w:r>
         <w:t>or close we can use the magnitude of the optical flow. While the large magnitude indicate that the object is close and small magnitude indicate the object is far from the camera.</w:t>
@@ -1210,7 +1228,7 @@
 </file>
 
 <file path=word/numbering.xml><?xml version="1.0" encoding="utf-8"?>
-<w:numbering xmlns:wpc="http://schemas.microsoft.com/office/word/2010/wordprocessingCanvas" xmlns:cx="http://schemas.microsoft.com/office/drawing/2014/chartex" xmlns:cx1="http://schemas.microsoft.com/office/drawing/2015/9/8/chartex" xmlns:cx2="http://schemas.microsoft.com/office/drawing/2015/10/21/chartex" xmlns:cx3="http://schemas.microsoft.com/office/drawing/2016/5/9/chartex" xmlns:cx4="http://schemas.microsoft.com/office/drawing/2016/5/10/chartex" xmlns:cx5="http://schemas.microsoft.com/office/drawing/2016/5/11/chartex" xmlns:cx6="http://schemas.microsoft.com/office/drawing/2016/5/12/chartex" xmlns:cx7="http://schemas.microsoft.com/office/drawing/2016/5/13/chartex" xmlns:cx8="http://schemas.microsoft.com/office/drawing/2016/5/14/chartex" xmlns:mc="http://schemas.openxmlformats.org/markup-compatibility/2006" xmlns:aink="http://schemas.microsoft.com/office/drawing/2016/ink" xmlns:am3d="http://schemas.microsoft.com/office/drawing/2017/model3d" xmlns:o="urn:schemas-microsoft-com:office:office" xmlns:r="http://schemas.openxmlformats.org/officeDocument/2006/relationships" xmlns:m="http://schemas.openxmlformats.org/officeDocument/2006/math" xmlns:v="urn:schemas-microsoft-com:vml" xmlns:wp14="http://schemas.microsoft.com/office/word/2010/wordprocessingDrawing" xmlns:wp="http://schemas.openxmlformats.org/drawingml/2006/wordprocessingDrawing" xmlns:w10="urn:schemas-microsoft-com:office:word" xmlns:w="http://schemas.openxmlformats.org/wordprocessingml/2006/main" xmlns:w14="http://schemas.microsoft.com/office/word/2010/wordml" xmlns:w15="http://schemas.microsoft.com/office/word/2012/wordml" xmlns:w16cid="http://schemas.microsoft.com/office/word/2016/wordml/cid" xmlns:w16se="http://schemas.microsoft.com/office/word/2015/wordml/symex" xmlns:wpg="http://schemas.microsoft.com/office/word/2010/wordprocessingGroup" xmlns:wpi="http://schemas.microsoft.com/office/word/2010/wordprocessingInk" xmlns:wne="http://schemas.microsoft.com/office/word/2006/wordml" xmlns:wps="http://schemas.microsoft.com/office/word/2010/wordprocessingShape" mc:Ignorable="w14 w15 w16se w16cid wp14">
+<w:numbering xmlns:wpc="http://schemas.microsoft.com/office/word/2010/wordprocessingCanvas" xmlns:mc="http://schemas.openxmlformats.org/markup-compatibility/2006" xmlns:o="urn:schemas-microsoft-com:office:office" xmlns:r="http://schemas.openxmlformats.org/officeDocument/2006/relationships" xmlns:m="http://schemas.openxmlformats.org/officeDocument/2006/math" xmlns:v="urn:schemas-microsoft-com:vml" xmlns:wp14="http://schemas.microsoft.com/office/word/2010/wordprocessingDrawing" xmlns:wp="http://schemas.openxmlformats.org/drawingml/2006/wordprocessingDrawing" xmlns:w10="urn:schemas-microsoft-com:office:word" xmlns:w="http://schemas.openxmlformats.org/wordprocessingml/2006/main" xmlns:w14="http://schemas.microsoft.com/office/word/2010/wordml" xmlns:w15="http://schemas.microsoft.com/office/word/2012/wordml" xmlns:wpg="http://schemas.microsoft.com/office/word/2010/wordprocessingGroup" xmlns:wpi="http://schemas.microsoft.com/office/word/2010/wordprocessingInk" xmlns:wne="http://schemas.microsoft.com/office/word/2006/wordml" xmlns:wps="http://schemas.microsoft.com/office/word/2010/wordprocessingShape" mc:Ignorable="w14 w15 wp14">
   <w:abstractNum w:abstractNumId="0" w15:restartNumberingAfterBreak="0">
     <w:nsid w:val="0B781A6B"/>
     <w:multiLevelType w:val="hybridMultilevel"/>
@@ -2488,7 +2506,7 @@
 </file>
 
 <file path=word/styles.xml><?xml version="1.0" encoding="utf-8"?>
-<w:styles xmlns:mc="http://schemas.openxmlformats.org/markup-compatibility/2006" xmlns:r="http://schemas.openxmlformats.org/officeDocument/2006/relationships" xmlns:w="http://schemas.openxmlformats.org/wordprocessingml/2006/main" xmlns:w14="http://schemas.microsoft.com/office/word/2010/wordml" xmlns:w15="http://schemas.microsoft.com/office/word/2012/wordml" xmlns:w16cid="http://schemas.microsoft.com/office/word/2016/wordml/cid" xmlns:w16se="http://schemas.microsoft.com/office/word/2015/wordml/symex" mc:Ignorable="w14 w15 w16se w16cid">
+<w:styles xmlns:mc="http://schemas.openxmlformats.org/markup-compatibility/2006" xmlns:r="http://schemas.openxmlformats.org/officeDocument/2006/relationships" xmlns:w="http://schemas.openxmlformats.org/wordprocessingml/2006/main" xmlns:w14="http://schemas.microsoft.com/office/word/2010/wordml" xmlns:w15="http://schemas.microsoft.com/office/word/2012/wordml" mc:Ignorable="w14 w15">
   <w:docDefaults>
     <w:rPrDefault>
       <w:rPr>
@@ -2504,7 +2522,7 @@
       </w:pPr>
     </w:pPrDefault>
   </w:docDefaults>
-  <w:latentStyles w:defLockedState="0" w:defUIPriority="99" w:defSemiHidden="0" w:defUnhideWhenUsed="0" w:defQFormat="0" w:count="375">
+  <w:latentStyles w:defLockedState="0" w:defUIPriority="99" w:defSemiHidden="0" w:defUnhideWhenUsed="0" w:defQFormat="0" w:count="371">
     <w:lsdException w:name="Normal" w:uiPriority="0" w:qFormat="1"/>
     <w:lsdException w:name="heading 1" w:uiPriority="9" w:qFormat="1"/>
     <w:lsdException w:name="heading 2" w:semiHidden="1" w:uiPriority="9" w:unhideWhenUsed="1" w:qFormat="1"/>
@@ -2876,22 +2894,17 @@
     <w:lsdException w:name="List Table 5 Dark Accent 6" w:uiPriority="50"/>
     <w:lsdException w:name="List Table 6 Colorful Accent 6" w:uiPriority="51"/>
     <w:lsdException w:name="List Table 7 Colorful Accent 6" w:uiPriority="52"/>
-    <w:lsdException w:name="Mention" w:semiHidden="1" w:unhideWhenUsed="1"/>
-    <w:lsdException w:name="Smart Hyperlink" w:semiHidden="1" w:unhideWhenUsed="1"/>
-    <w:lsdException w:name="Hashtag" w:semiHidden="1" w:unhideWhenUsed="1"/>
-    <w:lsdException w:name="Unresolved Mention" w:semiHidden="1" w:unhideWhenUsed="1"/>
   </w:latentStyles>
-  <w:style w:type="paragraph" w:default="1" w:styleId="a">
+  <w:style w:type="paragraph" w:default="1" w:styleId="Normal">
     <w:name w:val="Normal"/>
     <w:qFormat/>
   </w:style>
-  <w:style w:type="character" w:default="1" w:styleId="a0">
+  <w:style w:type="character" w:default="1" w:styleId="DefaultParagraphFont">
     <w:name w:val="Default Paragraph Font"/>
     <w:uiPriority w:val="1"/>
-    <w:semiHidden/>
     <w:unhideWhenUsed/>
   </w:style>
-  <w:style w:type="table" w:default="1" w:styleId="a1">
+  <w:style w:type="table" w:default="1" w:styleId="TableNormal">
     <w:name w:val="Normal Table"/>
     <w:uiPriority w:val="99"/>
     <w:semiHidden/>
@@ -2906,15 +2919,15 @@
       </w:tblCellMar>
     </w:tblPr>
   </w:style>
-  <w:style w:type="numbering" w:default="1" w:styleId="a2">
+  <w:style w:type="numbering" w:default="1" w:styleId="NoList">
     <w:name w:val="No List"/>
     <w:uiPriority w:val="99"/>
     <w:semiHidden/>
     <w:unhideWhenUsed/>
   </w:style>
-  <w:style w:type="paragraph" w:styleId="a3">
+  <w:style w:type="paragraph" w:styleId="ListParagraph">
     <w:name w:val="List Paragraph"/>
-    <w:basedOn w:val="a"/>
+    <w:basedOn w:val="Normal"/>
     <w:uiPriority w:val="34"/>
     <w:qFormat/>
     <w:rsid w:val="00446F50"/>

</xml_diff>

<commit_message>
Add ilustration to part C
</commit_message>
<xml_diff>
--- a/HW3- Elad Wasserstein & Chen Naveh.docx
+++ b/HW3- Elad Wasserstein & Chen Naveh.docx
@@ -1,6 +1,6 @@
 
 <file path=word/document.xml><?xml version="1.0" encoding="utf-8"?>
-<w:document xmlns:wpc="http://schemas.microsoft.com/office/word/2010/wordprocessingCanvas" xmlns:mc="http://schemas.openxmlformats.org/markup-compatibility/2006" xmlns:o="urn:schemas-microsoft-com:office:office" xmlns:r="http://schemas.openxmlformats.org/officeDocument/2006/relationships" xmlns:m="http://schemas.openxmlformats.org/officeDocument/2006/math" xmlns:v="urn:schemas-microsoft-com:vml" xmlns:wp14="http://schemas.microsoft.com/office/word/2010/wordprocessingDrawing" xmlns:wp="http://schemas.openxmlformats.org/drawingml/2006/wordprocessingDrawing" xmlns:w10="urn:schemas-microsoft-com:office:word" xmlns:w="http://schemas.openxmlformats.org/wordprocessingml/2006/main" xmlns:w14="http://schemas.microsoft.com/office/word/2010/wordml" xmlns:w15="http://schemas.microsoft.com/office/word/2012/wordml" xmlns:wpg="http://schemas.microsoft.com/office/word/2010/wordprocessingGroup" xmlns:wpi="http://schemas.microsoft.com/office/word/2010/wordprocessingInk" xmlns:wne="http://schemas.microsoft.com/office/word/2006/wordml" xmlns:wps="http://schemas.microsoft.com/office/word/2010/wordprocessingShape" mc:Ignorable="w14 w15 wp14">
+<w:document xmlns:wpc="http://schemas.microsoft.com/office/word/2010/wordprocessingCanvas" xmlns:cx="http://schemas.microsoft.com/office/drawing/2014/chartex" xmlns:cx1="http://schemas.microsoft.com/office/drawing/2015/9/8/chartex" xmlns:cx2="http://schemas.microsoft.com/office/drawing/2015/10/21/chartex" xmlns:cx3="http://schemas.microsoft.com/office/drawing/2016/5/9/chartex" xmlns:cx4="http://schemas.microsoft.com/office/drawing/2016/5/10/chartex" xmlns:cx5="http://schemas.microsoft.com/office/drawing/2016/5/11/chartex" xmlns:cx6="http://schemas.microsoft.com/office/drawing/2016/5/12/chartex" xmlns:cx7="http://schemas.microsoft.com/office/drawing/2016/5/13/chartex" xmlns:cx8="http://schemas.microsoft.com/office/drawing/2016/5/14/chartex" xmlns:mc="http://schemas.openxmlformats.org/markup-compatibility/2006" xmlns:aink="http://schemas.microsoft.com/office/drawing/2016/ink" xmlns:am3d="http://schemas.microsoft.com/office/drawing/2017/model3d" xmlns:o="urn:schemas-microsoft-com:office:office" xmlns:r="http://schemas.openxmlformats.org/officeDocument/2006/relationships" xmlns:m="http://schemas.openxmlformats.org/officeDocument/2006/math" xmlns:v="urn:schemas-microsoft-com:vml" xmlns:wp14="http://schemas.microsoft.com/office/word/2010/wordprocessingDrawing" xmlns:wp="http://schemas.openxmlformats.org/drawingml/2006/wordprocessingDrawing" xmlns:w10="urn:schemas-microsoft-com:office:word" xmlns:w="http://schemas.openxmlformats.org/wordprocessingml/2006/main" xmlns:w14="http://schemas.microsoft.com/office/word/2010/wordml" xmlns:w15="http://schemas.microsoft.com/office/word/2012/wordml" xmlns:w16cid="http://schemas.microsoft.com/office/word/2016/wordml/cid" xmlns:w16se="http://schemas.microsoft.com/office/word/2015/wordml/symex" xmlns:wpg="http://schemas.microsoft.com/office/word/2010/wordprocessingGroup" xmlns:wpi="http://schemas.microsoft.com/office/word/2010/wordprocessingInk" xmlns:wne="http://schemas.microsoft.com/office/word/2006/wordml" xmlns:wps="http://schemas.microsoft.com/office/word/2010/wordprocessingShape" mc:Ignorable="w14 w15 w16se w16cid wp14">
   <w:body>
     <w:p>
       <w:pPr>
@@ -476,15 +476,15 @@
           <w:u w:val="single"/>
         </w:rPr>
       </w:pPr>
+      <w:r>
+        <w:rPr>
+          <w:b/>
+          <w:bCs/>
+          <w:u w:val="single"/>
+        </w:rPr>
+        <w:t>1</w:t>
+      </w:r>
       <w:proofErr w:type="gramStart"/>
-      <w:r>
-        <w:rPr>
-          <w:b/>
-          <w:bCs/>
-          <w:u w:val="single"/>
-        </w:rPr>
-        <w:t>1</w:t>
-      </w:r>
       <w:r>
         <w:rPr>
           <w:b/>
@@ -572,15 +572,15 @@
           <w:u w:val="single"/>
         </w:rPr>
       </w:pPr>
+      <w:r>
+        <w:rPr>
+          <w:b/>
+          <w:bCs/>
+          <w:u w:val="single"/>
+        </w:rPr>
+        <w:t>2</w:t>
+      </w:r>
       <w:proofErr w:type="gramStart"/>
-      <w:r>
-        <w:rPr>
-          <w:b/>
-          <w:bCs/>
-          <w:u w:val="single"/>
-        </w:rPr>
-        <w:t>2</w:t>
-      </w:r>
       <w:r>
         <w:rPr>
           <w:b/>
@@ -624,7 +624,7 @@
         </w:rPr>
         <w:lastRenderedPageBreak/>
         <w:drawing>
-          <wp:inline distT="0" distB="0" distL="0" distR="0" wp14:anchorId="1B133947" wp14:editId="1D7D0941">
+          <wp:inline distT="0" distB="0" distL="0" distR="0" wp14:anchorId="1B133947" wp14:editId="478482A8">
             <wp:extent cx="4098704" cy="2462543"/>
             <wp:effectExtent l="0" t="0" r="0" b="0"/>
             <wp:docPr id="2" name="תמונה 2"/>
@@ -848,6 +848,9 @@
         <w:t>when they move the algorithm recognize the slide behind them</w:t>
       </w:r>
       <w:r>
+        <w:t xml:space="preserve"> (see image below)</w:t>
+      </w:r>
+      <w:r>
         <w:t>. W</w:t>
       </w:r>
       <w:r>
@@ -872,15 +875,152 @@
         <w:t xml:space="preserve">the median detector </w:t>
       </w:r>
       <w:r>
-        <w:t>disadvantage as it estimates the background as the pixels median values (in our case the children) and the foreground as changes which appear for a short part of the video (the slide).</w:t>
-      </w:r>
-    </w:p>
-    <w:p>
-      <w:pPr>
-        <w:rPr>
-          <w:u w:val="single"/>
-        </w:rPr>
-      </w:pPr>
+        <w:t xml:space="preserve">disadvantage as it estimates the background as the </w:t>
+      </w:r>
+      <w:bookmarkStart w:id="0" w:name="_GoBack"/>
+      <w:bookmarkEnd w:id="0"/>
+      <w:r>
+        <w:t>pixel’s</w:t>
+      </w:r>
+      <w:r>
+        <w:t xml:space="preserve"> median values (in our case the children) and the foreground as changes which appear for a short part of the video (the slide).</w:t>
+      </w:r>
+    </w:p>
+    <w:p>
+      <w:pPr>
+        <w:pStyle w:val="ListParagraph"/>
+        <w:autoSpaceDE w:val="0"/>
+        <w:autoSpaceDN w:val="0"/>
+        <w:adjustRightInd w:val="0"/>
+        <w:spacing w:after="0" w:line="240" w:lineRule="auto"/>
+      </w:pPr>
+    </w:p>
+    <w:p>
+      <w:pPr>
+        <w:rPr>
+          <w:u w:val="single"/>
+        </w:rPr>
+      </w:pPr>
+      <w:r>
+        <w:rPr>
+          <w:noProof/>
+        </w:rPr>
+        <w:drawing>
+          <wp:anchor distT="0" distB="0" distL="114300" distR="114300" simplePos="0" relativeHeight="251659264" behindDoc="0" locked="0" layoutInCell="1" allowOverlap="1" wp14:anchorId="5AAD81E8" wp14:editId="38E90190">
+            <wp:simplePos x="0" y="0"/>
+            <wp:positionH relativeFrom="column">
+              <wp:posOffset>2447925</wp:posOffset>
+            </wp:positionH>
+            <wp:positionV relativeFrom="paragraph">
+              <wp:posOffset>392430</wp:posOffset>
+            </wp:positionV>
+            <wp:extent cx="1786045" cy="1457325"/>
+            <wp:effectExtent l="0" t="0" r="5080" b="0"/>
+            <wp:wrapNone/>
+            <wp:docPr id="4" name="Picture 4"/>
+            <wp:cNvGraphicFramePr>
+              <a:graphicFrameLocks xmlns:a="http://schemas.openxmlformats.org/drawingml/2006/main" noChangeAspect="1"/>
+            </wp:cNvGraphicFramePr>
+            <a:graphic xmlns:a="http://schemas.openxmlformats.org/drawingml/2006/main">
+              <a:graphicData uri="http://schemas.openxmlformats.org/drawingml/2006/picture">
+                <pic:pic xmlns:pic="http://schemas.openxmlformats.org/drawingml/2006/picture">
+                  <pic:nvPicPr>
+                    <pic:cNvPr id="1" name=""/>
+                    <pic:cNvPicPr/>
+                  </pic:nvPicPr>
+                  <pic:blipFill>
+                    <a:blip r:embed="rId7">
+                      <a:extLst>
+                        <a:ext uri="{28A0092B-C50C-407E-A947-70E740481C1C}">
+                          <a14:useLocalDpi xmlns:a14="http://schemas.microsoft.com/office/drawing/2010/main" val="0"/>
+                        </a:ext>
+                      </a:extLst>
+                    </a:blip>
+                    <a:stretch>
+                      <a:fillRect/>
+                    </a:stretch>
+                  </pic:blipFill>
+                  <pic:spPr>
+                    <a:xfrm>
+                      <a:off x="0" y="0"/>
+                      <a:ext cx="1789323" cy="1459999"/>
+                    </a:xfrm>
+                    <a:prstGeom prst="rect">
+                      <a:avLst/>
+                    </a:prstGeom>
+                  </pic:spPr>
+                </pic:pic>
+              </a:graphicData>
+            </a:graphic>
+            <wp14:sizeRelH relativeFrom="page">
+              <wp14:pctWidth>0</wp14:pctWidth>
+            </wp14:sizeRelH>
+            <wp14:sizeRelV relativeFrom="page">
+              <wp14:pctHeight>0</wp14:pctHeight>
+            </wp14:sizeRelV>
+          </wp:anchor>
+        </w:drawing>
+      </w:r>
+      <w:r>
+        <w:rPr>
+          <w:noProof/>
+        </w:rPr>
+        <w:drawing>
+          <wp:anchor distT="0" distB="0" distL="114300" distR="114300" simplePos="0" relativeHeight="251658240" behindDoc="0" locked="0" layoutInCell="1" allowOverlap="1" wp14:anchorId="6BA82B2A" wp14:editId="426F6471">
+            <wp:simplePos x="0" y="0"/>
+            <wp:positionH relativeFrom="column">
+              <wp:posOffset>333375</wp:posOffset>
+            </wp:positionH>
+            <wp:positionV relativeFrom="paragraph">
+              <wp:posOffset>354330</wp:posOffset>
+            </wp:positionV>
+            <wp:extent cx="1876425" cy="1476375"/>
+            <wp:effectExtent l="0" t="0" r="9525" b="9525"/>
+            <wp:wrapNone/>
+            <wp:docPr id="3" name="Picture 3"/>
+            <wp:cNvGraphicFramePr>
+              <a:graphicFrameLocks xmlns:a="http://schemas.openxmlformats.org/drawingml/2006/main" noChangeAspect="1"/>
+            </wp:cNvGraphicFramePr>
+            <a:graphic xmlns:a="http://schemas.openxmlformats.org/drawingml/2006/main">
+              <a:graphicData uri="http://schemas.openxmlformats.org/drawingml/2006/picture">
+                <pic:pic xmlns:pic="http://schemas.openxmlformats.org/drawingml/2006/picture">
+                  <pic:nvPicPr>
+                    <pic:cNvPr id="1" name=""/>
+                    <pic:cNvPicPr/>
+                  </pic:nvPicPr>
+                  <pic:blipFill>
+                    <a:blip r:embed="rId8">
+                      <a:extLst>
+                        <a:ext uri="{28A0092B-C50C-407E-A947-70E740481C1C}">
+                          <a14:useLocalDpi xmlns:a14="http://schemas.microsoft.com/office/drawing/2010/main" val="0"/>
+                        </a:ext>
+                      </a:extLst>
+                    </a:blip>
+                    <a:stretch>
+                      <a:fillRect/>
+                    </a:stretch>
+                  </pic:blipFill>
+                  <pic:spPr>
+                    <a:xfrm>
+                      <a:off x="0" y="0"/>
+                      <a:ext cx="1876425" cy="1476375"/>
+                    </a:xfrm>
+                    <a:prstGeom prst="rect">
+                      <a:avLst/>
+                    </a:prstGeom>
+                  </pic:spPr>
+                </pic:pic>
+              </a:graphicData>
+            </a:graphic>
+            <wp14:sizeRelH relativeFrom="page">
+              <wp14:pctWidth>0</wp14:pctWidth>
+            </wp14:sizeRelH>
+            <wp14:sizeRelV relativeFrom="page">
+              <wp14:pctHeight>0</wp14:pctHeight>
+            </wp14:sizeRelV>
+          </wp:anchor>
+        </w:drawing>
+      </w:r>
       <w:r>
         <w:rPr>
           <w:u w:val="single"/>
@@ -1199,12 +1339,7 @@
         </w:numPr>
       </w:pPr>
       <w:r>
-        <w:t xml:space="preserve">In order to recognize if </w:t>
-      </w:r>
-      <w:bookmarkStart w:id="0" w:name="_GoBack"/>
-      <w:bookmarkEnd w:id="0"/>
-      <w:r>
-        <w:t xml:space="preserve">the object is far </w:t>
+        <w:t xml:space="preserve">In order to recognize if the object is far </w:t>
       </w:r>
       <w:r>
         <w:t>or close we can use the magnitude of the optical flow. While the large magnitude indicate that the object is close and small magnitude indicate the object is far from the camera.</w:t>
@@ -1228,7 +1363,7 @@
 </file>
 
 <file path=word/numbering.xml><?xml version="1.0" encoding="utf-8"?>
-<w:numbering xmlns:wpc="http://schemas.microsoft.com/office/word/2010/wordprocessingCanvas" xmlns:mc="http://schemas.openxmlformats.org/markup-compatibility/2006" xmlns:o="urn:schemas-microsoft-com:office:office" xmlns:r="http://schemas.openxmlformats.org/officeDocument/2006/relationships" xmlns:m="http://schemas.openxmlformats.org/officeDocument/2006/math" xmlns:v="urn:schemas-microsoft-com:vml" xmlns:wp14="http://schemas.microsoft.com/office/word/2010/wordprocessingDrawing" xmlns:wp="http://schemas.openxmlformats.org/drawingml/2006/wordprocessingDrawing" xmlns:w10="urn:schemas-microsoft-com:office:word" xmlns:w="http://schemas.openxmlformats.org/wordprocessingml/2006/main" xmlns:w14="http://schemas.microsoft.com/office/word/2010/wordml" xmlns:w15="http://schemas.microsoft.com/office/word/2012/wordml" xmlns:wpg="http://schemas.microsoft.com/office/word/2010/wordprocessingGroup" xmlns:wpi="http://schemas.microsoft.com/office/word/2010/wordprocessingInk" xmlns:wne="http://schemas.microsoft.com/office/word/2006/wordml" xmlns:wps="http://schemas.microsoft.com/office/word/2010/wordprocessingShape" mc:Ignorable="w14 w15 wp14">
+<w:numbering xmlns:wpc="http://schemas.microsoft.com/office/word/2010/wordprocessingCanvas" xmlns:cx="http://schemas.microsoft.com/office/drawing/2014/chartex" xmlns:cx1="http://schemas.microsoft.com/office/drawing/2015/9/8/chartex" xmlns:cx2="http://schemas.microsoft.com/office/drawing/2015/10/21/chartex" xmlns:cx3="http://schemas.microsoft.com/office/drawing/2016/5/9/chartex" xmlns:cx4="http://schemas.microsoft.com/office/drawing/2016/5/10/chartex" xmlns:cx5="http://schemas.microsoft.com/office/drawing/2016/5/11/chartex" xmlns:cx6="http://schemas.microsoft.com/office/drawing/2016/5/12/chartex" xmlns:cx7="http://schemas.microsoft.com/office/drawing/2016/5/13/chartex" xmlns:cx8="http://schemas.microsoft.com/office/drawing/2016/5/14/chartex" xmlns:mc="http://schemas.openxmlformats.org/markup-compatibility/2006" xmlns:aink="http://schemas.microsoft.com/office/drawing/2016/ink" xmlns:am3d="http://schemas.microsoft.com/office/drawing/2017/model3d" xmlns:o="urn:schemas-microsoft-com:office:office" xmlns:r="http://schemas.openxmlformats.org/officeDocument/2006/relationships" xmlns:m="http://schemas.openxmlformats.org/officeDocument/2006/math" xmlns:v="urn:schemas-microsoft-com:vml" xmlns:wp14="http://schemas.microsoft.com/office/word/2010/wordprocessingDrawing" xmlns:wp="http://schemas.openxmlformats.org/drawingml/2006/wordprocessingDrawing" xmlns:w10="urn:schemas-microsoft-com:office:word" xmlns:w="http://schemas.openxmlformats.org/wordprocessingml/2006/main" xmlns:w14="http://schemas.microsoft.com/office/word/2010/wordml" xmlns:w15="http://schemas.microsoft.com/office/word/2012/wordml" xmlns:w16cid="http://schemas.microsoft.com/office/word/2016/wordml/cid" xmlns:w16se="http://schemas.microsoft.com/office/word/2015/wordml/symex" xmlns:wpg="http://schemas.microsoft.com/office/word/2010/wordprocessingGroup" xmlns:wpi="http://schemas.microsoft.com/office/word/2010/wordprocessingInk" xmlns:wne="http://schemas.microsoft.com/office/word/2006/wordml" xmlns:wps="http://schemas.microsoft.com/office/word/2010/wordprocessingShape" mc:Ignorable="w14 w15 w16se w16cid wp14">
   <w:abstractNum w:abstractNumId="0" w15:restartNumberingAfterBreak="0">
     <w:nsid w:val="0B781A6B"/>
     <w:multiLevelType w:val="hybridMultilevel"/>
@@ -2506,7 +2641,7 @@
 </file>
 
 <file path=word/styles.xml><?xml version="1.0" encoding="utf-8"?>
-<w:styles xmlns:mc="http://schemas.openxmlformats.org/markup-compatibility/2006" xmlns:r="http://schemas.openxmlformats.org/officeDocument/2006/relationships" xmlns:w="http://schemas.openxmlformats.org/wordprocessingml/2006/main" xmlns:w14="http://schemas.microsoft.com/office/word/2010/wordml" xmlns:w15="http://schemas.microsoft.com/office/word/2012/wordml" mc:Ignorable="w14 w15">
+<w:styles xmlns:mc="http://schemas.openxmlformats.org/markup-compatibility/2006" xmlns:r="http://schemas.openxmlformats.org/officeDocument/2006/relationships" xmlns:w="http://schemas.openxmlformats.org/wordprocessingml/2006/main" xmlns:w14="http://schemas.microsoft.com/office/word/2010/wordml" xmlns:w15="http://schemas.microsoft.com/office/word/2012/wordml" xmlns:w16cid="http://schemas.microsoft.com/office/word/2016/wordml/cid" xmlns:w16se="http://schemas.microsoft.com/office/word/2015/wordml/symex" mc:Ignorable="w14 w15 w16se w16cid">
   <w:docDefaults>
     <w:rPrDefault>
       <w:rPr>
@@ -2522,7 +2657,7 @@
       </w:pPr>
     </w:pPrDefault>
   </w:docDefaults>
-  <w:latentStyles w:defLockedState="0" w:defUIPriority="99" w:defSemiHidden="0" w:defUnhideWhenUsed="0" w:defQFormat="0" w:count="371">
+  <w:latentStyles w:defLockedState="0" w:defUIPriority="99" w:defSemiHidden="0" w:defUnhideWhenUsed="0" w:defQFormat="0" w:count="375">
     <w:lsdException w:name="Normal" w:uiPriority="0" w:qFormat="1"/>
     <w:lsdException w:name="heading 1" w:uiPriority="9" w:qFormat="1"/>
     <w:lsdException w:name="heading 2" w:semiHidden="1" w:uiPriority="9" w:unhideWhenUsed="1" w:qFormat="1"/>
@@ -2628,7 +2763,6 @@
     <w:lsdException w:name="HTML Sample" w:semiHidden="1" w:unhideWhenUsed="1"/>
     <w:lsdException w:name="HTML Typewriter" w:semiHidden="1" w:unhideWhenUsed="1"/>
     <w:lsdException w:name="HTML Variable" w:semiHidden="1" w:unhideWhenUsed="1"/>
-    <w:lsdException w:name="Normal Table" w:semiHidden="1" w:unhideWhenUsed="1"/>
     <w:lsdException w:name="annotation subject" w:semiHidden="1" w:unhideWhenUsed="1"/>
     <w:lsdException w:name="No List" w:semiHidden="1" w:unhideWhenUsed="1"/>
     <w:lsdException w:name="Outline List 1" w:semiHidden="1" w:unhideWhenUsed="1"/>
@@ -2672,10 +2806,8 @@
     <w:lsdException w:name="Table Elegant" w:semiHidden="1" w:unhideWhenUsed="1"/>
     <w:lsdException w:name="Table Professional" w:semiHidden="1" w:unhideWhenUsed="1"/>
     <w:lsdException w:name="Table Subtle 1" w:semiHidden="1" w:unhideWhenUsed="1"/>
-    <w:lsdException w:name="Table Subtle 2" w:semiHidden="1" w:unhideWhenUsed="1"/>
     <w:lsdException w:name="Table Web 1" w:semiHidden="1" w:unhideWhenUsed="1"/>
     <w:lsdException w:name="Table Web 2" w:semiHidden="1" w:unhideWhenUsed="1"/>
-    <w:lsdException w:name="Table Web 3" w:semiHidden="1" w:unhideWhenUsed="1"/>
     <w:lsdException w:name="Balloon Text" w:semiHidden="1" w:unhideWhenUsed="1"/>
     <w:lsdException w:name="Table Grid" w:uiPriority="39"/>
     <w:lsdException w:name="Table Theme" w:semiHidden="1" w:unhideWhenUsed="1"/>
@@ -2894,6 +3026,10 @@
     <w:lsdException w:name="List Table 5 Dark Accent 6" w:uiPriority="50"/>
     <w:lsdException w:name="List Table 6 Colorful Accent 6" w:uiPriority="51"/>
     <w:lsdException w:name="List Table 7 Colorful Accent 6" w:uiPriority="52"/>
+    <w:lsdException w:name="Mention" w:semiHidden="1" w:unhideWhenUsed="1"/>
+    <w:lsdException w:name="Smart Hyperlink" w:semiHidden="1" w:unhideWhenUsed="1"/>
+    <w:lsdException w:name="Hashtag" w:semiHidden="1" w:unhideWhenUsed="1"/>
+    <w:lsdException w:name="Unresolved Mention" w:semiHidden="1" w:unhideWhenUsed="1"/>
   </w:latentStyles>
   <w:style w:type="paragraph" w:default="1" w:styleId="Normal">
     <w:name w:val="Normal"/>
@@ -2902,6 +3038,7 @@
   <w:style w:type="character" w:default="1" w:styleId="DefaultParagraphFont">
     <w:name w:val="Default Paragraph Font"/>
     <w:uiPriority w:val="1"/>
+    <w:semiHidden/>
     <w:unhideWhenUsed/>
   </w:style>
   <w:style w:type="table" w:default="1" w:styleId="TableNormal">

</xml_diff>

<commit_message>
updated files with ZIP
</commit_message>
<xml_diff>
--- a/HW3- Elad Wasserstein & Chen Naveh.docx
+++ b/HW3- Elad Wasserstein & Chen Naveh.docx
@@ -405,143 +405,23 @@
       <w:r>
         <w:t xml:space="preserve">. </w:t>
       </w:r>
-    </w:p>
-    <w:p>
-      <w:r>
-        <w:t xml:space="preserve">When increasing K (the distance between frames) </w:t>
-      </w:r>
-      <w:r>
-        <w:t>we sample the video in a lower frequency which can lead to loosing fast motions. When using all frames we get better accuracy but also more noise as we detect minor changes in the background.</w:t>
-      </w:r>
-      <w:r>
-        <w:t xml:space="preserve"> Also using all frames will have effect on the performance of t</w:t>
-      </w:r>
-      <w:bookmarkStart w:id="0" w:name="_GoBack"/>
-      <w:bookmarkEnd w:id="0"/>
-      <w:r>
-        <w:t>he algorithm.</w:t>
-      </w:r>
-    </w:p>
-    <w:p>
-      <w:r>
-        <w:br w:type="page"/>
+      <w:r>
+        <w:t>The following image illustrate an increase of the OF magnitude around the slide when using windows size of 8 while using windows size of 2 to 4 decrease the magnitude and the region of changes</w:t>
       </w:r>
     </w:p>
     <w:p>
       <w:pPr>
         <w:jc w:val="center"/>
       </w:pPr>
-    </w:p>
-    <w:p>
-      <w:pPr>
-        <w:rPr>
-          <w:u w:val="single"/>
-        </w:rPr>
-      </w:pPr>
-      <w:r>
-        <w:rPr>
-          <w:u w:val="single"/>
-        </w:rPr>
-        <w:t xml:space="preserve">Question </w:t>
-      </w:r>
-      <w:r>
-        <w:rPr>
-          <w:u w:val="single"/>
-        </w:rPr>
-        <w:t>8</w:t>
-      </w:r>
-      <w:r>
-        <w:rPr>
-          <w:u w:val="single"/>
-        </w:rPr>
-        <w:t>:</w:t>
-      </w:r>
-    </w:p>
-    <w:p>
-      <w:pPr>
-        <w:pStyle w:val="a3"/>
-        <w:numPr>
-          <w:ilvl w:val="0"/>
-          <w:numId w:val="8"/>
-        </w:numPr>
-        <w:rPr>
-          <w:b/>
-          <w:bCs/>
-          <w:u w:val="single"/>
-        </w:rPr>
-      </w:pPr>
-      <w:r>
-        <w:t>We chose to scale the image from 0.3 to 0.</w:t>
-      </w:r>
-      <w:r>
-        <w:t>8. Here a sample example of 2 scales:</w:t>
-      </w:r>
-    </w:p>
-    <w:p>
-      <w:pPr>
-        <w:pStyle w:val="a3"/>
-        <w:rPr>
-          <w:b/>
-          <w:bCs/>
-          <w:u w:val="single"/>
-        </w:rPr>
-      </w:pPr>
-      <w:r>
-        <w:rPr>
-          <w:b/>
-          <w:bCs/>
-          <w:u w:val="single"/>
-        </w:rPr>
-        <w:t>1</w:t>
-      </w:r>
-      <w:proofErr w:type="gramStart"/>
-      <w:r>
-        <w:rPr>
-          <w:b/>
-          <w:bCs/>
-          <w:u w:val="single"/>
-          <w:vertAlign w:val="superscript"/>
-        </w:rPr>
-        <w:t>st</w:t>
-      </w:r>
-      <w:r>
-        <w:rPr>
-          <w:b/>
-          <w:bCs/>
-          <w:u w:val="single"/>
-        </w:rPr>
-        <w:t xml:space="preserve">  picture</w:t>
-      </w:r>
-      <w:proofErr w:type="gramEnd"/>
-      <w:r>
-        <w:rPr>
-          <w:b/>
-          <w:bCs/>
-          <w:u w:val="single"/>
-        </w:rPr>
-        <w:t xml:space="preserve"> with scale of 0.8:</w:t>
-      </w:r>
-    </w:p>
-    <w:p>
-      <w:pPr>
-        <w:pStyle w:val="a3"/>
-        <w:ind w:left="1440"/>
-        <w:jc w:val="center"/>
-        <w:rPr>
-          <w:b/>
-          <w:bCs/>
-          <w:u w:val="single"/>
-        </w:rPr>
-      </w:pPr>
       <w:r>
         <w:rPr>
           <w:noProof/>
         </w:rPr>
         <w:drawing>
-          <wp:inline distT="0" distB="0" distL="0" distR="0" wp14:anchorId="4792A550" wp14:editId="2C0D3DCF">
-            <wp:extent cx="5130800" cy="2971588"/>
-            <wp:effectExtent l="0" t="0" r="0" b="635"/>
-            <wp:docPr id="1" name="תמונה 1"/>
+          <wp:inline distT="0" distB="0" distL="0" distR="0" wp14:anchorId="7CCFED8A" wp14:editId="6321A751">
+            <wp:extent cx="4684138" cy="2780665"/>
+            <wp:effectExtent l="0" t="0" r="2540" b="635"/>
+            <wp:docPr id="5" name="תמונה 5"/>
             <wp:cNvGraphicFramePr>
               <a:graphicFrameLocks xmlns:a="http://schemas.openxmlformats.org/drawingml/2006/main" noChangeAspect="1"/>
             </wp:cNvGraphicFramePr>
@@ -561,7 +441,7 @@
                   <pic:spPr>
                     <a:xfrm>
                       <a:off x="0" y="0"/>
-                      <a:ext cx="5154648" cy="2985400"/>
+                      <a:ext cx="4695218" cy="2787242"/>
                     </a:xfrm>
                     <a:prstGeom prst="rect">
                       <a:avLst/>
@@ -575,85 +455,80 @@
       </w:r>
     </w:p>
     <w:p>
-      <w:pPr>
-        <w:pStyle w:val="a3"/>
-        <w:rPr>
-          <w:b/>
-          <w:bCs/>
-          <w:u w:val="single"/>
-        </w:rPr>
-      </w:pPr>
-      <w:r>
-        <w:rPr>
-          <w:b/>
-          <w:bCs/>
-          <w:u w:val="single"/>
-        </w:rPr>
-        <w:t>2</w:t>
+      <w:r>
+        <w:t xml:space="preserve">When increasing K (the distance between frames) </w:t>
+      </w:r>
+      <w:r>
+        <w:t>we sample the video in a lower frequency which can lead to loosing fast motions.</w:t>
+      </w:r>
+      <w:r>
+        <w:t xml:space="preserve"> For </w:t>
       </w:r>
       <w:proofErr w:type="gramStart"/>
       <w:r>
-        <w:rPr>
-          <w:b/>
-          <w:bCs/>
-          <w:u w:val="single"/>
-          <w:vertAlign w:val="superscript"/>
-        </w:rPr>
-        <w:t>nd</w:t>
-      </w:r>
-      <w:r>
-        <w:rPr>
-          <w:b/>
-          <w:bCs/>
-          <w:u w:val="single"/>
-        </w:rPr>
-        <w:t xml:space="preserve">  picture</w:t>
+        <w:t>instance</w:t>
       </w:r>
       <w:proofErr w:type="gramEnd"/>
       <w:r>
-        <w:rPr>
-          <w:b/>
-          <w:bCs/>
-          <w:u w:val="single"/>
-        </w:rPr>
-        <w:t xml:space="preserve"> with scale of 0.</w:t>
-      </w:r>
-      <w:r>
-        <w:rPr>
-          <w:b/>
-          <w:bCs/>
-          <w:u w:val="single"/>
-        </w:rPr>
-        <w:t>3</w:t>
-      </w:r>
-      <w:r>
-        <w:rPr>
-          <w:b/>
-          <w:bCs/>
-          <w:u w:val="single"/>
-        </w:rPr>
-        <w:t>:</w:t>
-      </w:r>
-    </w:p>
-    <w:p>
-      <w:pPr>
-        <w:pStyle w:val="a3"/>
-        <w:ind w:left="1440"/>
-        <w:rPr>
-          <w:b/>
-          <w:bCs/>
-          <w:u w:val="single"/>
-        </w:rPr>
-      </w:pPr>
+        <w:t xml:space="preserve"> in the following image we calculated the OF between frame #31 and frame #61. The first image </w:t>
+      </w:r>
+      <w:proofErr w:type="gramStart"/>
+      <w:r>
+        <w:t>illustrate</w:t>
+      </w:r>
+      <w:proofErr w:type="gramEnd"/>
+      <w:r>
+        <w:t xml:space="preserve"> the OF between those frames and the second image illustrate the difference using </w:t>
+      </w:r>
+      <w:proofErr w:type="spellStart"/>
+      <w:r>
+        <w:t>imshowpair</w:t>
+      </w:r>
+      <w:proofErr w:type="spellEnd"/>
+      <w:r>
+        <w:t xml:space="preserve">. </w:t>
+      </w:r>
+      <w:r>
+        <w:t>A</w:t>
+      </w:r>
+      <w:r>
+        <w:t>ccording to the results we missed all the motion of slide</w:t>
+      </w:r>
+      <w:r>
+        <w:t xml:space="preserve"> and we may think that the children “jump” from top of the slide to the bottom.</w:t>
+      </w:r>
+      <w:r>
+        <w:t xml:space="preserve"> </w:t>
+      </w:r>
+      <w:r>
+        <w:t xml:space="preserve"> When using all </w:t>
+      </w:r>
+      <w:proofErr w:type="gramStart"/>
+      <w:r>
+        <w:t>frames</w:t>
+      </w:r>
+      <w:proofErr w:type="gramEnd"/>
+      <w:r>
+        <w:t xml:space="preserve"> we get better accuracy but also more noise as we detect minor </w:t>
+      </w:r>
+      <w:r>
+        <w:lastRenderedPageBreak/>
+        <w:t>changes in the background.</w:t>
+      </w:r>
+      <w:r>
+        <w:t xml:space="preserve"> Also using all frames will have effect on the performance of the algorithm.</w:t>
+      </w:r>
+    </w:p>
+    <w:p>
       <w:r>
         <w:rPr>
           <w:noProof/>
         </w:rPr>
         <w:drawing>
-          <wp:inline distT="0" distB="0" distL="0" distR="0" wp14:anchorId="1B133947" wp14:editId="6104BCB6">
-            <wp:extent cx="5147134" cy="3092450"/>
-            <wp:effectExtent l="0" t="0" r="0" b="0"/>
-            <wp:docPr id="2" name="תמונה 2"/>
+          <wp:inline distT="0" distB="0" distL="0" distR="0" wp14:anchorId="304A1829" wp14:editId="733D69F8">
+            <wp:extent cx="5486400" cy="3194050"/>
+            <wp:effectExtent l="0" t="0" r="0" b="6350"/>
+            <wp:docPr id="6" name="תמונה 6"/>
             <wp:cNvGraphicFramePr>
               <a:graphicFrameLocks xmlns:a="http://schemas.openxmlformats.org/drawingml/2006/main" noChangeAspect="1"/>
             </wp:cNvGraphicFramePr>
@@ -673,7 +548,7 @@
                   <pic:spPr>
                     <a:xfrm>
                       <a:off x="0" y="0"/>
-                      <a:ext cx="5167940" cy="3104950"/>
+                      <a:ext cx="5486400" cy="3194050"/>
                     </a:xfrm>
                     <a:prstGeom prst="rect">
                       <a:avLst/>
@@ -688,243 +563,17 @@
     </w:p>
     <w:p>
       <w:pPr>
-        <w:pStyle w:val="a3"/>
-        <w:numPr>
-          <w:ilvl w:val="0"/>
-          <w:numId w:val="8"/>
-        </w:numPr>
-        <w:rPr>
-          <w:b/>
-          <w:bCs/>
-          <w:u w:val="single"/>
-        </w:rPr>
-      </w:pPr>
-      <w:r>
-        <w:t xml:space="preserve">The scale parameter affects the pixel resolution of the image. In small scales the image pixels appear bigger and the image is more blurred, this allow us to detect changes in large items in the image. As the scale get closer to 1 we get the original image which contain more pixels and more fine details. This allow us to detect minor changes and is more susceptible to noise. The right order to use will be small scale first and large scale </w:t>
-      </w:r>
-      <w:r>
-        <w:lastRenderedPageBreak/>
-        <w:t>at the end. This allows us to get major movements first and then to refine the changes be using higher resolution.</w:t>
-      </w:r>
-    </w:p>
-    <w:p>
-      <w:r>
-        <w:rPr>
-          <w:b/>
-          <w:bCs/>
-          <w:u w:val="single"/>
-        </w:rPr>
-        <w:t xml:space="preserve">Part </w:t>
-      </w:r>
-      <w:r>
-        <w:rPr>
-          <w:b/>
-          <w:bCs/>
-          <w:u w:val="single"/>
-        </w:rPr>
-        <w:t>B:</w:t>
-      </w:r>
-    </w:p>
-    <w:p>
-      <w:pPr>
-        <w:pStyle w:val="a3"/>
-        <w:numPr>
-          <w:ilvl w:val="0"/>
-          <w:numId w:val="9"/>
-        </w:numPr>
-      </w:pPr>
-      <w:r>
-        <w:t>No question in this part</w:t>
-      </w:r>
-    </w:p>
-    <w:p>
-      <w:r>
-        <w:rPr>
-          <w:b/>
-          <w:bCs/>
-          <w:u w:val="single"/>
-        </w:rPr>
-        <w:t xml:space="preserve">Part </w:t>
-      </w:r>
-      <w:r>
-        <w:rPr>
-          <w:b/>
-          <w:bCs/>
-          <w:u w:val="single"/>
-        </w:rPr>
-        <w:t>C</w:t>
-      </w:r>
-      <w:r>
-        <w:rPr>
-          <w:b/>
-          <w:bCs/>
-          <w:u w:val="single"/>
-        </w:rPr>
-        <w:t>:</w:t>
-      </w:r>
-    </w:p>
-    <w:p>
-      <w:pPr>
-        <w:rPr>
-          <w:u w:val="single"/>
-        </w:rPr>
-      </w:pPr>
-      <w:r>
-        <w:rPr>
-          <w:u w:val="single"/>
-        </w:rPr>
-        <w:t>Question 14:</w:t>
-      </w:r>
-    </w:p>
-    <w:p>
-      <w:pPr>
-        <w:pStyle w:val="a3"/>
-        <w:numPr>
-          <w:ilvl w:val="0"/>
-          <w:numId w:val="11"/>
-        </w:numPr>
-        <w:autoSpaceDE w:val="0"/>
-        <w:autoSpaceDN w:val="0"/>
-        <w:adjustRightInd w:val="0"/>
-        <w:spacing w:after="0" w:line="240" w:lineRule="auto"/>
-      </w:pPr>
-      <w:r>
-        <w:t>The OF has an advantage to recognize</w:t>
-      </w:r>
-      <w:r>
-        <w:t xml:space="preserve"> better edges</w:t>
-      </w:r>
-      <w:r>
-        <w:t xml:space="preserve"> in contrast to the </w:t>
-      </w:r>
-      <w:r>
-        <w:t xml:space="preserve">median change detector where it has better performance on the objects itself. </w:t>
-      </w:r>
-    </w:p>
-    <w:p>
-      <w:pPr>
-        <w:pStyle w:val="a3"/>
-        <w:numPr>
-          <w:ilvl w:val="0"/>
-          <w:numId w:val="11"/>
-        </w:numPr>
-        <w:autoSpaceDE w:val="0"/>
-        <w:autoSpaceDN w:val="0"/>
-        <w:adjustRightInd w:val="0"/>
-        <w:spacing w:after="0" w:line="240" w:lineRule="auto"/>
-      </w:pPr>
-      <w:r>
-        <w:t xml:space="preserve">The median has better results </w:t>
-      </w:r>
-      <w:r>
-        <w:t xml:space="preserve">to detect </w:t>
-      </w:r>
-      <w:r>
-        <w:t xml:space="preserve">when there </w:t>
-      </w:r>
-      <w:r>
-        <w:t>are</w:t>
-      </w:r>
-      <w:r>
-        <w:t xml:space="preserve"> fast changes because the median filter looks for the majority intense </w:t>
-      </w:r>
-      <w:r>
-        <w:t>of</w:t>
-      </w:r>
-      <w:r>
-        <w:t xml:space="preserve"> each pixel</w:t>
-      </w:r>
-      <w:r>
-        <w:t xml:space="preserve">. For </w:t>
-      </w:r>
-      <w:r>
-        <w:t>instance,</w:t>
-      </w:r>
-      <w:r>
-        <w:t xml:space="preserve"> the median detector recognized great the </w:t>
-      </w:r>
-      <w:r>
-        <w:t>fast-moving</w:t>
-      </w:r>
-      <w:r>
-        <w:t xml:space="preserve"> dog in the movie.</w:t>
-      </w:r>
-    </w:p>
-    <w:p>
-      <w:pPr>
-        <w:pStyle w:val="a3"/>
-        <w:numPr>
-          <w:ilvl w:val="0"/>
-          <w:numId w:val="11"/>
-        </w:numPr>
-        <w:autoSpaceDE w:val="0"/>
-        <w:autoSpaceDN w:val="0"/>
-        <w:adjustRightInd w:val="0"/>
-        <w:spacing w:after="0" w:line="240" w:lineRule="auto"/>
-        <w:rPr>
-          <w:u w:val="single"/>
-        </w:rPr>
-      </w:pPr>
-      <w:r>
-        <w:t xml:space="preserve">A region OF works better is at the top of the slide region. Most of the video </w:t>
-      </w:r>
-      <w:r>
-        <w:t xml:space="preserve">the </w:t>
-      </w:r>
-      <w:r>
-        <w:t>children are sitting on top of the slide</w:t>
-      </w:r>
-      <w:r>
-        <w:t xml:space="preserve">, </w:t>
-      </w:r>
-      <w:r>
-        <w:t>when they move the algorithm recognize the slide behind them</w:t>
-      </w:r>
-      <w:r>
-        <w:t xml:space="preserve"> (as shown in the following figure)</w:t>
-      </w:r>
-      <w:r>
-        <w:t>. W</w:t>
-      </w:r>
-      <w:r>
-        <w:t xml:space="preserve">e obviously </w:t>
-      </w:r>
-      <w:r>
-        <w:t xml:space="preserve">would think of the </w:t>
-      </w:r>
-      <w:r>
-        <w:t xml:space="preserve">slide </w:t>
-      </w:r>
-      <w:r>
-        <w:t>as the background and the children as foreground</w:t>
-      </w:r>
-      <w:r>
-        <w:t xml:space="preserve">. </w:t>
-      </w:r>
-      <w:r>
-        <w:t xml:space="preserve">This is an example for </w:t>
-      </w:r>
-      <w:r>
-        <w:t xml:space="preserve">the median detector </w:t>
-      </w:r>
-      <w:r>
-        <w:t>disadvantage as it estimates the background as the pixels median values (in our case the children) and the foreground as changes which appear for a short part of the video (the slide).</w:t>
-      </w:r>
+        <w:jc w:val="center"/>
+      </w:pPr>
       <w:r>
         <w:rPr>
           <w:noProof/>
         </w:rPr>
-        <w:t xml:space="preserve"> </w:t>
-      </w:r>
-      <w:r>
-        <w:rPr>
-          <w:noProof/>
-        </w:rPr>
         <w:drawing>
-          <wp:inline distT="0" distB="0" distL="0" distR="0" wp14:anchorId="7F642CAA" wp14:editId="1E0CC953">
-            <wp:extent cx="5486400" cy="3830955"/>
+          <wp:inline distT="0" distB="0" distL="0" distR="0" wp14:anchorId="7F42B9D2" wp14:editId="2BF7A691">
+            <wp:extent cx="5486400" cy="3208655"/>
             <wp:effectExtent l="0" t="0" r="0" b="0"/>
-            <wp:docPr id="3" name="תמונה 3"/>
+            <wp:docPr id="7" name="תמונה 7"/>
             <wp:cNvGraphicFramePr>
               <a:graphicFrameLocks xmlns:a="http://schemas.openxmlformats.org/drawingml/2006/main" noChangeAspect="1"/>
             </wp:cNvGraphicFramePr>
@@ -944,7 +593,7 @@
                   <pic:spPr>
                     <a:xfrm>
                       <a:off x="0" y="0"/>
-                      <a:ext cx="5486400" cy="3830955"/>
+                      <a:ext cx="5486400" cy="3208655"/>
                     </a:xfrm>
                     <a:prstGeom prst="rect">
                       <a:avLst/>
@@ -954,6 +603,642 @@
               </a:graphicData>
             </a:graphic>
           </wp:inline>
+        </w:drawing>
+      </w:r>
+    </w:p>
+    <w:p>
+      <w:pPr>
+        <w:rPr>
+          <w:u w:val="single"/>
+        </w:rPr>
+      </w:pPr>
+      <w:r>
+        <w:rPr>
+          <w:u w:val="single"/>
+        </w:rPr>
+        <w:br/>
+      </w:r>
+    </w:p>
+    <w:p>
+      <w:pPr>
+        <w:rPr>
+          <w:u w:val="single"/>
+        </w:rPr>
+      </w:pPr>
+      <w:r>
+        <w:rPr>
+          <w:u w:val="single"/>
+        </w:rPr>
+        <w:br w:type="page"/>
+      </w:r>
+    </w:p>
+    <w:p>
+      <w:pPr>
+        <w:rPr>
+          <w:u w:val="single"/>
+        </w:rPr>
+      </w:pPr>
+      <w:r>
+        <w:rPr>
+          <w:u w:val="single"/>
+        </w:rPr>
+        <w:lastRenderedPageBreak/>
+        <w:t xml:space="preserve">Question </w:t>
+      </w:r>
+      <w:r>
+        <w:rPr>
+          <w:u w:val="single"/>
+        </w:rPr>
+        <w:t>8</w:t>
+      </w:r>
+      <w:r>
+        <w:rPr>
+          <w:u w:val="single"/>
+        </w:rPr>
+        <w:t>:</w:t>
+      </w:r>
+    </w:p>
+    <w:p>
+      <w:pPr>
+        <w:pStyle w:val="a3"/>
+        <w:numPr>
+          <w:ilvl w:val="0"/>
+          <w:numId w:val="8"/>
+        </w:numPr>
+        <w:rPr>
+          <w:b/>
+          <w:bCs/>
+          <w:u w:val="single"/>
+        </w:rPr>
+      </w:pPr>
+      <w:r>
+        <w:t>We chose to scale the image from 0.3 to 0.</w:t>
+      </w:r>
+      <w:r>
+        <w:t>8. Here a sample example of 2 scales:</w:t>
+      </w:r>
+    </w:p>
+    <w:p>
+      <w:pPr>
+        <w:pStyle w:val="a3"/>
+        <w:rPr>
+          <w:b/>
+          <w:bCs/>
+          <w:u w:val="single"/>
+        </w:rPr>
+      </w:pPr>
+      <w:r>
+        <w:rPr>
+          <w:b/>
+          <w:bCs/>
+          <w:u w:val="single"/>
+        </w:rPr>
+        <w:t>1</w:t>
+      </w:r>
+      <w:proofErr w:type="gramStart"/>
+      <w:r>
+        <w:rPr>
+          <w:b/>
+          <w:bCs/>
+          <w:u w:val="single"/>
+          <w:vertAlign w:val="superscript"/>
+        </w:rPr>
+        <w:t>st</w:t>
+      </w:r>
+      <w:r>
+        <w:rPr>
+          <w:b/>
+          <w:bCs/>
+          <w:u w:val="single"/>
+        </w:rPr>
+        <w:t xml:space="preserve">  picture</w:t>
+      </w:r>
+      <w:proofErr w:type="gramEnd"/>
+      <w:r>
+        <w:rPr>
+          <w:b/>
+          <w:bCs/>
+          <w:u w:val="single"/>
+        </w:rPr>
+        <w:t xml:space="preserve"> with scale of 0.8:</w:t>
+      </w:r>
+    </w:p>
+    <w:p>
+      <w:pPr>
+        <w:pStyle w:val="a3"/>
+        <w:ind w:left="1440"/>
+        <w:jc w:val="center"/>
+        <w:rPr>
+          <w:b/>
+          <w:bCs/>
+          <w:u w:val="single"/>
+        </w:rPr>
+      </w:pPr>
+      <w:r>
+        <w:rPr>
+          <w:noProof/>
+        </w:rPr>
+        <w:drawing>
+          <wp:inline distT="0" distB="0" distL="0" distR="0" wp14:anchorId="4792A550" wp14:editId="084F5055">
+            <wp:extent cx="4667250" cy="2703115"/>
+            <wp:effectExtent l="0" t="0" r="0" b="2540"/>
+            <wp:docPr id="1" name="תמונה 1"/>
+            <wp:cNvGraphicFramePr>
+              <a:graphicFrameLocks xmlns:a="http://schemas.openxmlformats.org/drawingml/2006/main" noChangeAspect="1"/>
+            </wp:cNvGraphicFramePr>
+            <a:graphic xmlns:a="http://schemas.openxmlformats.org/drawingml/2006/main">
+              <a:graphicData uri="http://schemas.openxmlformats.org/drawingml/2006/picture">
+                <pic:pic xmlns:pic="http://schemas.openxmlformats.org/drawingml/2006/picture">
+                  <pic:nvPicPr>
+                    <pic:cNvPr id="1" name=""/>
+                    <pic:cNvPicPr/>
+                  </pic:nvPicPr>
+                  <pic:blipFill>
+                    <a:blip r:embed="rId8"/>
+                    <a:stretch>
+                      <a:fillRect/>
+                    </a:stretch>
+                  </pic:blipFill>
+                  <pic:spPr>
+                    <a:xfrm>
+                      <a:off x="0" y="0"/>
+                      <a:ext cx="4696337" cy="2719961"/>
+                    </a:xfrm>
+                    <a:prstGeom prst="rect">
+                      <a:avLst/>
+                    </a:prstGeom>
+                  </pic:spPr>
+                </pic:pic>
+              </a:graphicData>
+            </a:graphic>
+          </wp:inline>
+        </w:drawing>
+      </w:r>
+    </w:p>
+    <w:p>
+      <w:pPr>
+        <w:pStyle w:val="a3"/>
+        <w:rPr>
+          <w:b/>
+          <w:bCs/>
+          <w:u w:val="single"/>
+        </w:rPr>
+      </w:pPr>
+      <w:r>
+        <w:rPr>
+          <w:b/>
+          <w:bCs/>
+          <w:u w:val="single"/>
+        </w:rPr>
+        <w:t>2</w:t>
+      </w:r>
+      <w:proofErr w:type="gramStart"/>
+      <w:r>
+        <w:rPr>
+          <w:b/>
+          <w:bCs/>
+          <w:u w:val="single"/>
+          <w:vertAlign w:val="superscript"/>
+        </w:rPr>
+        <w:t>nd</w:t>
+      </w:r>
+      <w:r>
+        <w:rPr>
+          <w:b/>
+          <w:bCs/>
+          <w:u w:val="single"/>
+        </w:rPr>
+        <w:t xml:space="preserve">  picture</w:t>
+      </w:r>
+      <w:proofErr w:type="gramEnd"/>
+      <w:r>
+        <w:rPr>
+          <w:b/>
+          <w:bCs/>
+          <w:u w:val="single"/>
+        </w:rPr>
+        <w:t xml:space="preserve"> with scale of 0.3</w:t>
+      </w:r>
+      <w:r>
+        <w:rPr>
+          <w:b/>
+          <w:bCs/>
+          <w:u w:val="single"/>
+        </w:rPr>
+        <w:t>:</w:t>
+      </w:r>
+    </w:p>
+    <w:p>
+      <w:pPr>
+        <w:pStyle w:val="a3"/>
+        <w:ind w:left="1440"/>
+        <w:rPr>
+          <w:b/>
+          <w:bCs/>
+          <w:u w:val="single"/>
+        </w:rPr>
+      </w:pPr>
+      <w:r>
+        <w:rPr>
+          <w:noProof/>
+        </w:rPr>
+        <w:drawing>
+          <wp:inline distT="0" distB="0" distL="0" distR="0" wp14:anchorId="1B133947" wp14:editId="33F165C5">
+            <wp:extent cx="5346700" cy="3212351"/>
+            <wp:effectExtent l="0" t="0" r="6350" b="7620"/>
+            <wp:docPr id="2" name="תמונה 2"/>
+            <wp:cNvGraphicFramePr>
+              <a:graphicFrameLocks xmlns:a="http://schemas.openxmlformats.org/drawingml/2006/main" noChangeAspect="1"/>
+            </wp:cNvGraphicFramePr>
+            <a:graphic xmlns:a="http://schemas.openxmlformats.org/drawingml/2006/main">
+              <a:graphicData uri="http://schemas.openxmlformats.org/drawingml/2006/picture">
+                <pic:pic xmlns:pic="http://schemas.openxmlformats.org/drawingml/2006/picture">
+                  <pic:nvPicPr>
+                    <pic:cNvPr id="1" name=""/>
+                    <pic:cNvPicPr/>
+                  </pic:nvPicPr>
+                  <pic:blipFill>
+                    <a:blip r:embed="rId9"/>
+                    <a:stretch>
+                      <a:fillRect/>
+                    </a:stretch>
+                  </pic:blipFill>
+                  <pic:spPr>
+                    <a:xfrm>
+                      <a:off x="0" y="0"/>
+                      <a:ext cx="5372027" cy="3227567"/>
+                    </a:xfrm>
+                    <a:prstGeom prst="rect">
+                      <a:avLst/>
+                    </a:prstGeom>
+                  </pic:spPr>
+                </pic:pic>
+              </a:graphicData>
+            </a:graphic>
+          </wp:inline>
+        </w:drawing>
+      </w:r>
+    </w:p>
+    <w:p>
+      <w:pPr>
+        <w:pStyle w:val="a3"/>
+        <w:numPr>
+          <w:ilvl w:val="0"/>
+          <w:numId w:val="8"/>
+        </w:numPr>
+        <w:rPr>
+          <w:b/>
+          <w:bCs/>
+          <w:u w:val="single"/>
+        </w:rPr>
+      </w:pPr>
+      <w:r>
+        <w:t>The scale parameter affects the pixel resolution of the image. In small scales the image pixels appear bigger and the image is more blurred, this allow us to detect changes in large items in the image. As the scale get closer to 1 we get the original image which contain more pixels and more fine details. This allow us to detect minor changes and is more susceptible to noise. The right order to use will be small scale first and large scale at the end. This allows us to get major movements first and then to refine the changes be using higher resolution.</w:t>
+      </w:r>
+    </w:p>
+    <w:p>
+      <w:r>
+        <w:rPr>
+          <w:b/>
+          <w:bCs/>
+          <w:u w:val="single"/>
+        </w:rPr>
+        <w:lastRenderedPageBreak/>
+        <w:t xml:space="preserve">Part </w:t>
+      </w:r>
+      <w:r>
+        <w:rPr>
+          <w:b/>
+          <w:bCs/>
+          <w:u w:val="single"/>
+        </w:rPr>
+        <w:t>B:</w:t>
+      </w:r>
+    </w:p>
+    <w:p>
+      <w:pPr>
+        <w:pStyle w:val="a3"/>
+        <w:numPr>
+          <w:ilvl w:val="0"/>
+          <w:numId w:val="9"/>
+        </w:numPr>
+      </w:pPr>
+      <w:r>
+        <w:t>No question in this part</w:t>
+      </w:r>
+    </w:p>
+    <w:p>
+      <w:bookmarkStart w:id="0" w:name="_GoBack"/>
+      <w:bookmarkEnd w:id="0"/>
+      <w:r>
+        <w:rPr>
+          <w:b/>
+          <w:bCs/>
+          <w:u w:val="single"/>
+        </w:rPr>
+        <w:t xml:space="preserve">Part </w:t>
+      </w:r>
+      <w:r>
+        <w:rPr>
+          <w:b/>
+          <w:bCs/>
+          <w:u w:val="single"/>
+        </w:rPr>
+        <w:t>C</w:t>
+      </w:r>
+      <w:r>
+        <w:rPr>
+          <w:b/>
+          <w:bCs/>
+          <w:u w:val="single"/>
+        </w:rPr>
+        <w:t>:</w:t>
+      </w:r>
+    </w:p>
+    <w:p>
+      <w:pPr>
+        <w:rPr>
+          <w:u w:val="single"/>
+        </w:rPr>
+      </w:pPr>
+      <w:r>
+        <w:rPr>
+          <w:u w:val="single"/>
+        </w:rPr>
+        <w:t>Question 14:</w:t>
+      </w:r>
+    </w:p>
+    <w:p>
+      <w:pPr>
+        <w:pStyle w:val="a3"/>
+        <w:numPr>
+          <w:ilvl w:val="0"/>
+          <w:numId w:val="11"/>
+        </w:numPr>
+        <w:autoSpaceDE w:val="0"/>
+        <w:autoSpaceDN w:val="0"/>
+        <w:adjustRightInd w:val="0"/>
+        <w:spacing w:after="0" w:line="240" w:lineRule="auto"/>
+      </w:pPr>
+      <w:r>
+        <w:t>The OF has an advantage to recognize</w:t>
+      </w:r>
+      <w:r>
+        <w:t xml:space="preserve"> better edges</w:t>
+      </w:r>
+      <w:r>
+        <w:t xml:space="preserve"> in contrast to the </w:t>
+      </w:r>
+      <w:r>
+        <w:t xml:space="preserve">median change detector where it has better performance on the objects itself. </w:t>
+      </w:r>
+    </w:p>
+    <w:p>
+      <w:pPr>
+        <w:pStyle w:val="a3"/>
+        <w:numPr>
+          <w:ilvl w:val="0"/>
+          <w:numId w:val="11"/>
+        </w:numPr>
+        <w:autoSpaceDE w:val="0"/>
+        <w:autoSpaceDN w:val="0"/>
+        <w:adjustRightInd w:val="0"/>
+        <w:spacing w:after="0" w:line="240" w:lineRule="auto"/>
+      </w:pPr>
+      <w:r>
+        <w:t xml:space="preserve">The median has better results </w:t>
+      </w:r>
+      <w:r>
+        <w:t xml:space="preserve">to detect </w:t>
+      </w:r>
+      <w:r>
+        <w:t xml:space="preserve">when there </w:t>
+      </w:r>
+      <w:r>
+        <w:t>are</w:t>
+      </w:r>
+      <w:r>
+        <w:t xml:space="preserve"> fast changes because the median filter looks for the majority intense </w:t>
+      </w:r>
+      <w:r>
+        <w:t>of</w:t>
+      </w:r>
+      <w:r>
+        <w:t xml:space="preserve"> each pixel</w:t>
+      </w:r>
+      <w:r>
+        <w:t xml:space="preserve">. For </w:t>
+      </w:r>
+      <w:r>
+        <w:t>instance,</w:t>
+      </w:r>
+      <w:r>
+        <w:t xml:space="preserve"> the median detector recognized great the </w:t>
+      </w:r>
+      <w:r>
+        <w:t>fast-moving</w:t>
+      </w:r>
+      <w:r>
+        <w:t xml:space="preserve"> dog in the movie.</w:t>
+      </w:r>
+    </w:p>
+    <w:p>
+      <w:pPr>
+        <w:pStyle w:val="a3"/>
+        <w:numPr>
+          <w:ilvl w:val="0"/>
+          <w:numId w:val="11"/>
+        </w:numPr>
+        <w:autoSpaceDE w:val="0"/>
+        <w:autoSpaceDN w:val="0"/>
+        <w:adjustRightInd w:val="0"/>
+        <w:spacing w:after="0" w:line="240" w:lineRule="auto"/>
+      </w:pPr>
+      <w:r>
+        <w:t xml:space="preserve">A region OF works better is at the top of the slide region. Most of the video </w:t>
+      </w:r>
+      <w:r>
+        <w:t xml:space="preserve">the </w:t>
+      </w:r>
+      <w:r>
+        <w:t>children are sitting on top of the slide</w:t>
+      </w:r>
+      <w:r>
+        <w:t xml:space="preserve">, </w:t>
+      </w:r>
+      <w:r>
+        <w:t>when they move the algorithm recognize the slide behind them</w:t>
+      </w:r>
+      <w:r>
+        <w:t xml:space="preserve"> (see image below)</w:t>
+      </w:r>
+      <w:r>
+        <w:t>. W</w:t>
+      </w:r>
+      <w:r>
+        <w:t xml:space="preserve">e obviously </w:t>
+      </w:r>
+      <w:r>
+        <w:t xml:space="preserve">would think of the </w:t>
+      </w:r>
+      <w:r>
+        <w:t xml:space="preserve">slide </w:t>
+      </w:r>
+      <w:r>
+        <w:t>as the background and the children as foreground</w:t>
+      </w:r>
+      <w:r>
+        <w:t xml:space="preserve">. </w:t>
+      </w:r>
+      <w:r>
+        <w:t xml:space="preserve">This is an example for </w:t>
+      </w:r>
+      <w:r>
+        <w:t xml:space="preserve">the median detector </w:t>
+      </w:r>
+      <w:r>
+        <w:t xml:space="preserve">disadvantage as it estimates the background as the </w:t>
+      </w:r>
+      <w:r>
+        <w:t>pixel’s</w:t>
+      </w:r>
+      <w:r>
+        <w:t xml:space="preserve"> median values (in our case the children) and the foreground as changes which appear for a short part of the video (the slide).</w:t>
+      </w:r>
+    </w:p>
+    <w:p>
+      <w:pPr>
+        <w:pStyle w:val="a3"/>
+        <w:autoSpaceDE w:val="0"/>
+        <w:autoSpaceDN w:val="0"/>
+        <w:adjustRightInd w:val="0"/>
+        <w:spacing w:after="0" w:line="240" w:lineRule="auto"/>
+      </w:pPr>
+    </w:p>
+    <w:p>
+      <w:pPr>
+        <w:rPr>
+          <w:u w:val="single"/>
+        </w:rPr>
+      </w:pPr>
+      <w:r>
+        <w:rPr>
+          <w:noProof/>
+        </w:rPr>
+        <w:drawing>
+          <wp:anchor distT="0" distB="0" distL="114300" distR="114300" simplePos="0" relativeHeight="251659264" behindDoc="0" locked="0" layoutInCell="1" allowOverlap="1" wp14:anchorId="5AAD81E8" wp14:editId="38E90190">
+            <wp:simplePos x="0" y="0"/>
+            <wp:positionH relativeFrom="column">
+              <wp:posOffset>2447925</wp:posOffset>
+            </wp:positionH>
+            <wp:positionV relativeFrom="paragraph">
+              <wp:posOffset>392430</wp:posOffset>
+            </wp:positionV>
+            <wp:extent cx="1786045" cy="1457325"/>
+            <wp:effectExtent l="0" t="0" r="5080" b="0"/>
+            <wp:wrapNone/>
+            <wp:docPr id="4" name="Picture 4"/>
+            <wp:cNvGraphicFramePr>
+              <a:graphicFrameLocks xmlns:a="http://schemas.openxmlformats.org/drawingml/2006/main" noChangeAspect="1"/>
+            </wp:cNvGraphicFramePr>
+            <a:graphic xmlns:a="http://schemas.openxmlformats.org/drawingml/2006/main">
+              <a:graphicData uri="http://schemas.openxmlformats.org/drawingml/2006/picture">
+                <pic:pic xmlns:pic="http://schemas.openxmlformats.org/drawingml/2006/picture">
+                  <pic:nvPicPr>
+                    <pic:cNvPr id="1" name=""/>
+                    <pic:cNvPicPr/>
+                  </pic:nvPicPr>
+                  <pic:blipFill>
+                    <a:blip r:embed="rId10">
+                      <a:extLst>
+                        <a:ext uri="{28A0092B-C50C-407E-A947-70E740481C1C}">
+                          <a14:useLocalDpi xmlns:a14="http://schemas.microsoft.com/office/drawing/2010/main" val="0"/>
+                        </a:ext>
+                      </a:extLst>
+                    </a:blip>
+                    <a:stretch>
+                      <a:fillRect/>
+                    </a:stretch>
+                  </pic:blipFill>
+                  <pic:spPr>
+                    <a:xfrm>
+                      <a:off x="0" y="0"/>
+                      <a:ext cx="1789323" cy="1459999"/>
+                    </a:xfrm>
+                    <a:prstGeom prst="rect">
+                      <a:avLst/>
+                    </a:prstGeom>
+                  </pic:spPr>
+                </pic:pic>
+              </a:graphicData>
+            </a:graphic>
+            <wp14:sizeRelH relativeFrom="page">
+              <wp14:pctWidth>0</wp14:pctWidth>
+            </wp14:sizeRelH>
+            <wp14:sizeRelV relativeFrom="page">
+              <wp14:pctHeight>0</wp14:pctHeight>
+            </wp14:sizeRelV>
+          </wp:anchor>
+        </w:drawing>
+      </w:r>
+      <w:r>
+        <w:rPr>
+          <w:noProof/>
+        </w:rPr>
+        <w:drawing>
+          <wp:anchor distT="0" distB="0" distL="114300" distR="114300" simplePos="0" relativeHeight="251658240" behindDoc="0" locked="0" layoutInCell="1" allowOverlap="1" wp14:anchorId="6BA82B2A" wp14:editId="426F6471">
+            <wp:simplePos x="0" y="0"/>
+            <wp:positionH relativeFrom="column">
+              <wp:posOffset>333375</wp:posOffset>
+            </wp:positionH>
+            <wp:positionV relativeFrom="paragraph">
+              <wp:posOffset>354330</wp:posOffset>
+            </wp:positionV>
+            <wp:extent cx="1876425" cy="1476375"/>
+            <wp:effectExtent l="0" t="0" r="9525" b="9525"/>
+            <wp:wrapNone/>
+            <wp:docPr id="3" name="Picture 3"/>
+            <wp:cNvGraphicFramePr>
+              <a:graphicFrameLocks xmlns:a="http://schemas.openxmlformats.org/drawingml/2006/main" noChangeAspect="1"/>
+            </wp:cNvGraphicFramePr>
+            <a:graphic xmlns:a="http://schemas.openxmlformats.org/drawingml/2006/main">
+              <a:graphicData uri="http://schemas.openxmlformats.org/drawingml/2006/picture">
+                <pic:pic xmlns:pic="http://schemas.openxmlformats.org/drawingml/2006/picture">
+                  <pic:nvPicPr>
+                    <pic:cNvPr id="1" name=""/>
+                    <pic:cNvPicPr/>
+                  </pic:nvPicPr>
+                  <pic:blipFill>
+                    <a:blip r:embed="rId11">
+                      <a:extLst>
+                        <a:ext uri="{28A0092B-C50C-407E-A947-70E740481C1C}">
+                          <a14:useLocalDpi xmlns:a14="http://schemas.microsoft.com/office/drawing/2010/main" val="0"/>
+                        </a:ext>
+                      </a:extLst>
+                    </a:blip>
+                    <a:stretch>
+                      <a:fillRect/>
+                    </a:stretch>
+                  </pic:blipFill>
+                  <pic:spPr>
+                    <a:xfrm>
+                      <a:off x="0" y="0"/>
+                      <a:ext cx="1876425" cy="1476375"/>
+                    </a:xfrm>
+                    <a:prstGeom prst="rect">
+                      <a:avLst/>
+                    </a:prstGeom>
+                  </pic:spPr>
+                </pic:pic>
+              </a:graphicData>
+            </a:graphic>
+            <wp14:sizeRelH relativeFrom="page">
+              <wp14:pctWidth>0</wp14:pctWidth>
+            </wp14:sizeRelH>
+            <wp14:sizeRelV relativeFrom="page">
+              <wp14:pctHeight>0</wp14:pctHeight>
+            </wp14:sizeRelV>
+          </wp:anchor>
         </w:drawing>
       </w:r>
       <w:r>
@@ -2698,6 +2983,7 @@
     <w:lsdException w:name="HTML Sample" w:semiHidden="1" w:unhideWhenUsed="1"/>
     <w:lsdException w:name="HTML Typewriter" w:semiHidden="1" w:unhideWhenUsed="1"/>
     <w:lsdException w:name="HTML Variable" w:semiHidden="1" w:unhideWhenUsed="1"/>
+    <w:lsdException w:name="Normal Table" w:semiHidden="1" w:unhideWhenUsed="1"/>
     <w:lsdException w:name="annotation subject" w:semiHidden="1" w:unhideWhenUsed="1"/>
     <w:lsdException w:name="No List" w:semiHidden="1" w:unhideWhenUsed="1"/>
     <w:lsdException w:name="Outline List 1" w:semiHidden="1" w:unhideWhenUsed="1"/>
@@ -2741,8 +3027,10 @@
     <w:lsdException w:name="Table Elegant" w:semiHidden="1" w:unhideWhenUsed="1"/>
     <w:lsdException w:name="Table Professional" w:semiHidden="1" w:unhideWhenUsed="1"/>
     <w:lsdException w:name="Table Subtle 1" w:semiHidden="1" w:unhideWhenUsed="1"/>
+    <w:lsdException w:name="Table Subtle 2" w:semiHidden="1" w:unhideWhenUsed="1"/>
     <w:lsdException w:name="Table Web 1" w:semiHidden="1" w:unhideWhenUsed="1"/>
     <w:lsdException w:name="Table Web 2" w:semiHidden="1" w:unhideWhenUsed="1"/>
+    <w:lsdException w:name="Table Web 3" w:semiHidden="1" w:unhideWhenUsed="1"/>
     <w:lsdException w:name="Balloon Text" w:semiHidden="1" w:unhideWhenUsed="1"/>
     <w:lsdException w:name="Table Grid" w:uiPriority="39"/>
     <w:lsdException w:name="Table Theme" w:semiHidden="1" w:unhideWhenUsed="1"/>

</xml_diff>